<commit_message>
Enhancement #2 : Initial Project Proposal
Fixed some font issue, Justify and changed some word
</commit_message>
<xml_diff>
--- a/Documantation/299proposal.docx
+++ b/Documantation/299proposal.docx
@@ -318,6 +318,44 @@
           <w:color w:val="24292E"/>
         </w:rPr>
       </w:pPr>
+      <w:proofErr w:type="spellStart"/>
+      <w:r>
+        <w:rPr>
+          <w:rStyle w:val="Strong"/>
+          <w:rFonts w:ascii="Segoe UI" w:hAnsi="Segoe UI" w:cs="Segoe UI"/>
+          <w:color w:val="24292E"/>
+          <w:shd w:val="clear" w:color="auto" w:fill="FFFFFF"/>
+        </w:rPr>
+        <w:t>Git</w:t>
+      </w:r>
+      <w:proofErr w:type="spellEnd"/>
+      <w:r>
+        <w:rPr>
+          <w:rStyle w:val="Strong"/>
+          <w:rFonts w:ascii="Segoe UI" w:hAnsi="Segoe UI" w:cs="Segoe UI"/>
+          <w:color w:val="24292E"/>
+          <w:shd w:val="clear" w:color="auto" w:fill="FFFFFF"/>
+        </w:rPr>
+        <w:t xml:space="preserve"> Repository: </w:t>
+      </w:r>
+      <w:r>
+        <w:rPr>
+          <w:rFonts w:ascii="Segoe UI" w:hAnsi="Segoe UI" w:cs="Segoe UI"/>
+        </w:rPr>
+        <w:t>https://github.com/NSU-FA20-CSE299-3/Group03</w:t>
+      </w:r>
+    </w:p>
+    <w:p>
+      <w:pPr>
+        <w:pStyle w:val="NormalWeb"/>
+        <w:shd w:val="clear" w:color="auto" w:fill="FFFFFF"/>
+        <w:spacing w:before="0" w:beforeAutospacing="0" w:after="240" w:afterAutospacing="0"/>
+        <w:jc w:val="center"/>
+        <w:rPr>
+          <w:rFonts w:ascii="Segoe UI" w:hAnsi="Segoe UI" w:cs="Segoe UI"/>
+          <w:color w:val="24292E"/>
+        </w:rPr>
+      </w:pPr>
       <w:r>
         <w:rPr>
           <w:rStyle w:val="Strong"/>
@@ -339,6 +377,7 @@
         <w:r>
           <w:rPr>
             <w:rStyle w:val="Hyperlink"/>
+            <w:rFonts w:ascii="Segoe UI" w:hAnsi="Segoe UI" w:cs="Segoe UI"/>
           </w:rPr>
           <w:t>abir.hossain04@northsouth.edu</w:t>
         </w:r>
@@ -446,87 +485,50 @@
     </w:p>
     <w:p>
       <w:pPr>
-        <w:jc w:val="center"/>
-        <w:rPr>
-          <w:sz w:val="24"/>
-          <w:szCs w:val="24"/>
-        </w:rPr>
-      </w:pPr>
-    </w:p>
-    <w:p>
-      <w:pPr>
-        <w:jc w:val="center"/>
-        <w:rPr>
-          <w:sz w:val="24"/>
-          <w:szCs w:val="24"/>
-        </w:rPr>
-      </w:pPr>
-    </w:p>
-    <w:p>
-      <w:pPr>
-        <w:jc w:val="center"/>
-        <w:rPr>
-          <w:sz w:val="24"/>
-          <w:szCs w:val="24"/>
-        </w:rPr>
-      </w:pPr>
-    </w:p>
-    <w:p>
-      <w:pPr>
-        <w:jc w:val="center"/>
-        <w:rPr>
-          <w:sz w:val="24"/>
-          <w:szCs w:val="24"/>
-        </w:rPr>
-      </w:pPr>
-    </w:p>
-    <w:p>
-      <w:pPr>
-        <w:rPr>
-          <w:rStyle w:val="Strong"/>
-          <w:rFonts w:ascii="Segoe UI" w:hAnsi="Segoe UI" w:cs="Segoe UI"/>
-          <w:color w:val="24292E"/>
-          <w:sz w:val="24"/>
-          <w:szCs w:val="24"/>
-          <w:shd w:val="clear" w:color="auto" w:fill="FFFFFF"/>
-        </w:rPr>
-      </w:pPr>
-      <w:r>
-        <w:rPr>
-          <w:rStyle w:val="Strong"/>
-          <w:rFonts w:ascii="Segoe UI" w:hAnsi="Segoe UI" w:cs="Segoe UI"/>
-          <w:color w:val="24292E"/>
-          <w:sz w:val="24"/>
-          <w:szCs w:val="24"/>
-          <w:shd w:val="clear" w:color="auto" w:fill="FFFFFF"/>
-        </w:rPr>
+        <w:jc w:val="both"/>
+        <w:rPr>
+          <w:sz w:val="24"/>
+          <w:szCs w:val="24"/>
+        </w:rPr>
+      </w:pPr>
+    </w:p>
+    <w:p>
+      <w:pPr>
+        <w:jc w:val="both"/>
+        <w:rPr>
+          <w:rStyle w:val="Strong"/>
+          <w:rFonts w:ascii="Segoe UI" w:hAnsi="Segoe UI" w:cs="Segoe UI"/>
+          <w:color w:val="24292E"/>
+          <w:sz w:val="24"/>
+          <w:szCs w:val="24"/>
+          <w:shd w:val="clear" w:color="auto" w:fill="FFFFFF"/>
+        </w:rPr>
+      </w:pPr>
+      <w:r>
+        <w:rPr>
+          <w:rStyle w:val="Strong"/>
+          <w:rFonts w:ascii="Segoe UI" w:hAnsi="Segoe UI" w:cs="Segoe UI"/>
+          <w:color w:val="24292E"/>
+          <w:sz w:val="24"/>
+          <w:szCs w:val="24"/>
+          <w:shd w:val="clear" w:color="auto" w:fill="FFFFFF"/>
+        </w:rPr>
+        <w:lastRenderedPageBreak/>
         <w:t>INTRODUCTION:</w:t>
       </w:r>
     </w:p>
     <w:p>
       <w:pPr>
-        <w:rPr>
-          <w:rStyle w:val="Strong"/>
-          <w:rFonts w:ascii="Segoe UI" w:hAnsi="Segoe UI" w:cs="Segoe UI"/>
-          <w:b w:val="0"/>
-          <w:color w:val="24292E"/>
-          <w:sz w:val="24"/>
-          <w:szCs w:val="24"/>
-          <w:shd w:val="clear" w:color="auto" w:fill="FFFFFF"/>
-        </w:rPr>
-      </w:pPr>
-      <w:r>
-        <w:rPr>
-          <w:rStyle w:val="Strong"/>
-          <w:rFonts w:ascii="Segoe UI" w:hAnsi="Segoe UI" w:cs="Segoe UI"/>
-          <w:b w:val="0"/>
-          <w:color w:val="24292E"/>
-          <w:sz w:val="24"/>
-          <w:szCs w:val="24"/>
-          <w:shd w:val="clear" w:color="auto" w:fill="FFFFFF"/>
-        </w:rPr>
-        <w:br/>
-      </w:r>
+        <w:jc w:val="both"/>
+        <w:rPr>
+          <w:rStyle w:val="Strong"/>
+          <w:rFonts w:ascii="Segoe UI" w:hAnsi="Segoe UI" w:cs="Segoe UI"/>
+          <w:color w:val="24292E"/>
+          <w:sz w:val="24"/>
+          <w:szCs w:val="24"/>
+          <w:shd w:val="clear" w:color="auto" w:fill="FFFFFF"/>
+        </w:rPr>
+      </w:pPr>
       <w:r>
         <w:rPr>
           <w:rStyle w:val="Strong"/>
@@ -590,6 +592,7 @@
     </w:p>
     <w:p>
       <w:pPr>
+        <w:jc w:val="both"/>
         <w:rPr>
           <w:rStyle w:val="Strong"/>
           <w:rFonts w:ascii="Segoe UI" w:hAnsi="Segoe UI" w:cs="Segoe UI"/>
@@ -639,19 +642,20 @@
     </w:p>
     <w:p>
       <w:pPr>
-        <w:rPr>
-          <w:rStyle w:val="Strong"/>
-          <w:rFonts w:ascii="Segoe UI" w:hAnsi="Segoe UI" w:cs="Segoe UI"/>
-          <w:b w:val="0"/>
-          <w:color w:val="24292E"/>
-          <w:sz w:val="24"/>
-          <w:szCs w:val="24"/>
-          <w:shd w:val="clear" w:color="auto" w:fill="FFFFFF"/>
-        </w:rPr>
-      </w:pPr>
-    </w:p>
-    <w:p>
-      <w:pPr>
+        <w:jc w:val="both"/>
+        <w:rPr>
+          <w:rStyle w:val="Strong"/>
+          <w:rFonts w:ascii="Segoe UI" w:hAnsi="Segoe UI" w:cs="Segoe UI"/>
+          <w:color w:val="24292E"/>
+          <w:sz w:val="24"/>
+          <w:szCs w:val="24"/>
+          <w:shd w:val="clear" w:color="auto" w:fill="FFFFFF"/>
+        </w:rPr>
+      </w:pPr>
+    </w:p>
+    <w:p>
+      <w:pPr>
+        <w:jc w:val="both"/>
         <w:rPr>
           <w:rStyle w:val="Strong"/>
           <w:rFonts w:ascii="Segoe UI" w:hAnsi="Segoe UI" w:cs="Segoe UI"/>
@@ -672,18 +676,6 @@
         </w:rPr>
         <w:t>FEATURES:</w:t>
       </w:r>
-    </w:p>
-    <w:p>
-      <w:pPr>
-        <w:rPr>
-          <w:rStyle w:val="Strong"/>
-          <w:rFonts w:ascii="Segoe UI" w:hAnsi="Segoe UI" w:cs="Segoe UI"/>
-          <w:color w:val="24292E"/>
-          <w:sz w:val="24"/>
-          <w:szCs w:val="24"/>
-          <w:shd w:val="clear" w:color="auto" w:fill="FFFFFF"/>
-        </w:rPr>
-      </w:pPr>
     </w:p>
     <w:p>
       <w:pPr>
@@ -692,6 +684,7 @@
           <w:ilvl w:val="0"/>
           <w:numId w:val="1"/>
         </w:numPr>
+        <w:jc w:val="both"/>
         <w:rPr>
           <w:rStyle w:val="Strong"/>
           <w:rFonts w:ascii="Segoe UI" w:hAnsi="Segoe UI" w:cs="Segoe UI"/>
@@ -721,6 +714,7 @@
           <w:ilvl w:val="0"/>
           <w:numId w:val="1"/>
         </w:numPr>
+        <w:jc w:val="both"/>
         <w:rPr>
           <w:rStyle w:val="Strong"/>
           <w:rFonts w:ascii="Segoe UI" w:hAnsi="Segoe UI" w:cs="Segoe UI"/>
@@ -762,6 +756,7 @@
           <w:ilvl w:val="0"/>
           <w:numId w:val="1"/>
         </w:numPr>
+        <w:jc w:val="both"/>
         <w:rPr>
           <w:rStyle w:val="Strong"/>
           <w:rFonts w:ascii="Segoe UI" w:hAnsi="Segoe UI" w:cs="Segoe UI"/>
@@ -791,6 +786,7 @@
           <w:ilvl w:val="0"/>
           <w:numId w:val="1"/>
         </w:numPr>
+        <w:jc w:val="both"/>
         <w:rPr>
           <w:rStyle w:val="Strong"/>
           <w:rFonts w:ascii="Segoe UI" w:hAnsi="Segoe UI" w:cs="Segoe UI"/>
@@ -856,6 +852,7 @@
           <w:ilvl w:val="0"/>
           <w:numId w:val="1"/>
         </w:numPr>
+        <w:jc w:val="both"/>
         <w:rPr>
           <w:rStyle w:val="Strong"/>
           <w:rFonts w:ascii="Segoe UI" w:hAnsi="Segoe UI" w:cs="Segoe UI"/>
@@ -885,6 +882,7 @@
           <w:ilvl w:val="0"/>
           <w:numId w:val="1"/>
         </w:numPr>
+        <w:jc w:val="both"/>
         <w:rPr>
           <w:rStyle w:val="Strong"/>
           <w:rFonts w:ascii="Segoe UI" w:hAnsi="Segoe UI" w:cs="Segoe UI"/>
@@ -914,6 +912,7 @@
           <w:ilvl w:val="0"/>
           <w:numId w:val="1"/>
         </w:numPr>
+        <w:jc w:val="both"/>
         <w:rPr>
           <w:rStyle w:val="Strong"/>
           <w:rFonts w:ascii="Segoe UI" w:hAnsi="Segoe UI" w:cs="Segoe UI"/>
@@ -943,6 +942,7 @@
           <w:ilvl w:val="0"/>
           <w:numId w:val="1"/>
         </w:numPr>
+        <w:jc w:val="both"/>
         <w:rPr>
           <w:rStyle w:val="Strong"/>
           <w:rFonts w:ascii="Segoe UI" w:hAnsi="Segoe UI" w:cs="Segoe UI"/>
@@ -972,6 +972,7 @@
           <w:ilvl w:val="0"/>
           <w:numId w:val="1"/>
         </w:numPr>
+        <w:jc w:val="both"/>
         <w:rPr>
           <w:rStyle w:val="Strong"/>
           <w:rFonts w:ascii="Segoe UI" w:hAnsi="Segoe UI" w:cs="Segoe UI"/>
@@ -1013,6 +1014,7 @@
           <w:ilvl w:val="0"/>
           <w:numId w:val="1"/>
         </w:numPr>
+        <w:jc w:val="both"/>
         <w:rPr>
           <w:rStyle w:val="Strong"/>
           <w:rFonts w:ascii="Segoe UI" w:hAnsi="Segoe UI" w:cs="Segoe UI"/>
@@ -1078,6 +1080,7 @@
           <w:ilvl w:val="0"/>
           <w:numId w:val="1"/>
         </w:numPr>
+        <w:jc w:val="both"/>
         <w:rPr>
           <w:rStyle w:val="Strong"/>
           <w:rFonts w:ascii="Segoe UI" w:hAnsi="Segoe UI" w:cs="Segoe UI"/>
@@ -1107,6 +1110,7 @@
           <w:ilvl w:val="0"/>
           <w:numId w:val="1"/>
         </w:numPr>
+        <w:jc w:val="both"/>
         <w:rPr>
           <w:rStyle w:val="Strong"/>
           <w:rFonts w:ascii="Segoe UI" w:hAnsi="Segoe UI" w:cs="Segoe UI"/>
@@ -1136,6 +1140,7 @@
           <w:ilvl w:val="0"/>
           <w:numId w:val="1"/>
         </w:numPr>
+        <w:jc w:val="both"/>
         <w:rPr>
           <w:rStyle w:val="Strong"/>
           <w:rFonts w:ascii="Segoe UI" w:hAnsi="Segoe UI" w:cs="Segoe UI"/>
@@ -1177,6 +1182,7 @@
           <w:ilvl w:val="0"/>
           <w:numId w:val="1"/>
         </w:numPr>
+        <w:jc w:val="both"/>
         <w:rPr>
           <w:rFonts w:ascii="Segoe UI" w:hAnsi="Segoe UI" w:cs="Segoe UI"/>
           <w:b/>
@@ -1224,6 +1230,1117 @@
     </w:p>
     <w:p>
       <w:pPr>
+        <w:jc w:val="both"/>
+        <w:rPr>
+          <w:rStyle w:val="Strong"/>
+          <w:rFonts w:ascii="Segoe UI" w:hAnsi="Segoe UI" w:cs="Segoe UI"/>
+          <w:color w:val="24292E"/>
+          <w:sz w:val="24"/>
+          <w:szCs w:val="24"/>
+          <w:shd w:val="clear" w:color="auto" w:fill="FFFFFF"/>
+        </w:rPr>
+      </w:pPr>
+    </w:p>
+    <w:p>
+      <w:pPr>
+        <w:jc w:val="both"/>
+        <w:rPr>
+          <w:rStyle w:val="Strong"/>
+          <w:rFonts w:ascii="Segoe UI" w:hAnsi="Segoe UI" w:cs="Segoe UI"/>
+          <w:color w:val="24292E"/>
+          <w:sz w:val="24"/>
+          <w:szCs w:val="24"/>
+          <w:shd w:val="clear" w:color="auto" w:fill="FFFFFF"/>
+        </w:rPr>
+      </w:pPr>
+      <w:r>
+        <w:rPr>
+          <w:rStyle w:val="Strong"/>
+          <w:rFonts w:ascii="Segoe UI" w:hAnsi="Segoe UI" w:cs="Segoe UI"/>
+          <w:color w:val="24292E"/>
+          <w:sz w:val="24"/>
+          <w:szCs w:val="24"/>
+          <w:shd w:val="clear" w:color="auto" w:fill="FFFFFF"/>
+        </w:rPr>
+        <w:t>TECHNOLOGY:</w:t>
+      </w:r>
+    </w:p>
+    <w:p>
+      <w:pPr>
+        <w:jc w:val="both"/>
+        <w:rPr>
+          <w:rStyle w:val="Strong"/>
+          <w:rFonts w:ascii="Segoe UI" w:hAnsi="Segoe UI" w:cs="Segoe UI"/>
+          <w:i/>
+          <w:color w:val="24292E"/>
+          <w:sz w:val="24"/>
+          <w:szCs w:val="24"/>
+          <w:shd w:val="clear" w:color="auto" w:fill="FFFFFF"/>
+        </w:rPr>
+      </w:pPr>
+      <w:r>
+        <w:rPr>
+          <w:rStyle w:val="Strong"/>
+          <w:rFonts w:ascii="Segoe UI" w:hAnsi="Segoe UI" w:cs="Segoe UI"/>
+          <w:color w:val="24292E"/>
+          <w:sz w:val="24"/>
+          <w:szCs w:val="24"/>
+          <w:shd w:val="clear" w:color="auto" w:fill="FFFFFF"/>
+        </w:rPr>
+        <w:t>Frontend</w:t>
+      </w:r>
+      <w:r>
+        <w:rPr>
+          <w:rStyle w:val="Strong"/>
+          <w:rFonts w:ascii="Segoe UI" w:hAnsi="Segoe UI" w:cs="Segoe UI"/>
+          <w:color w:val="24292E"/>
+          <w:sz w:val="24"/>
+          <w:szCs w:val="24"/>
+          <w:shd w:val="clear" w:color="auto" w:fill="FFFFFF"/>
+        </w:rPr>
+        <w:t>:</w:t>
+      </w:r>
+      <w:r>
+        <w:rPr>
+          <w:rStyle w:val="Strong"/>
+          <w:rFonts w:ascii="Segoe UI" w:hAnsi="Segoe UI" w:cs="Segoe UI"/>
+          <w:i/>
+          <w:color w:val="24292E"/>
+          <w:sz w:val="24"/>
+          <w:szCs w:val="24"/>
+          <w:shd w:val="clear" w:color="auto" w:fill="FFFFFF"/>
+        </w:rPr>
+        <w:t xml:space="preserve"> </w:t>
+      </w:r>
+      <w:r>
+        <w:rPr>
+          <w:rStyle w:val="Strong"/>
+          <w:rFonts w:ascii="Segoe UI" w:hAnsi="Segoe UI" w:cs="Segoe UI"/>
+          <w:b w:val="0"/>
+          <w:color w:val="24292E"/>
+          <w:sz w:val="24"/>
+          <w:szCs w:val="24"/>
+          <w:shd w:val="clear" w:color="auto" w:fill="FFFFFF"/>
+        </w:rPr>
+        <w:t xml:space="preserve">Android Studio is the official Integrated Development Environment (IDE) for Android app development. Android Studio offers features that enhance our productivity when building Android apps. </w:t>
+      </w:r>
+      <w:r>
+        <w:rPr>
+          <w:rStyle w:val="Strong"/>
+          <w:rFonts w:ascii="Segoe UI" w:hAnsi="Segoe UI" w:cs="Segoe UI"/>
+          <w:b w:val="0"/>
+          <w:color w:val="24292E"/>
+          <w:sz w:val="24"/>
+          <w:szCs w:val="24"/>
+          <w:shd w:val="clear" w:color="auto" w:fill="FFFFFF"/>
+        </w:rPr>
+        <w:t>I am goi</w:t>
+      </w:r>
+      <w:r>
+        <w:rPr>
+          <w:rStyle w:val="Strong"/>
+          <w:rFonts w:ascii="Segoe UI" w:hAnsi="Segoe UI" w:cs="Segoe UI"/>
+          <w:b w:val="0"/>
+          <w:color w:val="24292E"/>
+          <w:sz w:val="24"/>
+          <w:szCs w:val="24"/>
+          <w:shd w:val="clear" w:color="auto" w:fill="FFFFFF"/>
+        </w:rPr>
+        <w:t>ng to use android studio to design my app and will use java to handle various operations</w:t>
+      </w:r>
+      <w:r>
+        <w:rPr>
+          <w:rStyle w:val="Strong"/>
+          <w:rFonts w:ascii="Segoe UI" w:hAnsi="Segoe UI" w:cs="Segoe UI"/>
+          <w:b w:val="0"/>
+          <w:color w:val="24292E"/>
+          <w:sz w:val="24"/>
+          <w:szCs w:val="24"/>
+          <w:shd w:val="clear" w:color="auto" w:fill="FFFFFF"/>
+        </w:rPr>
+        <w:t xml:space="preserve">. I will design </w:t>
+      </w:r>
+      <w:r>
+        <w:rPr>
+          <w:rFonts w:ascii="Segoe UI" w:hAnsi="Segoe UI" w:cs="Segoe UI"/>
+          <w:color w:val="282829"/>
+          <w:sz w:val="24"/>
+          <w:szCs w:val="24"/>
+          <w:shd w:val="clear" w:color="auto" w:fill="FFFFFF"/>
+        </w:rPr>
+        <w:t xml:space="preserve">buttons, images, layout, input field </w:t>
+      </w:r>
+      <w:proofErr w:type="spellStart"/>
+      <w:r>
+        <w:rPr>
+          <w:rFonts w:ascii="Segoe UI" w:hAnsi="Segoe UI" w:cs="Segoe UI"/>
+          <w:color w:val="282829"/>
+          <w:sz w:val="24"/>
+          <w:szCs w:val="24"/>
+          <w:shd w:val="clear" w:color="auto" w:fill="FFFFFF"/>
+        </w:rPr>
+        <w:t>etc</w:t>
+      </w:r>
+      <w:proofErr w:type="spellEnd"/>
+      <w:r>
+        <w:rPr>
+          <w:rFonts w:ascii="Segoe UI" w:hAnsi="Segoe UI" w:cs="Segoe UI"/>
+          <w:color w:val="282829"/>
+          <w:sz w:val="24"/>
+          <w:szCs w:val="24"/>
+          <w:shd w:val="clear" w:color="auto" w:fill="FFFFFF"/>
+        </w:rPr>
+        <w:t xml:space="preserve"> using Android Studio for this</w:t>
+      </w:r>
+      <w:r>
+        <w:rPr>
+          <w:rFonts w:ascii="Segoe UI" w:hAnsi="Segoe UI" w:cs="Segoe UI"/>
+          <w:color w:val="282829"/>
+          <w:sz w:val="24"/>
+          <w:szCs w:val="24"/>
+          <w:shd w:val="clear" w:color="auto" w:fill="FFFFFF"/>
+        </w:rPr>
+        <w:t xml:space="preserve"> I</w:t>
+      </w:r>
+      <w:r>
+        <w:rPr>
+          <w:rFonts w:ascii="Segoe UI" w:hAnsi="Segoe UI" w:cs="Segoe UI"/>
+          <w:color w:val="282829"/>
+          <w:sz w:val="24"/>
+          <w:szCs w:val="24"/>
+          <w:shd w:val="clear" w:color="auto" w:fill="FFFFFF"/>
+        </w:rPr>
+        <w:t xml:space="preserve"> will need XML</w:t>
+      </w:r>
+      <w:r>
+        <w:rPr>
+          <w:rFonts w:ascii="Segoe UI" w:hAnsi="Segoe UI" w:cs="Segoe UI"/>
+          <w:color w:val="282829"/>
+          <w:sz w:val="24"/>
+          <w:szCs w:val="24"/>
+          <w:shd w:val="clear" w:color="auto" w:fill="FFFFFF"/>
+        </w:rPr>
+        <w:t>.</w:t>
+      </w:r>
+    </w:p>
+    <w:p>
+      <w:pPr>
+        <w:jc w:val="both"/>
+        <w:rPr>
+          <w:rStyle w:val="Strong"/>
+          <w:rFonts w:ascii="Segoe UI" w:hAnsi="Segoe UI" w:cs="Segoe UI"/>
+          <w:i/>
+          <w:color w:val="24292E"/>
+          <w:sz w:val="24"/>
+          <w:szCs w:val="24"/>
+          <w:shd w:val="clear" w:color="auto" w:fill="FFFFFF"/>
+        </w:rPr>
+      </w:pPr>
+      <w:r>
+        <w:rPr>
+          <w:rStyle w:val="Strong"/>
+          <w:rFonts w:ascii="Segoe UI" w:hAnsi="Segoe UI" w:cs="Segoe UI"/>
+          <w:color w:val="24292E"/>
+          <w:sz w:val="24"/>
+          <w:szCs w:val="24"/>
+          <w:shd w:val="clear" w:color="auto" w:fill="FFFFFF"/>
+        </w:rPr>
+        <w:lastRenderedPageBreak/>
+        <w:t>Backend</w:t>
+      </w:r>
+      <w:r>
+        <w:rPr>
+          <w:rStyle w:val="Strong"/>
+          <w:rFonts w:ascii="Segoe UI" w:hAnsi="Segoe UI" w:cs="Segoe UI"/>
+          <w:color w:val="24292E"/>
+          <w:sz w:val="24"/>
+          <w:szCs w:val="24"/>
+          <w:shd w:val="clear" w:color="auto" w:fill="FFFFFF"/>
+        </w:rPr>
+        <w:t>:</w:t>
+      </w:r>
+      <w:r>
+        <w:rPr>
+          <w:rStyle w:val="Strong"/>
+          <w:rFonts w:ascii="Segoe UI" w:hAnsi="Segoe UI" w:cs="Segoe UI"/>
+          <w:i/>
+          <w:color w:val="24292E"/>
+          <w:sz w:val="24"/>
+          <w:szCs w:val="24"/>
+          <w:shd w:val="clear" w:color="auto" w:fill="FFFFFF"/>
+        </w:rPr>
+        <w:t xml:space="preserve"> </w:t>
+      </w:r>
+      <w:r>
+        <w:rPr>
+          <w:rStyle w:val="Strong"/>
+          <w:rFonts w:ascii="Segoe UI" w:hAnsi="Segoe UI" w:cs="Segoe UI"/>
+          <w:b w:val="0"/>
+          <w:color w:val="24292E"/>
+          <w:sz w:val="24"/>
+          <w:szCs w:val="24"/>
+          <w:shd w:val="clear" w:color="auto" w:fill="FFFFFF"/>
+        </w:rPr>
+        <w:t xml:space="preserve">Firebase is Google’s mobile application development platform that helps </w:t>
+      </w:r>
+      <w:r>
+        <w:rPr>
+          <w:rStyle w:val="Strong"/>
+          <w:rFonts w:ascii="Segoe UI" w:hAnsi="Segoe UI" w:cs="Segoe UI"/>
+          <w:b w:val="0"/>
+          <w:color w:val="24292E"/>
+          <w:sz w:val="24"/>
+          <w:szCs w:val="24"/>
+          <w:shd w:val="clear" w:color="auto" w:fill="FFFFFF"/>
+        </w:rPr>
+        <w:t>us</w:t>
+      </w:r>
+      <w:r>
+        <w:rPr>
+          <w:rStyle w:val="Strong"/>
+          <w:rFonts w:ascii="Segoe UI" w:hAnsi="Segoe UI" w:cs="Segoe UI"/>
+          <w:b w:val="0"/>
+          <w:color w:val="24292E"/>
+          <w:sz w:val="24"/>
+          <w:szCs w:val="24"/>
+          <w:shd w:val="clear" w:color="auto" w:fill="FFFFFF"/>
+        </w:rPr>
+        <w:t xml:space="preserve"> build, improve, and grow </w:t>
+      </w:r>
+      <w:r>
+        <w:rPr>
+          <w:rStyle w:val="Strong"/>
+          <w:rFonts w:ascii="Segoe UI" w:hAnsi="Segoe UI" w:cs="Segoe UI"/>
+          <w:b w:val="0"/>
+          <w:color w:val="24292E"/>
+          <w:sz w:val="24"/>
+          <w:szCs w:val="24"/>
+          <w:shd w:val="clear" w:color="auto" w:fill="FFFFFF"/>
+        </w:rPr>
+        <w:t>our</w:t>
+      </w:r>
+      <w:r>
+        <w:rPr>
+          <w:rStyle w:val="Strong"/>
+          <w:rFonts w:ascii="Segoe UI" w:hAnsi="Segoe UI" w:cs="Segoe UI"/>
+          <w:b w:val="0"/>
+          <w:color w:val="24292E"/>
+          <w:sz w:val="24"/>
+          <w:szCs w:val="24"/>
+          <w:shd w:val="clear" w:color="auto" w:fill="FFFFFF"/>
+        </w:rPr>
+        <w:t xml:space="preserve"> app.</w:t>
+      </w:r>
+      <w:r>
+        <w:rPr>
+          <w:rStyle w:val="Strong"/>
+          <w:rFonts w:ascii="Segoe UI" w:hAnsi="Segoe UI" w:cs="Segoe UI"/>
+          <w:b w:val="0"/>
+          <w:color w:val="24292E"/>
+          <w:sz w:val="24"/>
+          <w:szCs w:val="24"/>
+          <w:shd w:val="clear" w:color="auto" w:fill="FFFFFF"/>
+        </w:rPr>
+        <w:t xml:space="preserve"> Firebase lets us handle Email &amp; password &amp; Real-time data, Gives us Built-in security, Allows us file storage backed by Google Cloud Storage.</w:t>
+      </w:r>
+      <w:r>
+        <w:rPr>
+          <w:rStyle w:val="Strong"/>
+          <w:rFonts w:ascii="Segoe UI" w:hAnsi="Segoe UI" w:cs="Segoe UI"/>
+          <w:b w:val="0"/>
+          <w:color w:val="24292E"/>
+          <w:sz w:val="24"/>
+          <w:szCs w:val="24"/>
+          <w:shd w:val="clear" w:color="auto" w:fill="FFFFFF"/>
+        </w:rPr>
+        <w:t xml:space="preserve"> </w:t>
+      </w:r>
+      <w:r>
+        <w:rPr>
+          <w:rStyle w:val="Strong"/>
+          <w:rFonts w:ascii="Segoe UI" w:hAnsi="Segoe UI" w:cs="Segoe UI"/>
+          <w:b w:val="0"/>
+          <w:color w:val="24292E"/>
+          <w:sz w:val="24"/>
+          <w:szCs w:val="24"/>
+          <w:shd w:val="clear" w:color="auto" w:fill="FFFFFF"/>
+        </w:rPr>
+        <w:t xml:space="preserve">I am going to use firebase as my database. And using firebase I’m going to handle </w:t>
+      </w:r>
+      <w:r>
+        <w:rPr>
+          <w:rStyle w:val="Strong"/>
+          <w:rFonts w:ascii="Segoe UI" w:hAnsi="Segoe UI" w:cs="Segoe UI"/>
+          <w:b w:val="0"/>
+          <w:color w:val="24292E"/>
+          <w:sz w:val="24"/>
+          <w:szCs w:val="24"/>
+          <w:shd w:val="clear" w:color="auto" w:fill="FFFFFF"/>
+        </w:rPr>
+        <w:t>backend</w:t>
+      </w:r>
+      <w:r>
+        <w:rPr>
+          <w:rStyle w:val="Strong"/>
+          <w:rFonts w:ascii="Segoe UI" w:hAnsi="Segoe UI" w:cs="Segoe UI"/>
+          <w:b w:val="0"/>
+          <w:color w:val="24292E"/>
+          <w:sz w:val="24"/>
+          <w:szCs w:val="24"/>
+          <w:shd w:val="clear" w:color="auto" w:fill="FFFFFF"/>
+        </w:rPr>
+        <w:t>.</w:t>
+      </w:r>
+    </w:p>
+    <w:p>
+      <w:pPr>
+        <w:jc w:val="both"/>
+        <w:rPr>
+          <w:rStyle w:val="Strong"/>
+          <w:rFonts w:ascii="Segoe UI" w:hAnsi="Segoe UI" w:cs="Segoe UI"/>
+          <w:b w:val="0"/>
+          <w:color w:val="24292E"/>
+          <w:sz w:val="24"/>
+          <w:szCs w:val="24"/>
+          <w:shd w:val="clear" w:color="auto" w:fill="FFFFFF"/>
+        </w:rPr>
+      </w:pPr>
+      <w:r>
+        <w:rPr>
+          <w:rStyle w:val="Strong"/>
+          <w:rFonts w:ascii="Segoe UI" w:hAnsi="Segoe UI" w:cs="Segoe UI"/>
+          <w:color w:val="24292E"/>
+          <w:sz w:val="24"/>
+          <w:szCs w:val="24"/>
+          <w:shd w:val="clear" w:color="auto" w:fill="FFFFFF"/>
+        </w:rPr>
+        <w:t>Payment method</w:t>
+      </w:r>
+      <w:r>
+        <w:rPr>
+          <w:rStyle w:val="Strong"/>
+          <w:rFonts w:ascii="Segoe UI" w:hAnsi="Segoe UI" w:cs="Segoe UI"/>
+          <w:b w:val="0"/>
+          <w:color w:val="24292E"/>
+          <w:sz w:val="24"/>
+          <w:szCs w:val="24"/>
+          <w:shd w:val="clear" w:color="auto" w:fill="FFFFFF"/>
+        </w:rPr>
+        <w:t xml:space="preserve">: </w:t>
+      </w:r>
+      <w:r>
+        <w:rPr>
+          <w:rStyle w:val="Strong"/>
+          <w:rFonts w:ascii="Segoe UI" w:hAnsi="Segoe UI" w:cs="Segoe UI"/>
+          <w:b w:val="0"/>
+          <w:color w:val="24292E"/>
+          <w:sz w:val="24"/>
+          <w:szCs w:val="24"/>
+          <w:shd w:val="clear" w:color="auto" w:fill="FFFFFF"/>
+        </w:rPr>
+        <w:t xml:space="preserve">Cash on delivery or will use API of other platforms </w:t>
+      </w:r>
+      <w:r>
+        <w:rPr>
+          <w:rStyle w:val="Strong"/>
+          <w:rFonts w:ascii="Segoe UI" w:hAnsi="Segoe UI" w:cs="Segoe UI"/>
+          <w:b w:val="0"/>
+          <w:color w:val="24292E"/>
+          <w:sz w:val="24"/>
+          <w:szCs w:val="24"/>
+          <w:shd w:val="clear" w:color="auto" w:fill="FFFFFF"/>
+        </w:rPr>
+        <w:t xml:space="preserve">to confirm payment like </w:t>
+      </w:r>
+      <w:proofErr w:type="spellStart"/>
+      <w:r>
+        <w:rPr>
+          <w:rStyle w:val="Strong"/>
+          <w:rFonts w:ascii="Segoe UI" w:hAnsi="Segoe UI" w:cs="Segoe UI"/>
+          <w:b w:val="0"/>
+          <w:color w:val="24292E"/>
+          <w:sz w:val="24"/>
+          <w:szCs w:val="24"/>
+          <w:shd w:val="clear" w:color="auto" w:fill="FFFFFF"/>
+        </w:rPr>
+        <w:t>bkash</w:t>
+      </w:r>
+      <w:proofErr w:type="spellEnd"/>
+      <w:r>
+        <w:rPr>
+          <w:rStyle w:val="Strong"/>
+          <w:rFonts w:ascii="Segoe UI" w:hAnsi="Segoe UI" w:cs="Segoe UI"/>
+          <w:b w:val="0"/>
+          <w:color w:val="24292E"/>
+          <w:sz w:val="24"/>
+          <w:szCs w:val="24"/>
+          <w:shd w:val="clear" w:color="auto" w:fill="FFFFFF"/>
+        </w:rPr>
+        <w:t xml:space="preserve">, </w:t>
+      </w:r>
+      <w:proofErr w:type="spellStart"/>
+      <w:r>
+        <w:rPr>
+          <w:rStyle w:val="Strong"/>
+          <w:rFonts w:ascii="Segoe UI" w:hAnsi="Segoe UI" w:cs="Segoe UI"/>
+          <w:b w:val="0"/>
+          <w:color w:val="24292E"/>
+          <w:sz w:val="24"/>
+          <w:szCs w:val="24"/>
+          <w:shd w:val="clear" w:color="auto" w:fill="FFFFFF"/>
+        </w:rPr>
+        <w:t>P</w:t>
+      </w:r>
+      <w:r>
+        <w:rPr>
+          <w:rStyle w:val="Strong"/>
+          <w:rFonts w:ascii="Segoe UI" w:hAnsi="Segoe UI" w:cs="Segoe UI"/>
+          <w:b w:val="0"/>
+          <w:color w:val="24292E"/>
+          <w:sz w:val="24"/>
+          <w:szCs w:val="24"/>
+          <w:shd w:val="clear" w:color="auto" w:fill="FFFFFF"/>
+        </w:rPr>
+        <w:t>ay</w:t>
+      </w:r>
+      <w:r>
+        <w:rPr>
+          <w:rStyle w:val="Strong"/>
+          <w:rFonts w:ascii="Segoe UI" w:hAnsi="Segoe UI" w:cs="Segoe UI"/>
+          <w:b w:val="0"/>
+          <w:color w:val="24292E"/>
+          <w:sz w:val="24"/>
+          <w:szCs w:val="24"/>
+          <w:shd w:val="clear" w:color="auto" w:fill="FFFFFF"/>
+        </w:rPr>
+        <w:t>tm</w:t>
+      </w:r>
+      <w:proofErr w:type="spellEnd"/>
+      <w:r>
+        <w:rPr>
+          <w:rStyle w:val="Strong"/>
+          <w:rFonts w:ascii="Segoe UI" w:hAnsi="Segoe UI" w:cs="Segoe UI"/>
+          <w:b w:val="0"/>
+          <w:color w:val="24292E"/>
+          <w:sz w:val="24"/>
+          <w:szCs w:val="24"/>
+          <w:shd w:val="clear" w:color="auto" w:fill="FFFFFF"/>
+        </w:rPr>
+        <w:t>. Coupon system will also be available there</w:t>
+      </w:r>
+      <w:r>
+        <w:rPr>
+          <w:rStyle w:val="Strong"/>
+          <w:rFonts w:ascii="Segoe UI" w:hAnsi="Segoe UI" w:cs="Segoe UI"/>
+          <w:b w:val="0"/>
+          <w:color w:val="24292E"/>
+          <w:sz w:val="24"/>
+          <w:szCs w:val="24"/>
+          <w:shd w:val="clear" w:color="auto" w:fill="FFFFFF"/>
+        </w:rPr>
+        <w:t>.</w:t>
+      </w:r>
+    </w:p>
+    <w:p>
+      <w:pPr>
+        <w:jc w:val="both"/>
+        <w:rPr>
+          <w:rStyle w:val="Strong"/>
+          <w:rFonts w:ascii="Segoe UI" w:hAnsi="Segoe UI" w:cs="Segoe UI"/>
+          <w:b w:val="0"/>
+          <w:color w:val="24292E"/>
+          <w:sz w:val="24"/>
+          <w:szCs w:val="24"/>
+          <w:shd w:val="clear" w:color="auto" w:fill="FFFFFF"/>
+        </w:rPr>
+      </w:pPr>
+      <w:r>
+        <w:rPr>
+          <w:rStyle w:val="Strong"/>
+          <w:rFonts w:ascii="Segoe UI" w:hAnsi="Segoe UI" w:cs="Segoe UI"/>
+          <w:color w:val="24292E"/>
+          <w:sz w:val="24"/>
+          <w:szCs w:val="24"/>
+          <w:shd w:val="clear" w:color="auto" w:fill="FFFFFF"/>
+        </w:rPr>
+        <w:t xml:space="preserve">User Profile: </w:t>
+      </w:r>
+      <w:r>
+        <w:rPr>
+          <w:rStyle w:val="Strong"/>
+          <w:rFonts w:ascii="Segoe UI" w:hAnsi="Segoe UI" w:cs="Segoe UI"/>
+          <w:b w:val="0"/>
+          <w:color w:val="24292E"/>
+          <w:sz w:val="24"/>
+          <w:szCs w:val="24"/>
+          <w:shd w:val="clear" w:color="auto" w:fill="FFFFFF"/>
+        </w:rPr>
+        <w:t xml:space="preserve">Every user have will have their own profile. Where they will be able to add there information and later on if they want to update they will also be able to update those information.  They will also be able to add image to their profile.  </w:t>
+      </w:r>
+    </w:p>
+    <w:p>
+      <w:pPr>
+        <w:jc w:val="both"/>
+        <w:rPr>
+          <w:rStyle w:val="Strong"/>
+          <w:rFonts w:ascii="Segoe UI" w:hAnsi="Segoe UI" w:cs="Segoe UI"/>
+          <w:b w:val="0"/>
+          <w:color w:val="24292E"/>
+          <w:sz w:val="24"/>
+          <w:szCs w:val="24"/>
+          <w:shd w:val="clear" w:color="auto" w:fill="FFFFFF"/>
+        </w:rPr>
+      </w:pPr>
+      <w:r>
+        <w:rPr>
+          <w:rStyle w:val="Strong"/>
+          <w:rFonts w:ascii="Segoe UI" w:hAnsi="Segoe UI" w:cs="Segoe UI"/>
+          <w:color w:val="24292E"/>
+          <w:sz w:val="24"/>
+          <w:szCs w:val="24"/>
+          <w:shd w:val="clear" w:color="auto" w:fill="FFFFFF"/>
+        </w:rPr>
+        <w:t xml:space="preserve">Search Option: </w:t>
+      </w:r>
+      <w:r>
+        <w:rPr>
+          <w:rStyle w:val="Strong"/>
+          <w:rFonts w:ascii="Segoe UI" w:hAnsi="Segoe UI" w:cs="Segoe UI"/>
+          <w:b w:val="0"/>
+          <w:color w:val="24292E"/>
+          <w:sz w:val="24"/>
+          <w:szCs w:val="24"/>
+          <w:shd w:val="clear" w:color="auto" w:fill="FFFFFF"/>
+        </w:rPr>
+        <w:t xml:space="preserve">The app will have </w:t>
+      </w:r>
+      <w:r>
+        <w:rPr>
+          <w:rStyle w:val="Strong"/>
+          <w:rFonts w:ascii="Segoe UI" w:hAnsi="Segoe UI" w:cs="Segoe UI"/>
+          <w:b w:val="0"/>
+          <w:color w:val="24292E"/>
+          <w:sz w:val="24"/>
+          <w:szCs w:val="24"/>
+          <w:shd w:val="clear" w:color="auto" w:fill="FFFFFF"/>
+        </w:rPr>
+        <w:t>multiple search option. The user will be able to search from search bar or they will also be able to search by categories.</w:t>
+      </w:r>
+    </w:p>
+    <w:p>
+      <w:pPr>
+        <w:jc w:val="both"/>
+        <w:rPr>
+          <w:rStyle w:val="Strong"/>
+          <w:rFonts w:ascii="Segoe UI" w:hAnsi="Segoe UI" w:cs="Segoe UI"/>
+          <w:b w:val="0"/>
+          <w:color w:val="24292E"/>
+          <w:sz w:val="24"/>
+          <w:szCs w:val="24"/>
+          <w:shd w:val="clear" w:color="auto" w:fill="FFFFFF"/>
+        </w:rPr>
+      </w:pPr>
+      <w:r>
+        <w:rPr>
+          <w:rStyle w:val="Strong"/>
+          <w:rFonts w:ascii="Segoe UI" w:hAnsi="Segoe UI" w:cs="Segoe UI"/>
+          <w:color w:val="24292E"/>
+          <w:sz w:val="24"/>
+          <w:szCs w:val="24"/>
+          <w:shd w:val="clear" w:color="auto" w:fill="FFFFFF"/>
+        </w:rPr>
+        <w:t xml:space="preserve">Review System: </w:t>
+      </w:r>
+      <w:r>
+        <w:rPr>
+          <w:rStyle w:val="Strong"/>
+          <w:rFonts w:ascii="Segoe UI" w:hAnsi="Segoe UI" w:cs="Segoe UI"/>
+          <w:b w:val="0"/>
+          <w:color w:val="24292E"/>
+          <w:sz w:val="24"/>
+          <w:szCs w:val="24"/>
+          <w:shd w:val="clear" w:color="auto" w:fill="FFFFFF"/>
+        </w:rPr>
+        <w:t>The</w:t>
+      </w:r>
+      <w:r>
+        <w:rPr>
+          <w:rStyle w:val="Strong"/>
+          <w:rFonts w:ascii="Segoe UI" w:hAnsi="Segoe UI" w:cs="Segoe UI"/>
+          <w:color w:val="24292E"/>
+          <w:sz w:val="24"/>
+          <w:szCs w:val="24"/>
+          <w:shd w:val="clear" w:color="auto" w:fill="FFFFFF"/>
+        </w:rPr>
+        <w:t xml:space="preserve"> </w:t>
+      </w:r>
+      <w:r>
+        <w:rPr>
+          <w:rStyle w:val="Strong"/>
+          <w:rFonts w:ascii="Segoe UI" w:hAnsi="Segoe UI" w:cs="Segoe UI"/>
+          <w:b w:val="0"/>
+          <w:color w:val="24292E"/>
+          <w:sz w:val="24"/>
+          <w:szCs w:val="24"/>
+          <w:shd w:val="clear" w:color="auto" w:fill="FFFFFF"/>
+        </w:rPr>
+        <w:t>app</w:t>
+      </w:r>
+      <w:r>
+        <w:rPr>
+          <w:rStyle w:val="Strong"/>
+          <w:rFonts w:ascii="Segoe UI" w:hAnsi="Segoe UI" w:cs="Segoe UI"/>
+          <w:color w:val="24292E"/>
+          <w:sz w:val="24"/>
+          <w:szCs w:val="24"/>
+          <w:shd w:val="clear" w:color="auto" w:fill="FFFFFF"/>
+        </w:rPr>
+        <w:t xml:space="preserve"> </w:t>
+      </w:r>
+      <w:r>
+        <w:rPr>
+          <w:rStyle w:val="Strong"/>
+          <w:rFonts w:ascii="Segoe UI" w:hAnsi="Segoe UI" w:cs="Segoe UI"/>
+          <w:b w:val="0"/>
+          <w:color w:val="24292E"/>
+          <w:sz w:val="24"/>
+          <w:szCs w:val="24"/>
+          <w:shd w:val="clear" w:color="auto" w:fill="FFFFFF"/>
+        </w:rPr>
+        <w:t>will have review system. Every user will be able to rate product.</w:t>
+      </w:r>
+      <w:r>
+        <w:rPr>
+          <w:rStyle w:val="Strong"/>
+          <w:rFonts w:ascii="Segoe UI" w:hAnsi="Segoe UI" w:cs="Segoe UI"/>
+          <w:b w:val="0"/>
+          <w:color w:val="24292E"/>
+          <w:sz w:val="24"/>
+          <w:szCs w:val="24"/>
+          <w:shd w:val="clear" w:color="auto" w:fill="FFFFFF"/>
+        </w:rPr>
+        <w:t xml:space="preserve"> They will also be able to edit the rating the once gave.</w:t>
+      </w:r>
+    </w:p>
+    <w:p>
+      <w:pPr>
+        <w:jc w:val="both"/>
+        <w:rPr>
+          <w:rStyle w:val="Strong"/>
+          <w:rFonts w:ascii="Segoe UI" w:hAnsi="Segoe UI" w:cs="Segoe UI"/>
+          <w:b w:val="0"/>
+          <w:color w:val="24292E"/>
+          <w:sz w:val="24"/>
+          <w:szCs w:val="24"/>
+          <w:shd w:val="clear" w:color="auto" w:fill="FFFFFF"/>
+        </w:rPr>
+      </w:pPr>
+      <w:r>
+        <w:rPr>
+          <w:rStyle w:val="Strong"/>
+          <w:rFonts w:ascii="Segoe UI" w:hAnsi="Segoe UI" w:cs="Segoe UI"/>
+          <w:color w:val="24292E"/>
+          <w:sz w:val="24"/>
+          <w:szCs w:val="24"/>
+          <w:shd w:val="clear" w:color="auto" w:fill="FFFFFF"/>
+        </w:rPr>
+        <w:t>Reward System</w:t>
+      </w:r>
+      <w:r>
+        <w:rPr>
+          <w:rStyle w:val="Strong"/>
+          <w:rFonts w:ascii="Segoe UI" w:hAnsi="Segoe UI" w:cs="Segoe UI"/>
+          <w:b w:val="0"/>
+          <w:color w:val="24292E"/>
+          <w:sz w:val="24"/>
+          <w:szCs w:val="24"/>
+          <w:shd w:val="clear" w:color="auto" w:fill="FFFFFF"/>
+        </w:rPr>
+        <w:t>: The app will have a reward system users. Users will get coupon based on their amount of purchase. They will be able to use these coupons later on to buy different items. There will also be a coupon checking system. This way the app will be able to filter fake coupons.</w:t>
+      </w:r>
+    </w:p>
+    <w:p>
+      <w:pPr>
+        <w:jc w:val="both"/>
+        <w:rPr>
+          <w:rStyle w:val="Strong"/>
+          <w:rFonts w:ascii="Segoe UI" w:hAnsi="Segoe UI" w:cs="Segoe UI"/>
+          <w:b w:val="0"/>
+          <w:color w:val="24292E"/>
+          <w:sz w:val="24"/>
+          <w:szCs w:val="24"/>
+          <w:shd w:val="clear" w:color="auto" w:fill="FFFFFF"/>
+        </w:rPr>
+      </w:pPr>
+      <w:r>
+        <w:rPr>
+          <w:rStyle w:val="Strong"/>
+          <w:rFonts w:ascii="Segoe UI" w:hAnsi="Segoe UI" w:cs="Segoe UI"/>
+          <w:color w:val="24292E"/>
+          <w:sz w:val="24"/>
+          <w:szCs w:val="24"/>
+          <w:shd w:val="clear" w:color="auto" w:fill="FFFFFF"/>
+        </w:rPr>
+        <w:t>Stock update</w:t>
+      </w:r>
+      <w:r>
+        <w:rPr>
+          <w:rStyle w:val="Strong"/>
+          <w:rFonts w:ascii="Segoe UI" w:hAnsi="Segoe UI" w:cs="Segoe UI"/>
+          <w:b w:val="0"/>
+          <w:color w:val="24292E"/>
+          <w:sz w:val="24"/>
+          <w:szCs w:val="24"/>
+          <w:shd w:val="clear" w:color="auto" w:fill="FFFFFF"/>
+        </w:rPr>
+        <w:t>: Stock will update regularly if someone buy any product. This will also show out of stock if there is no product available.</w:t>
+      </w:r>
+    </w:p>
+    <w:p>
+      <w:pPr>
+        <w:jc w:val="both"/>
+        <w:rPr>
+          <w:rStyle w:val="Strong"/>
+          <w:rFonts w:ascii="Segoe UI" w:hAnsi="Segoe UI" w:cs="Segoe UI"/>
+          <w:b w:val="0"/>
+          <w:color w:val="24292E"/>
+          <w:sz w:val="24"/>
+          <w:szCs w:val="24"/>
+          <w:shd w:val="clear" w:color="auto" w:fill="FFFFFF"/>
+        </w:rPr>
+      </w:pPr>
+      <w:r>
+        <w:rPr>
+          <w:rStyle w:val="Strong"/>
+          <w:rFonts w:ascii="Segoe UI" w:hAnsi="Segoe UI" w:cs="Segoe UI"/>
+          <w:color w:val="24292E"/>
+          <w:sz w:val="24"/>
+          <w:szCs w:val="24"/>
+          <w:shd w:val="clear" w:color="auto" w:fill="FFFFFF"/>
+        </w:rPr>
+        <w:t>Dialog option</w:t>
+      </w:r>
+      <w:r>
+        <w:rPr>
+          <w:rStyle w:val="Strong"/>
+          <w:rFonts w:ascii="Segoe UI" w:hAnsi="Segoe UI" w:cs="Segoe UI"/>
+          <w:b w:val="0"/>
+          <w:color w:val="24292E"/>
+          <w:sz w:val="24"/>
+          <w:szCs w:val="24"/>
+          <w:shd w:val="clear" w:color="auto" w:fill="FFFFFF"/>
+        </w:rPr>
+        <w:t>: There will be dialog system so if someone doesn’t have account he will still be able to add products in his cart. But later on the dialog box will ask him to create an account. This dialog box will also help to</w:t>
+      </w:r>
+      <w:r>
+        <w:rPr>
+          <w:rStyle w:val="Strong"/>
+          <w:rFonts w:ascii="Segoe UI" w:hAnsi="Segoe UI" w:cs="Segoe UI"/>
+          <w:b w:val="0"/>
+          <w:color w:val="24292E"/>
+          <w:sz w:val="24"/>
+          <w:szCs w:val="24"/>
+          <w:shd w:val="clear" w:color="auto" w:fill="FFFFFF"/>
+        </w:rPr>
+        <w:t xml:space="preserve"> edit his cart/ change quantity</w:t>
+      </w:r>
+    </w:p>
+    <w:p>
+      <w:pPr>
+        <w:jc w:val="both"/>
+        <w:rPr>
+          <w:rStyle w:val="Strong"/>
+          <w:rFonts w:ascii="Segoe UI" w:hAnsi="Segoe UI" w:cs="Segoe UI"/>
+          <w:b w:val="0"/>
+          <w:color w:val="24292E"/>
+          <w:sz w:val="24"/>
+          <w:szCs w:val="24"/>
+          <w:shd w:val="clear" w:color="auto" w:fill="FFFFFF"/>
+        </w:rPr>
+      </w:pPr>
+      <w:r>
+        <w:rPr>
+          <w:rStyle w:val="Strong"/>
+          <w:rFonts w:ascii="Segoe UI" w:hAnsi="Segoe UI" w:cs="Segoe UI"/>
+          <w:color w:val="24292E"/>
+          <w:sz w:val="24"/>
+          <w:szCs w:val="24"/>
+          <w:shd w:val="clear" w:color="auto" w:fill="FFFFFF"/>
+        </w:rPr>
+        <w:t xml:space="preserve">Payment System: </w:t>
+      </w:r>
+      <w:r>
+        <w:rPr>
+          <w:rStyle w:val="Strong"/>
+          <w:rFonts w:ascii="Segoe UI" w:hAnsi="Segoe UI" w:cs="Segoe UI"/>
+          <w:b w:val="0"/>
+          <w:color w:val="24292E"/>
+          <w:sz w:val="24"/>
+          <w:szCs w:val="24"/>
+          <w:shd w:val="clear" w:color="auto" w:fill="FFFFFF"/>
+        </w:rPr>
+        <w:t xml:space="preserve">This app will have multiple payment system. Cash on delivery and online payment. For cash on delivery there will be OTP confirmation system. They will receive massage on their phone about order confirmation. </w:t>
+      </w:r>
+      <w:r>
+        <w:rPr>
+          <w:rStyle w:val="Strong"/>
+          <w:rFonts w:ascii="Segoe UI" w:hAnsi="Segoe UI" w:cs="Segoe UI"/>
+          <w:b w:val="0"/>
+          <w:color w:val="24292E"/>
+          <w:sz w:val="24"/>
+          <w:szCs w:val="24"/>
+          <w:shd w:val="clear" w:color="auto" w:fill="FFFFFF"/>
+        </w:rPr>
+        <w:t xml:space="preserve">Will also integrate </w:t>
+      </w:r>
+      <w:proofErr w:type="spellStart"/>
+      <w:r>
+        <w:rPr>
+          <w:rStyle w:val="Strong"/>
+          <w:rFonts w:ascii="Segoe UI" w:hAnsi="Segoe UI" w:cs="Segoe UI"/>
+          <w:b w:val="0"/>
+          <w:color w:val="24292E"/>
+          <w:sz w:val="24"/>
+          <w:szCs w:val="24"/>
+          <w:shd w:val="clear" w:color="auto" w:fill="FFFFFF"/>
+        </w:rPr>
+        <w:t>bkash</w:t>
+      </w:r>
+      <w:proofErr w:type="spellEnd"/>
+      <w:r>
+        <w:rPr>
+          <w:rStyle w:val="Strong"/>
+          <w:rFonts w:ascii="Segoe UI" w:hAnsi="Segoe UI" w:cs="Segoe UI"/>
+          <w:b w:val="0"/>
+          <w:color w:val="24292E"/>
+          <w:sz w:val="24"/>
+          <w:szCs w:val="24"/>
+          <w:shd w:val="clear" w:color="auto" w:fill="FFFFFF"/>
+        </w:rPr>
+        <w:t xml:space="preserve"> </w:t>
+      </w:r>
+      <w:proofErr w:type="spellStart"/>
+      <w:r>
+        <w:rPr>
+          <w:rStyle w:val="Strong"/>
+          <w:rFonts w:ascii="Segoe UI" w:hAnsi="Segoe UI" w:cs="Segoe UI"/>
+          <w:b w:val="0"/>
+          <w:color w:val="24292E"/>
+          <w:sz w:val="24"/>
+          <w:szCs w:val="24"/>
+          <w:shd w:val="clear" w:color="auto" w:fill="FFFFFF"/>
+        </w:rPr>
+        <w:t>api</w:t>
+      </w:r>
+      <w:proofErr w:type="spellEnd"/>
+      <w:r>
+        <w:rPr>
+          <w:rStyle w:val="Strong"/>
+          <w:rFonts w:ascii="Segoe UI" w:hAnsi="Segoe UI" w:cs="Segoe UI"/>
+          <w:b w:val="0"/>
+          <w:color w:val="24292E"/>
+          <w:sz w:val="24"/>
+          <w:szCs w:val="24"/>
+          <w:shd w:val="clear" w:color="auto" w:fill="FFFFFF"/>
+        </w:rPr>
+        <w:t>/</w:t>
+      </w:r>
+      <w:proofErr w:type="spellStart"/>
+      <w:r>
+        <w:rPr>
+          <w:rStyle w:val="Strong"/>
+          <w:rFonts w:ascii="Segoe UI" w:hAnsi="Segoe UI" w:cs="Segoe UI"/>
+          <w:b w:val="0"/>
+          <w:color w:val="24292E"/>
+          <w:sz w:val="24"/>
+          <w:szCs w:val="24"/>
+          <w:shd w:val="clear" w:color="auto" w:fill="FFFFFF"/>
+        </w:rPr>
+        <w:t>paytm</w:t>
+      </w:r>
+      <w:proofErr w:type="spellEnd"/>
+      <w:r>
+        <w:rPr>
+          <w:rStyle w:val="Strong"/>
+          <w:rFonts w:ascii="Segoe UI" w:hAnsi="Segoe UI" w:cs="Segoe UI"/>
+          <w:b w:val="0"/>
+          <w:color w:val="24292E"/>
+          <w:sz w:val="24"/>
+          <w:szCs w:val="24"/>
+          <w:shd w:val="clear" w:color="auto" w:fill="FFFFFF"/>
+        </w:rPr>
+        <w:t xml:space="preserve"> for online payment.</w:t>
+      </w:r>
+    </w:p>
+    <w:p>
+      <w:pPr>
+        <w:jc w:val="both"/>
+        <w:rPr>
+          <w:rStyle w:val="Strong"/>
+          <w:rFonts w:ascii="Segoe UI" w:hAnsi="Segoe UI" w:cs="Segoe UI"/>
+          <w:color w:val="24292E"/>
+          <w:sz w:val="24"/>
+          <w:szCs w:val="24"/>
+          <w:shd w:val="clear" w:color="auto" w:fill="FFFFFF"/>
+        </w:rPr>
+      </w:pPr>
+    </w:p>
+    <w:p>
+      <w:pPr>
+        <w:jc w:val="both"/>
+        <w:rPr>
+          <w:rStyle w:val="Strong"/>
+          <w:rFonts w:ascii="Segoe UI" w:hAnsi="Segoe UI" w:cs="Segoe UI"/>
+          <w:b w:val="0"/>
+          <w:color w:val="24292E"/>
+          <w:sz w:val="24"/>
+          <w:szCs w:val="24"/>
+          <w:shd w:val="clear" w:color="auto" w:fill="FFFFFF"/>
+        </w:rPr>
+      </w:pPr>
+      <w:r>
+        <w:rPr>
+          <w:rStyle w:val="Strong"/>
+          <w:rFonts w:ascii="Segoe UI" w:hAnsi="Segoe UI" w:cs="Segoe UI"/>
+          <w:color w:val="24292E"/>
+          <w:sz w:val="24"/>
+          <w:szCs w:val="24"/>
+          <w:shd w:val="clear" w:color="auto" w:fill="FFFFFF"/>
+        </w:rPr>
+        <w:t>Ecommerce with android</w:t>
+      </w:r>
+    </w:p>
+    <w:p>
+      <w:pPr>
+        <w:jc w:val="both"/>
+        <w:rPr>
+          <w:rStyle w:val="Strong"/>
+          <w:rFonts w:ascii="Segoe UI" w:hAnsi="Segoe UI" w:cs="Segoe UI"/>
+          <w:b w:val="0"/>
+          <w:color w:val="24292E"/>
+          <w:sz w:val="24"/>
+          <w:szCs w:val="24"/>
+          <w:shd w:val="clear" w:color="auto" w:fill="FFFFFF"/>
+        </w:rPr>
+      </w:pPr>
+      <w:r>
+        <w:rPr>
+          <w:rStyle w:val="Strong"/>
+          <w:rFonts w:ascii="Segoe UI" w:hAnsi="Segoe UI" w:cs="Segoe UI"/>
+          <w:b w:val="0"/>
+          <w:color w:val="24292E"/>
+          <w:sz w:val="24"/>
+          <w:szCs w:val="24"/>
+          <w:shd w:val="clear" w:color="auto" w:fill="FFFFFF"/>
+        </w:rPr>
+        <w:t>A huge number of people uses android phone in our country and over the world. So an E-commerce android application will be able to target a large group of people. And a lot of people will be able to get service from this app.</w:t>
+      </w:r>
+    </w:p>
+    <w:p>
+      <w:pPr>
+        <w:jc w:val="both"/>
+        <w:rPr>
+          <w:rStyle w:val="Strong"/>
+          <w:rFonts w:ascii="Segoe UI" w:hAnsi="Segoe UI" w:cs="Segoe UI"/>
+          <w:color w:val="24292E"/>
+          <w:sz w:val="24"/>
+          <w:szCs w:val="24"/>
+          <w:shd w:val="clear" w:color="auto" w:fill="FFFFFF"/>
+        </w:rPr>
+      </w:pPr>
+    </w:p>
+    <w:p>
+      <w:pPr>
+        <w:jc w:val="both"/>
+        <w:rPr>
+          <w:rStyle w:val="Strong"/>
+          <w:rFonts w:ascii="Segoe UI" w:hAnsi="Segoe UI" w:cs="Segoe UI"/>
+          <w:color w:val="24292E"/>
+          <w:sz w:val="24"/>
+          <w:szCs w:val="24"/>
+          <w:shd w:val="clear" w:color="auto" w:fill="FFFFFF"/>
+        </w:rPr>
+      </w:pPr>
+      <w:r>
+        <w:rPr>
+          <w:rStyle w:val="Strong"/>
+          <w:rFonts w:ascii="Segoe UI" w:hAnsi="Segoe UI" w:cs="Segoe UI"/>
+          <w:color w:val="24292E"/>
+          <w:sz w:val="24"/>
+          <w:szCs w:val="24"/>
+          <w:shd w:val="clear" w:color="auto" w:fill="FFFFFF"/>
+        </w:rPr>
+        <w:lastRenderedPageBreak/>
+        <w:t xml:space="preserve">Monetization </w:t>
+      </w:r>
+      <w:bookmarkStart w:id="0" w:name="_GoBack"/>
+      <w:bookmarkEnd w:id="0"/>
+    </w:p>
+    <w:p>
+      <w:pPr>
+        <w:jc w:val="both"/>
+        <w:rPr>
+          <w:rStyle w:val="Strong"/>
+          <w:rFonts w:ascii="Segoe UI" w:hAnsi="Segoe UI" w:cs="Segoe UI"/>
+          <w:color w:val="24292E"/>
+          <w:sz w:val="24"/>
+          <w:szCs w:val="24"/>
+          <w:shd w:val="clear" w:color="auto" w:fill="FFFFFF"/>
+        </w:rPr>
+      </w:pPr>
+      <w:r>
+        <w:rPr>
+          <w:rStyle w:val="Strong"/>
+          <w:rFonts w:ascii="Segoe UI" w:hAnsi="Segoe UI" w:cs="Segoe UI"/>
+          <w:b w:val="0"/>
+          <w:color w:val="24292E"/>
+          <w:sz w:val="24"/>
+          <w:szCs w:val="24"/>
+          <w:shd w:val="clear" w:color="auto" w:fill="FFFFFF"/>
+        </w:rPr>
+        <w:t>The user will not pay any subscription fee to use this that means they will be able to use it for free but I will integrate google AdMob in this app. AdMob helps translate one’s hard work into earnings, Google AdMob makes it easy for developers to earn money from their app. That’s how the cost for developing this application will reimburse.</w:t>
+      </w:r>
+    </w:p>
+    <w:p>
+      <w:pPr>
+        <w:jc w:val="both"/>
+        <w:rPr>
+          <w:rStyle w:val="Strong"/>
+          <w:rFonts w:ascii="Segoe UI" w:hAnsi="Segoe UI" w:cs="Segoe UI"/>
+          <w:color w:val="24292E"/>
+          <w:sz w:val="24"/>
+          <w:szCs w:val="24"/>
+          <w:shd w:val="clear" w:color="auto" w:fill="FFFFFF"/>
+        </w:rPr>
+      </w:pPr>
+    </w:p>
+    <w:p>
+      <w:pPr>
+        <w:jc w:val="both"/>
+        <w:rPr>
+          <w:rStyle w:val="Strong"/>
+          <w:rFonts w:ascii="Segoe UI" w:hAnsi="Segoe UI" w:cs="Segoe UI"/>
+          <w:color w:val="24292E"/>
+          <w:sz w:val="24"/>
+          <w:szCs w:val="24"/>
+          <w:shd w:val="clear" w:color="auto" w:fill="FFFFFF"/>
+        </w:rPr>
+      </w:pPr>
+      <w:r>
+        <w:rPr>
+          <w:rStyle w:val="Strong"/>
+          <w:rFonts w:ascii="Segoe UI" w:hAnsi="Segoe UI" w:cs="Segoe UI"/>
+          <w:color w:val="24292E"/>
+          <w:sz w:val="24"/>
+          <w:szCs w:val="24"/>
+          <w:shd w:val="clear" w:color="auto" w:fill="FFFFFF"/>
+        </w:rPr>
+        <w:t>Social aspect</w:t>
+      </w:r>
+    </w:p>
+    <w:p>
+      <w:pPr>
+        <w:jc w:val="both"/>
         <w:rPr>
           <w:rFonts w:ascii="Segoe UI" w:hAnsi="Segoe UI" w:cs="Segoe UI"/>
           <w:b/>
@@ -1234,1124 +2351,6 @@
           <w:shd w:val="clear" w:color="auto" w:fill="FFFFFF"/>
         </w:rPr>
       </w:pPr>
-    </w:p>
-    <w:p>
-      <w:pPr>
-        <w:rPr>
-          <w:rStyle w:val="Strong"/>
-          <w:rFonts w:ascii="Segoe UI" w:hAnsi="Segoe UI" w:cs="Segoe UI"/>
-          <w:color w:val="24292E"/>
-          <w:sz w:val="24"/>
-          <w:szCs w:val="24"/>
-          <w:shd w:val="clear" w:color="auto" w:fill="FFFFFF"/>
-        </w:rPr>
-      </w:pPr>
-    </w:p>
-    <w:p>
-      <w:pPr>
-        <w:rPr>
-          <w:rStyle w:val="Strong"/>
-          <w:rFonts w:ascii="Segoe UI" w:hAnsi="Segoe UI" w:cs="Segoe UI"/>
-          <w:color w:val="24292E"/>
-          <w:sz w:val="24"/>
-          <w:szCs w:val="24"/>
-          <w:shd w:val="clear" w:color="auto" w:fill="FFFFFF"/>
-        </w:rPr>
-      </w:pPr>
-      <w:r>
-        <w:rPr>
-          <w:rStyle w:val="Strong"/>
-          <w:rFonts w:ascii="Segoe UI" w:hAnsi="Segoe UI" w:cs="Segoe UI"/>
-          <w:color w:val="24292E"/>
-          <w:sz w:val="24"/>
-          <w:szCs w:val="24"/>
-          <w:shd w:val="clear" w:color="auto" w:fill="FFFFFF"/>
-        </w:rPr>
-        <w:lastRenderedPageBreak/>
-        <w:t>TECHNOLOGY:</w:t>
-      </w:r>
-    </w:p>
-    <w:p>
-      <w:pPr>
-        <w:rPr>
-          <w:rStyle w:val="Strong"/>
-          <w:rFonts w:ascii="Segoe UI" w:hAnsi="Segoe UI" w:cs="Segoe UI"/>
-          <w:i/>
-          <w:color w:val="24292E"/>
-          <w:sz w:val="24"/>
-          <w:szCs w:val="24"/>
-          <w:shd w:val="clear" w:color="auto" w:fill="FFFFFF"/>
-        </w:rPr>
-      </w:pPr>
-      <w:r>
-        <w:rPr>
-          <w:rStyle w:val="Strong"/>
-          <w:rFonts w:ascii="Segoe UI" w:hAnsi="Segoe UI" w:cs="Segoe UI"/>
-          <w:color w:val="24292E"/>
-          <w:sz w:val="24"/>
-          <w:szCs w:val="24"/>
-          <w:shd w:val="clear" w:color="auto" w:fill="FFFFFF"/>
-        </w:rPr>
-        <w:t>Frontend</w:t>
-      </w:r>
-      <w:r>
-        <w:rPr>
-          <w:rStyle w:val="Strong"/>
-          <w:rFonts w:ascii="Segoe UI" w:hAnsi="Segoe UI" w:cs="Segoe UI"/>
-          <w:color w:val="24292E"/>
-          <w:sz w:val="24"/>
-          <w:szCs w:val="24"/>
-          <w:shd w:val="clear" w:color="auto" w:fill="FFFFFF"/>
-        </w:rPr>
-        <w:t>:</w:t>
-      </w:r>
-      <w:r>
-        <w:rPr>
-          <w:rStyle w:val="Strong"/>
-          <w:rFonts w:ascii="Segoe UI" w:hAnsi="Segoe UI" w:cs="Segoe UI"/>
-          <w:i/>
-          <w:color w:val="24292E"/>
-          <w:sz w:val="24"/>
-          <w:szCs w:val="24"/>
-          <w:shd w:val="clear" w:color="auto" w:fill="FFFFFF"/>
-        </w:rPr>
-        <w:t xml:space="preserve"> </w:t>
-      </w:r>
-      <w:r>
-        <w:rPr>
-          <w:rStyle w:val="Strong"/>
-          <w:rFonts w:ascii="Segoe UI" w:hAnsi="Segoe UI" w:cs="Segoe UI"/>
-          <w:b w:val="0"/>
-          <w:color w:val="24292E"/>
-          <w:sz w:val="24"/>
-          <w:szCs w:val="24"/>
-          <w:shd w:val="clear" w:color="auto" w:fill="FFFFFF"/>
-        </w:rPr>
-        <w:t xml:space="preserve">Android Studio is the official Integrated Development Environment (IDE) for Android app development. Android Studio offers features that enhance our productivity when building Android apps. </w:t>
-      </w:r>
-      <w:r>
-        <w:rPr>
-          <w:rStyle w:val="Strong"/>
-          <w:rFonts w:ascii="Segoe UI" w:hAnsi="Segoe UI" w:cs="Segoe UI"/>
-          <w:b w:val="0"/>
-          <w:color w:val="24292E"/>
-          <w:sz w:val="24"/>
-          <w:szCs w:val="24"/>
-          <w:shd w:val="clear" w:color="auto" w:fill="FFFFFF"/>
-        </w:rPr>
-        <w:t>I am goi</w:t>
-      </w:r>
-      <w:r>
-        <w:rPr>
-          <w:rStyle w:val="Strong"/>
-          <w:rFonts w:ascii="Segoe UI" w:hAnsi="Segoe UI" w:cs="Segoe UI"/>
-          <w:b w:val="0"/>
-          <w:color w:val="24292E"/>
-          <w:sz w:val="24"/>
-          <w:szCs w:val="24"/>
-          <w:shd w:val="clear" w:color="auto" w:fill="FFFFFF"/>
-        </w:rPr>
-        <w:t>ng to use android studio to design my app and will use java to handle various operations</w:t>
-      </w:r>
-      <w:r>
-        <w:rPr>
-          <w:rStyle w:val="Strong"/>
-          <w:rFonts w:ascii="Segoe UI" w:hAnsi="Segoe UI" w:cs="Segoe UI"/>
-          <w:b w:val="0"/>
-          <w:color w:val="24292E"/>
-          <w:sz w:val="24"/>
-          <w:szCs w:val="24"/>
-          <w:shd w:val="clear" w:color="auto" w:fill="FFFFFF"/>
-        </w:rPr>
-        <w:t xml:space="preserve">. I will design </w:t>
-      </w:r>
-      <w:r>
-        <w:rPr>
-          <w:rFonts w:ascii="Segoe UI" w:hAnsi="Segoe UI" w:cs="Segoe UI"/>
-          <w:color w:val="282829"/>
-          <w:sz w:val="24"/>
-          <w:szCs w:val="24"/>
-          <w:shd w:val="clear" w:color="auto" w:fill="FFFFFF"/>
-        </w:rPr>
-        <w:t xml:space="preserve">buttons, images, layout, input field </w:t>
-      </w:r>
-      <w:proofErr w:type="spellStart"/>
-      <w:r>
-        <w:rPr>
-          <w:rFonts w:ascii="Segoe UI" w:hAnsi="Segoe UI" w:cs="Segoe UI"/>
-          <w:color w:val="282829"/>
-          <w:sz w:val="24"/>
-          <w:szCs w:val="24"/>
-          <w:shd w:val="clear" w:color="auto" w:fill="FFFFFF"/>
-        </w:rPr>
-        <w:t>etc</w:t>
-      </w:r>
-      <w:proofErr w:type="spellEnd"/>
-      <w:r>
-        <w:rPr>
-          <w:rFonts w:ascii="Segoe UI" w:hAnsi="Segoe UI" w:cs="Segoe UI"/>
-          <w:color w:val="282829"/>
-          <w:sz w:val="24"/>
-          <w:szCs w:val="24"/>
-          <w:shd w:val="clear" w:color="auto" w:fill="FFFFFF"/>
-        </w:rPr>
-        <w:t xml:space="preserve"> using Android Studio for this</w:t>
-      </w:r>
-      <w:r>
-        <w:rPr>
-          <w:rFonts w:ascii="Segoe UI" w:hAnsi="Segoe UI" w:cs="Segoe UI"/>
-          <w:color w:val="282829"/>
-          <w:sz w:val="24"/>
-          <w:szCs w:val="24"/>
-          <w:shd w:val="clear" w:color="auto" w:fill="FFFFFF"/>
-        </w:rPr>
-        <w:t xml:space="preserve"> I</w:t>
-      </w:r>
-      <w:r>
-        <w:rPr>
-          <w:rFonts w:ascii="Segoe UI" w:hAnsi="Segoe UI" w:cs="Segoe UI"/>
-          <w:color w:val="282829"/>
-          <w:sz w:val="24"/>
-          <w:szCs w:val="24"/>
-          <w:shd w:val="clear" w:color="auto" w:fill="FFFFFF"/>
-        </w:rPr>
-        <w:t xml:space="preserve"> will need XML</w:t>
-      </w:r>
-      <w:r>
-        <w:rPr>
-          <w:rFonts w:ascii="Segoe UI" w:hAnsi="Segoe UI" w:cs="Segoe UI"/>
-          <w:color w:val="282829"/>
-          <w:sz w:val="24"/>
-          <w:szCs w:val="24"/>
-          <w:shd w:val="clear" w:color="auto" w:fill="FFFFFF"/>
-        </w:rPr>
-        <w:t>.</w:t>
-      </w:r>
-    </w:p>
-    <w:p>
-      <w:pPr>
-        <w:rPr>
-          <w:rStyle w:val="Strong"/>
-          <w:rFonts w:ascii="Segoe UI" w:hAnsi="Segoe UI" w:cs="Segoe UI"/>
-          <w:i/>
-          <w:color w:val="24292E"/>
-          <w:sz w:val="24"/>
-          <w:szCs w:val="24"/>
-          <w:shd w:val="clear" w:color="auto" w:fill="FFFFFF"/>
-        </w:rPr>
-      </w:pPr>
-      <w:r>
-        <w:rPr>
-          <w:rStyle w:val="Strong"/>
-          <w:rFonts w:ascii="Segoe UI" w:hAnsi="Segoe UI" w:cs="Segoe UI"/>
-          <w:color w:val="24292E"/>
-          <w:sz w:val="24"/>
-          <w:szCs w:val="24"/>
-          <w:shd w:val="clear" w:color="auto" w:fill="FFFFFF"/>
-        </w:rPr>
-        <w:t>Backend</w:t>
-      </w:r>
-      <w:r>
-        <w:rPr>
-          <w:rStyle w:val="Strong"/>
-          <w:rFonts w:ascii="Segoe UI" w:hAnsi="Segoe UI" w:cs="Segoe UI"/>
-          <w:color w:val="24292E"/>
-          <w:sz w:val="24"/>
-          <w:szCs w:val="24"/>
-          <w:shd w:val="clear" w:color="auto" w:fill="FFFFFF"/>
-        </w:rPr>
-        <w:t>:</w:t>
-      </w:r>
-      <w:r>
-        <w:rPr>
-          <w:rStyle w:val="Strong"/>
-          <w:rFonts w:ascii="Segoe UI" w:hAnsi="Segoe UI" w:cs="Segoe UI"/>
-          <w:i/>
-          <w:color w:val="24292E"/>
-          <w:sz w:val="24"/>
-          <w:szCs w:val="24"/>
-          <w:shd w:val="clear" w:color="auto" w:fill="FFFFFF"/>
-        </w:rPr>
-        <w:t xml:space="preserve"> </w:t>
-      </w:r>
-      <w:r>
-        <w:rPr>
-          <w:rStyle w:val="Strong"/>
-          <w:rFonts w:ascii="Segoe UI" w:hAnsi="Segoe UI" w:cs="Segoe UI"/>
-          <w:b w:val="0"/>
-          <w:color w:val="24292E"/>
-          <w:sz w:val="24"/>
-          <w:szCs w:val="24"/>
-          <w:shd w:val="clear" w:color="auto" w:fill="FFFFFF"/>
-        </w:rPr>
-        <w:t xml:space="preserve">Firebase is Google’s mobile application development platform that helps </w:t>
-      </w:r>
-      <w:r>
-        <w:rPr>
-          <w:rStyle w:val="Strong"/>
-          <w:rFonts w:ascii="Segoe UI" w:hAnsi="Segoe UI" w:cs="Segoe UI"/>
-          <w:b w:val="0"/>
-          <w:color w:val="24292E"/>
-          <w:sz w:val="24"/>
-          <w:szCs w:val="24"/>
-          <w:shd w:val="clear" w:color="auto" w:fill="FFFFFF"/>
-        </w:rPr>
-        <w:t>us</w:t>
-      </w:r>
-      <w:r>
-        <w:rPr>
-          <w:rStyle w:val="Strong"/>
-          <w:rFonts w:ascii="Segoe UI" w:hAnsi="Segoe UI" w:cs="Segoe UI"/>
-          <w:b w:val="0"/>
-          <w:color w:val="24292E"/>
-          <w:sz w:val="24"/>
-          <w:szCs w:val="24"/>
-          <w:shd w:val="clear" w:color="auto" w:fill="FFFFFF"/>
-        </w:rPr>
-        <w:t xml:space="preserve"> build, improve, and grow </w:t>
-      </w:r>
-      <w:r>
-        <w:rPr>
-          <w:rStyle w:val="Strong"/>
-          <w:rFonts w:ascii="Segoe UI" w:hAnsi="Segoe UI" w:cs="Segoe UI"/>
-          <w:b w:val="0"/>
-          <w:color w:val="24292E"/>
-          <w:sz w:val="24"/>
-          <w:szCs w:val="24"/>
-          <w:shd w:val="clear" w:color="auto" w:fill="FFFFFF"/>
-        </w:rPr>
-        <w:t>our</w:t>
-      </w:r>
-      <w:r>
-        <w:rPr>
-          <w:rStyle w:val="Strong"/>
-          <w:rFonts w:ascii="Segoe UI" w:hAnsi="Segoe UI" w:cs="Segoe UI"/>
-          <w:b w:val="0"/>
-          <w:color w:val="24292E"/>
-          <w:sz w:val="24"/>
-          <w:szCs w:val="24"/>
-          <w:shd w:val="clear" w:color="auto" w:fill="FFFFFF"/>
-        </w:rPr>
-        <w:t xml:space="preserve"> app.</w:t>
-      </w:r>
-      <w:r>
-        <w:rPr>
-          <w:rStyle w:val="Strong"/>
-          <w:rFonts w:ascii="Segoe UI" w:hAnsi="Segoe UI" w:cs="Segoe UI"/>
-          <w:b w:val="0"/>
-          <w:color w:val="24292E"/>
-          <w:sz w:val="24"/>
-          <w:szCs w:val="24"/>
-          <w:shd w:val="clear" w:color="auto" w:fill="FFFFFF"/>
-        </w:rPr>
-        <w:t xml:space="preserve"> Firebase lets us handle Email &amp; password &amp; Real-time data, Gives us Built-in security, Allows us file storage backed by Google Cloud Storage.</w:t>
-      </w:r>
-      <w:r>
-        <w:rPr>
-          <w:rStyle w:val="Strong"/>
-          <w:rFonts w:ascii="Segoe UI" w:hAnsi="Segoe UI" w:cs="Segoe UI"/>
-          <w:b w:val="0"/>
-          <w:color w:val="24292E"/>
-          <w:sz w:val="24"/>
-          <w:szCs w:val="24"/>
-          <w:shd w:val="clear" w:color="auto" w:fill="FFFFFF"/>
-        </w:rPr>
-        <w:t xml:space="preserve"> </w:t>
-      </w:r>
-      <w:r>
-        <w:rPr>
-          <w:rStyle w:val="Strong"/>
-          <w:rFonts w:ascii="Segoe UI" w:hAnsi="Segoe UI" w:cs="Segoe UI"/>
-          <w:b w:val="0"/>
-          <w:color w:val="24292E"/>
-          <w:sz w:val="24"/>
-          <w:szCs w:val="24"/>
-          <w:shd w:val="clear" w:color="auto" w:fill="FFFFFF"/>
-        </w:rPr>
-        <w:t xml:space="preserve">I am going to use firebase as my database. And using firebase I’m going to handle </w:t>
-      </w:r>
-      <w:r>
-        <w:rPr>
-          <w:rStyle w:val="Strong"/>
-          <w:rFonts w:ascii="Segoe UI" w:hAnsi="Segoe UI" w:cs="Segoe UI"/>
-          <w:b w:val="0"/>
-          <w:color w:val="24292E"/>
-          <w:sz w:val="24"/>
-          <w:szCs w:val="24"/>
-          <w:shd w:val="clear" w:color="auto" w:fill="FFFFFF"/>
-        </w:rPr>
-        <w:t>backend</w:t>
-      </w:r>
-      <w:r>
-        <w:rPr>
-          <w:rStyle w:val="Strong"/>
-          <w:rFonts w:ascii="Segoe UI" w:hAnsi="Segoe UI" w:cs="Segoe UI"/>
-          <w:b w:val="0"/>
-          <w:color w:val="24292E"/>
-          <w:sz w:val="24"/>
-          <w:szCs w:val="24"/>
-          <w:shd w:val="clear" w:color="auto" w:fill="FFFFFF"/>
-        </w:rPr>
-        <w:t>.</w:t>
-      </w:r>
-    </w:p>
-    <w:p>
-      <w:pPr>
-        <w:rPr>
-          <w:rStyle w:val="Strong"/>
-          <w:rFonts w:ascii="Segoe UI" w:hAnsi="Segoe UI" w:cs="Segoe UI"/>
-          <w:b w:val="0"/>
-          <w:color w:val="24292E"/>
-          <w:sz w:val="24"/>
-          <w:szCs w:val="24"/>
-          <w:shd w:val="clear" w:color="auto" w:fill="FFFFFF"/>
-        </w:rPr>
-      </w:pPr>
-      <w:r>
-        <w:rPr>
-          <w:rStyle w:val="Strong"/>
-          <w:rFonts w:ascii="Segoe UI" w:hAnsi="Segoe UI" w:cs="Segoe UI"/>
-          <w:color w:val="24292E"/>
-          <w:sz w:val="24"/>
-          <w:szCs w:val="24"/>
-          <w:shd w:val="clear" w:color="auto" w:fill="FFFFFF"/>
-        </w:rPr>
-        <w:t>Payment method</w:t>
-      </w:r>
-      <w:r>
-        <w:rPr>
-          <w:rStyle w:val="Strong"/>
-          <w:rFonts w:ascii="Segoe UI" w:hAnsi="Segoe UI" w:cs="Segoe UI"/>
-          <w:b w:val="0"/>
-          <w:color w:val="24292E"/>
-          <w:sz w:val="24"/>
-          <w:szCs w:val="24"/>
-          <w:shd w:val="clear" w:color="auto" w:fill="FFFFFF"/>
-        </w:rPr>
-        <w:t xml:space="preserve">: </w:t>
-      </w:r>
-      <w:r>
-        <w:rPr>
-          <w:rStyle w:val="Strong"/>
-          <w:rFonts w:ascii="Segoe UI" w:hAnsi="Segoe UI" w:cs="Segoe UI"/>
-          <w:b w:val="0"/>
-          <w:color w:val="24292E"/>
-          <w:sz w:val="24"/>
-          <w:szCs w:val="24"/>
-          <w:shd w:val="clear" w:color="auto" w:fill="FFFFFF"/>
-        </w:rPr>
-        <w:t xml:space="preserve">Cash on delivery or will use API of other platforms </w:t>
-      </w:r>
-      <w:r>
-        <w:rPr>
-          <w:rStyle w:val="Strong"/>
-          <w:rFonts w:ascii="Segoe UI" w:hAnsi="Segoe UI" w:cs="Segoe UI"/>
-          <w:b w:val="0"/>
-          <w:color w:val="24292E"/>
-          <w:sz w:val="24"/>
-          <w:szCs w:val="24"/>
-          <w:shd w:val="clear" w:color="auto" w:fill="FFFFFF"/>
-        </w:rPr>
-        <w:t xml:space="preserve">to confirm payment like </w:t>
-      </w:r>
-      <w:proofErr w:type="spellStart"/>
-      <w:r>
-        <w:rPr>
-          <w:rStyle w:val="Strong"/>
-          <w:rFonts w:ascii="Segoe UI" w:hAnsi="Segoe UI" w:cs="Segoe UI"/>
-          <w:b w:val="0"/>
-          <w:color w:val="24292E"/>
-          <w:sz w:val="24"/>
-          <w:szCs w:val="24"/>
-          <w:shd w:val="clear" w:color="auto" w:fill="FFFFFF"/>
-        </w:rPr>
-        <w:t>bkash</w:t>
-      </w:r>
-      <w:proofErr w:type="spellEnd"/>
-      <w:r>
-        <w:rPr>
-          <w:rStyle w:val="Strong"/>
-          <w:rFonts w:ascii="Segoe UI" w:hAnsi="Segoe UI" w:cs="Segoe UI"/>
-          <w:b w:val="0"/>
-          <w:color w:val="24292E"/>
-          <w:sz w:val="24"/>
-          <w:szCs w:val="24"/>
-          <w:shd w:val="clear" w:color="auto" w:fill="FFFFFF"/>
-        </w:rPr>
-        <w:t xml:space="preserve">, </w:t>
-      </w:r>
-      <w:proofErr w:type="spellStart"/>
-      <w:r>
-        <w:rPr>
-          <w:rStyle w:val="Strong"/>
-          <w:rFonts w:ascii="Segoe UI" w:hAnsi="Segoe UI" w:cs="Segoe UI"/>
-          <w:b w:val="0"/>
-          <w:color w:val="24292E"/>
-          <w:sz w:val="24"/>
-          <w:szCs w:val="24"/>
-          <w:shd w:val="clear" w:color="auto" w:fill="FFFFFF"/>
-        </w:rPr>
-        <w:t>P</w:t>
-      </w:r>
-      <w:r>
-        <w:rPr>
-          <w:rStyle w:val="Strong"/>
-          <w:rFonts w:ascii="Segoe UI" w:hAnsi="Segoe UI" w:cs="Segoe UI"/>
-          <w:b w:val="0"/>
-          <w:color w:val="24292E"/>
-          <w:sz w:val="24"/>
-          <w:szCs w:val="24"/>
-          <w:shd w:val="clear" w:color="auto" w:fill="FFFFFF"/>
-        </w:rPr>
-        <w:t>ay</w:t>
-      </w:r>
-      <w:r>
-        <w:rPr>
-          <w:rStyle w:val="Strong"/>
-          <w:rFonts w:ascii="Segoe UI" w:hAnsi="Segoe UI" w:cs="Segoe UI"/>
-          <w:b w:val="0"/>
-          <w:color w:val="24292E"/>
-          <w:sz w:val="24"/>
-          <w:szCs w:val="24"/>
-          <w:shd w:val="clear" w:color="auto" w:fill="FFFFFF"/>
-        </w:rPr>
-        <w:t>tm</w:t>
-      </w:r>
-      <w:proofErr w:type="spellEnd"/>
-      <w:r>
-        <w:rPr>
-          <w:rStyle w:val="Strong"/>
-          <w:rFonts w:ascii="Segoe UI" w:hAnsi="Segoe UI" w:cs="Segoe UI"/>
-          <w:b w:val="0"/>
-          <w:color w:val="24292E"/>
-          <w:sz w:val="24"/>
-          <w:szCs w:val="24"/>
-          <w:shd w:val="clear" w:color="auto" w:fill="FFFFFF"/>
-        </w:rPr>
-        <w:t>. Coupon system will also be available there</w:t>
-      </w:r>
-      <w:r>
-        <w:rPr>
-          <w:rStyle w:val="Strong"/>
-          <w:rFonts w:ascii="Segoe UI" w:hAnsi="Segoe UI" w:cs="Segoe UI"/>
-          <w:b w:val="0"/>
-          <w:color w:val="24292E"/>
-          <w:sz w:val="24"/>
-          <w:szCs w:val="24"/>
-          <w:shd w:val="clear" w:color="auto" w:fill="FFFFFF"/>
-        </w:rPr>
-        <w:t>.</w:t>
-      </w:r>
-    </w:p>
-    <w:p>
-      <w:pPr>
-        <w:rPr>
-          <w:rStyle w:val="Strong"/>
-          <w:rFonts w:ascii="Segoe UI" w:hAnsi="Segoe UI" w:cs="Segoe UI"/>
-          <w:b w:val="0"/>
-          <w:color w:val="24292E"/>
-          <w:sz w:val="24"/>
-          <w:szCs w:val="24"/>
-          <w:shd w:val="clear" w:color="auto" w:fill="FFFFFF"/>
-        </w:rPr>
-      </w:pPr>
-    </w:p>
-    <w:p>
-      <w:pPr>
-        <w:rPr>
-          <w:rStyle w:val="Strong"/>
-          <w:rFonts w:ascii="Segoe UI" w:hAnsi="Segoe UI" w:cs="Segoe UI"/>
-          <w:color w:val="24292E"/>
-          <w:sz w:val="24"/>
-          <w:szCs w:val="24"/>
-          <w:shd w:val="clear" w:color="auto" w:fill="FFFFFF"/>
-        </w:rPr>
-      </w:pPr>
-      <w:bookmarkStart w:id="0" w:name="_GoBack"/>
-      <w:bookmarkEnd w:id="0"/>
-    </w:p>
-    <w:p>
-      <w:pPr>
-        <w:rPr>
-          <w:rStyle w:val="Strong"/>
-          <w:rFonts w:ascii="Segoe UI" w:hAnsi="Segoe UI" w:cs="Segoe UI"/>
-          <w:b w:val="0"/>
-          <w:color w:val="24292E"/>
-          <w:sz w:val="24"/>
-          <w:szCs w:val="24"/>
-          <w:shd w:val="clear" w:color="auto" w:fill="FFFFFF"/>
-        </w:rPr>
-      </w:pPr>
-      <w:r>
-        <w:rPr>
-          <w:rStyle w:val="Strong"/>
-          <w:rFonts w:ascii="Segoe UI" w:hAnsi="Segoe UI" w:cs="Segoe UI"/>
-          <w:color w:val="24292E"/>
-          <w:sz w:val="24"/>
-          <w:szCs w:val="24"/>
-          <w:shd w:val="clear" w:color="auto" w:fill="FFFFFF"/>
-        </w:rPr>
-        <w:t xml:space="preserve">User Profile: </w:t>
-      </w:r>
-      <w:r>
-        <w:rPr>
-          <w:rStyle w:val="Strong"/>
-          <w:rFonts w:ascii="Segoe UI" w:hAnsi="Segoe UI" w:cs="Segoe UI"/>
-          <w:b w:val="0"/>
-          <w:color w:val="24292E"/>
-          <w:sz w:val="24"/>
-          <w:szCs w:val="24"/>
-          <w:shd w:val="clear" w:color="auto" w:fill="FFFFFF"/>
-        </w:rPr>
-        <w:t xml:space="preserve">Every user have will have their own profile. Where they will be able to add there information and later on if they want to update they will also be able to update those information.  They will also be able to add image to their profile.  </w:t>
-      </w:r>
-    </w:p>
-    <w:p>
-      <w:pPr>
-        <w:rPr>
-          <w:rStyle w:val="Strong"/>
-          <w:rFonts w:ascii="Segoe UI" w:hAnsi="Segoe UI" w:cs="Segoe UI"/>
-          <w:b w:val="0"/>
-          <w:color w:val="24292E"/>
-          <w:sz w:val="24"/>
-          <w:szCs w:val="24"/>
-          <w:shd w:val="clear" w:color="auto" w:fill="FFFFFF"/>
-        </w:rPr>
-      </w:pPr>
-      <w:r>
-        <w:rPr>
-          <w:rStyle w:val="Strong"/>
-          <w:rFonts w:ascii="Segoe UI" w:hAnsi="Segoe UI" w:cs="Segoe UI"/>
-          <w:color w:val="24292E"/>
-          <w:sz w:val="24"/>
-          <w:szCs w:val="24"/>
-          <w:shd w:val="clear" w:color="auto" w:fill="FFFFFF"/>
-        </w:rPr>
-        <w:t xml:space="preserve">Search Option: </w:t>
-      </w:r>
-      <w:r>
-        <w:rPr>
-          <w:rStyle w:val="Strong"/>
-          <w:rFonts w:ascii="Segoe UI" w:hAnsi="Segoe UI" w:cs="Segoe UI"/>
-          <w:b w:val="0"/>
-          <w:color w:val="24292E"/>
-          <w:sz w:val="24"/>
-          <w:szCs w:val="24"/>
-          <w:shd w:val="clear" w:color="auto" w:fill="FFFFFF"/>
-        </w:rPr>
-        <w:t xml:space="preserve">The app will have </w:t>
-      </w:r>
-      <w:r>
-        <w:rPr>
-          <w:rStyle w:val="Strong"/>
-          <w:rFonts w:ascii="Segoe UI" w:hAnsi="Segoe UI" w:cs="Segoe UI"/>
-          <w:b w:val="0"/>
-          <w:color w:val="24292E"/>
-          <w:sz w:val="24"/>
-          <w:szCs w:val="24"/>
-          <w:shd w:val="clear" w:color="auto" w:fill="FFFFFF"/>
-        </w:rPr>
-        <w:t>multiple search option. The user will be able to search from search bar or they will also be able to search by categories.</w:t>
-      </w:r>
-    </w:p>
-    <w:p>
-      <w:pPr>
-        <w:rPr>
-          <w:rStyle w:val="Strong"/>
-          <w:rFonts w:ascii="Segoe UI" w:hAnsi="Segoe UI" w:cs="Segoe UI"/>
-          <w:b w:val="0"/>
-          <w:color w:val="24292E"/>
-          <w:sz w:val="24"/>
-          <w:szCs w:val="24"/>
-          <w:shd w:val="clear" w:color="auto" w:fill="FFFFFF"/>
-        </w:rPr>
-      </w:pPr>
-      <w:r>
-        <w:rPr>
-          <w:rStyle w:val="Strong"/>
-          <w:rFonts w:ascii="Segoe UI" w:hAnsi="Segoe UI" w:cs="Segoe UI"/>
-          <w:color w:val="24292E"/>
-          <w:sz w:val="24"/>
-          <w:szCs w:val="24"/>
-          <w:shd w:val="clear" w:color="auto" w:fill="FFFFFF"/>
-        </w:rPr>
-        <w:t xml:space="preserve">Review System: </w:t>
-      </w:r>
-      <w:r>
-        <w:rPr>
-          <w:rStyle w:val="Strong"/>
-          <w:rFonts w:ascii="Segoe UI" w:hAnsi="Segoe UI" w:cs="Segoe UI"/>
-          <w:b w:val="0"/>
-          <w:color w:val="24292E"/>
-          <w:sz w:val="24"/>
-          <w:szCs w:val="24"/>
-          <w:shd w:val="clear" w:color="auto" w:fill="FFFFFF"/>
-        </w:rPr>
-        <w:t>The</w:t>
-      </w:r>
-      <w:r>
-        <w:rPr>
-          <w:rStyle w:val="Strong"/>
-          <w:rFonts w:ascii="Segoe UI" w:hAnsi="Segoe UI" w:cs="Segoe UI"/>
-          <w:color w:val="24292E"/>
-          <w:sz w:val="24"/>
-          <w:szCs w:val="24"/>
-          <w:shd w:val="clear" w:color="auto" w:fill="FFFFFF"/>
-        </w:rPr>
-        <w:t xml:space="preserve"> </w:t>
-      </w:r>
-      <w:r>
-        <w:rPr>
-          <w:rStyle w:val="Strong"/>
-          <w:rFonts w:ascii="Segoe UI" w:hAnsi="Segoe UI" w:cs="Segoe UI"/>
-          <w:b w:val="0"/>
-          <w:color w:val="24292E"/>
-          <w:sz w:val="24"/>
-          <w:szCs w:val="24"/>
-          <w:shd w:val="clear" w:color="auto" w:fill="FFFFFF"/>
-        </w:rPr>
-        <w:t>app</w:t>
-      </w:r>
-      <w:r>
-        <w:rPr>
-          <w:rStyle w:val="Strong"/>
-          <w:rFonts w:ascii="Segoe UI" w:hAnsi="Segoe UI" w:cs="Segoe UI"/>
-          <w:color w:val="24292E"/>
-          <w:sz w:val="24"/>
-          <w:szCs w:val="24"/>
-          <w:shd w:val="clear" w:color="auto" w:fill="FFFFFF"/>
-        </w:rPr>
-        <w:t xml:space="preserve"> </w:t>
-      </w:r>
-      <w:r>
-        <w:rPr>
-          <w:rStyle w:val="Strong"/>
-          <w:rFonts w:ascii="Segoe UI" w:hAnsi="Segoe UI" w:cs="Segoe UI"/>
-          <w:b w:val="0"/>
-          <w:color w:val="24292E"/>
-          <w:sz w:val="24"/>
-          <w:szCs w:val="24"/>
-          <w:shd w:val="clear" w:color="auto" w:fill="FFFFFF"/>
-        </w:rPr>
-        <w:t>will have review system. Every user will be able to rate product.</w:t>
-      </w:r>
-      <w:r>
-        <w:rPr>
-          <w:rStyle w:val="Strong"/>
-          <w:rFonts w:ascii="Segoe UI" w:hAnsi="Segoe UI" w:cs="Segoe UI"/>
-          <w:b w:val="0"/>
-          <w:color w:val="24292E"/>
-          <w:sz w:val="24"/>
-          <w:szCs w:val="24"/>
-          <w:shd w:val="clear" w:color="auto" w:fill="FFFFFF"/>
-        </w:rPr>
-        <w:t xml:space="preserve"> They will also be able to edit the rating the once gave.</w:t>
-      </w:r>
-    </w:p>
-    <w:p>
-      <w:pPr>
-        <w:rPr>
-          <w:rStyle w:val="Strong"/>
-          <w:rFonts w:ascii="Segoe UI" w:hAnsi="Segoe UI" w:cs="Segoe UI"/>
-          <w:b w:val="0"/>
-          <w:color w:val="24292E"/>
-          <w:sz w:val="24"/>
-          <w:szCs w:val="24"/>
-          <w:shd w:val="clear" w:color="auto" w:fill="FFFFFF"/>
-        </w:rPr>
-      </w:pPr>
-      <w:r>
-        <w:rPr>
-          <w:rStyle w:val="Strong"/>
-          <w:rFonts w:ascii="Segoe UI" w:hAnsi="Segoe UI" w:cs="Segoe UI"/>
-          <w:color w:val="24292E"/>
-          <w:sz w:val="24"/>
-          <w:szCs w:val="24"/>
-          <w:shd w:val="clear" w:color="auto" w:fill="FFFFFF"/>
-        </w:rPr>
-        <w:t>Reward System</w:t>
-      </w:r>
-      <w:r>
-        <w:rPr>
-          <w:rStyle w:val="Strong"/>
-          <w:rFonts w:ascii="Segoe UI" w:hAnsi="Segoe UI" w:cs="Segoe UI"/>
-          <w:b w:val="0"/>
-          <w:color w:val="24292E"/>
-          <w:sz w:val="24"/>
-          <w:szCs w:val="24"/>
-          <w:shd w:val="clear" w:color="auto" w:fill="FFFFFF"/>
-        </w:rPr>
-        <w:t>: The app will have a reward system users. Users will get coupon based on their amount of purchase. They will be able to use these coupons later on to buy different items. There will also be a coupon checking system. This way the app will be able to filter fake coupons.</w:t>
-      </w:r>
-    </w:p>
-    <w:p>
-      <w:pPr>
-        <w:rPr>
-          <w:rStyle w:val="Strong"/>
-          <w:rFonts w:ascii="Segoe UI" w:hAnsi="Segoe UI" w:cs="Segoe UI"/>
-          <w:b w:val="0"/>
-          <w:color w:val="24292E"/>
-          <w:sz w:val="24"/>
-          <w:szCs w:val="24"/>
-          <w:shd w:val="clear" w:color="auto" w:fill="FFFFFF"/>
-        </w:rPr>
-      </w:pPr>
-      <w:r>
-        <w:rPr>
-          <w:rStyle w:val="Strong"/>
-          <w:rFonts w:ascii="Segoe UI" w:hAnsi="Segoe UI" w:cs="Segoe UI"/>
-          <w:color w:val="24292E"/>
-          <w:sz w:val="24"/>
-          <w:szCs w:val="24"/>
-          <w:shd w:val="clear" w:color="auto" w:fill="FFFFFF"/>
-        </w:rPr>
-        <w:t>Stock update</w:t>
-      </w:r>
-      <w:r>
-        <w:rPr>
-          <w:rStyle w:val="Strong"/>
-          <w:rFonts w:ascii="Segoe UI" w:hAnsi="Segoe UI" w:cs="Segoe UI"/>
-          <w:b w:val="0"/>
-          <w:color w:val="24292E"/>
-          <w:sz w:val="24"/>
-          <w:szCs w:val="24"/>
-          <w:shd w:val="clear" w:color="auto" w:fill="FFFFFF"/>
-        </w:rPr>
-        <w:t>: Stock will update regularly if someone buy any product. This will also show out of stock if there is no product available.</w:t>
-      </w:r>
-    </w:p>
-    <w:p>
-      <w:pPr>
-        <w:rPr>
-          <w:rStyle w:val="Strong"/>
-          <w:rFonts w:ascii="Segoe UI" w:hAnsi="Segoe UI" w:cs="Segoe UI"/>
-          <w:b w:val="0"/>
-          <w:color w:val="24292E"/>
-          <w:sz w:val="24"/>
-          <w:szCs w:val="24"/>
-          <w:shd w:val="clear" w:color="auto" w:fill="FFFFFF"/>
-        </w:rPr>
-      </w:pPr>
-      <w:r>
-        <w:rPr>
-          <w:rStyle w:val="Strong"/>
-          <w:rFonts w:ascii="Segoe UI" w:hAnsi="Segoe UI" w:cs="Segoe UI"/>
-          <w:color w:val="24292E"/>
-          <w:sz w:val="24"/>
-          <w:szCs w:val="24"/>
-          <w:shd w:val="clear" w:color="auto" w:fill="FFFFFF"/>
-        </w:rPr>
-        <w:t>Dialog option</w:t>
-      </w:r>
-      <w:r>
-        <w:rPr>
-          <w:rStyle w:val="Strong"/>
-          <w:rFonts w:ascii="Segoe UI" w:hAnsi="Segoe UI" w:cs="Segoe UI"/>
-          <w:b w:val="0"/>
-          <w:color w:val="24292E"/>
-          <w:sz w:val="24"/>
-          <w:szCs w:val="24"/>
-          <w:shd w:val="clear" w:color="auto" w:fill="FFFFFF"/>
-        </w:rPr>
-        <w:t>: There will be dialog system so if someone doesn’t have account he will still be able to add products in his cart. But later on the dialog box will ask him to create an account. This dialog box will also help to</w:t>
-      </w:r>
-      <w:r>
-        <w:rPr>
-          <w:rStyle w:val="Strong"/>
-          <w:rFonts w:ascii="Segoe UI" w:hAnsi="Segoe UI" w:cs="Segoe UI"/>
-          <w:b w:val="0"/>
-          <w:color w:val="24292E"/>
-          <w:sz w:val="24"/>
-          <w:szCs w:val="24"/>
-          <w:shd w:val="clear" w:color="auto" w:fill="FFFFFF"/>
-        </w:rPr>
-        <w:t xml:space="preserve"> edit his cart/ change quantity</w:t>
-      </w:r>
-    </w:p>
-    <w:p>
-      <w:pPr>
-        <w:rPr>
-          <w:rStyle w:val="Strong"/>
-          <w:rFonts w:ascii="Segoe UI" w:hAnsi="Segoe UI" w:cs="Segoe UI"/>
-          <w:b w:val="0"/>
-          <w:color w:val="24292E"/>
-          <w:sz w:val="24"/>
-          <w:szCs w:val="24"/>
-          <w:shd w:val="clear" w:color="auto" w:fill="FFFFFF"/>
-        </w:rPr>
-      </w:pPr>
-      <w:r>
-        <w:rPr>
-          <w:rStyle w:val="Strong"/>
-          <w:rFonts w:ascii="Segoe UI" w:hAnsi="Segoe UI" w:cs="Segoe UI"/>
-          <w:color w:val="24292E"/>
-          <w:sz w:val="24"/>
-          <w:szCs w:val="24"/>
-          <w:shd w:val="clear" w:color="auto" w:fill="FFFFFF"/>
-        </w:rPr>
-        <w:lastRenderedPageBreak/>
-        <w:t xml:space="preserve">Payment System: </w:t>
-      </w:r>
-      <w:r>
-        <w:rPr>
-          <w:rStyle w:val="Strong"/>
-          <w:rFonts w:ascii="Segoe UI" w:hAnsi="Segoe UI" w:cs="Segoe UI"/>
-          <w:b w:val="0"/>
-          <w:color w:val="24292E"/>
-          <w:sz w:val="24"/>
-          <w:szCs w:val="24"/>
-          <w:shd w:val="clear" w:color="auto" w:fill="FFFFFF"/>
-        </w:rPr>
-        <w:t xml:space="preserve">This app will have multiple payment system. Cash on delivery and online payment. For cash on delivery there will be OTP confirmation system. They will receive massage on their phone about order confirmation. </w:t>
-      </w:r>
-      <w:r>
-        <w:rPr>
-          <w:rStyle w:val="Strong"/>
-          <w:rFonts w:ascii="Segoe UI" w:hAnsi="Segoe UI" w:cs="Segoe UI"/>
-          <w:b w:val="0"/>
-          <w:color w:val="24292E"/>
-          <w:sz w:val="24"/>
-          <w:szCs w:val="24"/>
-          <w:shd w:val="clear" w:color="auto" w:fill="FFFFFF"/>
-        </w:rPr>
-        <w:t xml:space="preserve">Will also integrate </w:t>
-      </w:r>
-      <w:proofErr w:type="spellStart"/>
-      <w:r>
-        <w:rPr>
-          <w:rStyle w:val="Strong"/>
-          <w:rFonts w:ascii="Segoe UI" w:hAnsi="Segoe UI" w:cs="Segoe UI"/>
-          <w:b w:val="0"/>
-          <w:color w:val="24292E"/>
-          <w:sz w:val="24"/>
-          <w:szCs w:val="24"/>
-          <w:shd w:val="clear" w:color="auto" w:fill="FFFFFF"/>
-        </w:rPr>
-        <w:t>bkash</w:t>
-      </w:r>
-      <w:proofErr w:type="spellEnd"/>
-      <w:r>
-        <w:rPr>
-          <w:rStyle w:val="Strong"/>
-          <w:rFonts w:ascii="Segoe UI" w:hAnsi="Segoe UI" w:cs="Segoe UI"/>
-          <w:b w:val="0"/>
-          <w:color w:val="24292E"/>
-          <w:sz w:val="24"/>
-          <w:szCs w:val="24"/>
-          <w:shd w:val="clear" w:color="auto" w:fill="FFFFFF"/>
-        </w:rPr>
-        <w:t xml:space="preserve"> </w:t>
-      </w:r>
-      <w:proofErr w:type="spellStart"/>
-      <w:r>
-        <w:rPr>
-          <w:rStyle w:val="Strong"/>
-          <w:rFonts w:ascii="Segoe UI" w:hAnsi="Segoe UI" w:cs="Segoe UI"/>
-          <w:b w:val="0"/>
-          <w:color w:val="24292E"/>
-          <w:sz w:val="24"/>
-          <w:szCs w:val="24"/>
-          <w:shd w:val="clear" w:color="auto" w:fill="FFFFFF"/>
-        </w:rPr>
-        <w:t>api</w:t>
-      </w:r>
-      <w:proofErr w:type="spellEnd"/>
-      <w:r>
-        <w:rPr>
-          <w:rStyle w:val="Strong"/>
-          <w:rFonts w:ascii="Segoe UI" w:hAnsi="Segoe UI" w:cs="Segoe UI"/>
-          <w:b w:val="0"/>
-          <w:color w:val="24292E"/>
-          <w:sz w:val="24"/>
-          <w:szCs w:val="24"/>
-          <w:shd w:val="clear" w:color="auto" w:fill="FFFFFF"/>
-        </w:rPr>
-        <w:t>/</w:t>
-      </w:r>
-      <w:proofErr w:type="spellStart"/>
-      <w:r>
-        <w:rPr>
-          <w:rStyle w:val="Strong"/>
-          <w:rFonts w:ascii="Segoe UI" w:hAnsi="Segoe UI" w:cs="Segoe UI"/>
-          <w:b w:val="0"/>
-          <w:color w:val="24292E"/>
-          <w:sz w:val="24"/>
-          <w:szCs w:val="24"/>
-          <w:shd w:val="clear" w:color="auto" w:fill="FFFFFF"/>
-        </w:rPr>
-        <w:t>paytm</w:t>
-      </w:r>
-      <w:proofErr w:type="spellEnd"/>
-      <w:r>
-        <w:rPr>
-          <w:rStyle w:val="Strong"/>
-          <w:rFonts w:ascii="Segoe UI" w:hAnsi="Segoe UI" w:cs="Segoe UI"/>
-          <w:b w:val="0"/>
-          <w:color w:val="24292E"/>
-          <w:sz w:val="24"/>
-          <w:szCs w:val="24"/>
-          <w:shd w:val="clear" w:color="auto" w:fill="FFFFFF"/>
-        </w:rPr>
-        <w:t xml:space="preserve"> for online payment.</w:t>
-      </w:r>
-    </w:p>
-    <w:p>
-      <w:pPr>
-        <w:rPr>
-          <w:rStyle w:val="Strong"/>
-          <w:rFonts w:ascii="Segoe UI" w:hAnsi="Segoe UI" w:cs="Segoe UI"/>
-          <w:b w:val="0"/>
-          <w:color w:val="24292E"/>
-          <w:sz w:val="24"/>
-          <w:szCs w:val="24"/>
-          <w:shd w:val="clear" w:color="auto" w:fill="FFFFFF"/>
-        </w:rPr>
-      </w:pPr>
-    </w:p>
-    <w:p>
-      <w:pPr>
-        <w:rPr>
-          <w:rStyle w:val="Strong"/>
-          <w:rFonts w:ascii="Segoe UI" w:hAnsi="Segoe UI" w:cs="Segoe UI"/>
-          <w:b w:val="0"/>
-          <w:color w:val="24292E"/>
-          <w:sz w:val="24"/>
-          <w:szCs w:val="24"/>
-          <w:shd w:val="clear" w:color="auto" w:fill="FFFFFF"/>
-        </w:rPr>
-      </w:pPr>
-    </w:p>
-    <w:p>
-      <w:pPr>
-        <w:rPr>
-          <w:rStyle w:val="Strong"/>
-          <w:rFonts w:ascii="Segoe UI" w:hAnsi="Segoe UI" w:cs="Segoe UI"/>
-          <w:b w:val="0"/>
-          <w:color w:val="24292E"/>
-          <w:sz w:val="24"/>
-          <w:szCs w:val="24"/>
-          <w:shd w:val="clear" w:color="auto" w:fill="FFFFFF"/>
-        </w:rPr>
-      </w:pPr>
-      <w:r>
-        <w:rPr>
-          <w:rStyle w:val="Strong"/>
-          <w:rFonts w:ascii="Segoe UI" w:hAnsi="Segoe UI" w:cs="Segoe UI"/>
-          <w:color w:val="24292E"/>
-          <w:sz w:val="24"/>
-          <w:szCs w:val="24"/>
-          <w:shd w:val="clear" w:color="auto" w:fill="FFFFFF"/>
-        </w:rPr>
-        <w:t>Ecommerce with android</w:t>
-      </w:r>
-    </w:p>
-    <w:p>
-      <w:pPr>
-        <w:rPr>
-          <w:rStyle w:val="Strong"/>
-          <w:rFonts w:ascii="Segoe UI" w:hAnsi="Segoe UI" w:cs="Segoe UI"/>
-          <w:b w:val="0"/>
-          <w:color w:val="24292E"/>
-          <w:sz w:val="24"/>
-          <w:szCs w:val="24"/>
-          <w:shd w:val="clear" w:color="auto" w:fill="FFFFFF"/>
-        </w:rPr>
-      </w:pPr>
-      <w:r>
-        <w:rPr>
-          <w:rStyle w:val="Strong"/>
-          <w:rFonts w:ascii="Segoe UI" w:hAnsi="Segoe UI" w:cs="Segoe UI"/>
-          <w:b w:val="0"/>
-          <w:color w:val="24292E"/>
-          <w:sz w:val="24"/>
-          <w:szCs w:val="24"/>
-          <w:shd w:val="clear" w:color="auto" w:fill="FFFFFF"/>
-        </w:rPr>
-        <w:t>A huge number of people uses android phone in our country and over the world. So an E-commerce android application will be able to target a large group of people. And a lot of people will be able to get service from this app.</w:t>
-      </w:r>
-    </w:p>
-    <w:p>
-      <w:pPr>
-        <w:rPr>
-          <w:rStyle w:val="Strong"/>
-          <w:rFonts w:ascii="Segoe UI" w:hAnsi="Segoe UI" w:cs="Segoe UI"/>
-          <w:color w:val="24292E"/>
-          <w:sz w:val="24"/>
-          <w:szCs w:val="24"/>
-          <w:shd w:val="clear" w:color="auto" w:fill="FFFFFF"/>
-        </w:rPr>
-      </w:pPr>
-      <w:r>
-        <w:rPr>
-          <w:rStyle w:val="Strong"/>
-          <w:rFonts w:ascii="Segoe UI" w:hAnsi="Segoe UI" w:cs="Segoe UI"/>
-          <w:color w:val="24292E"/>
-          <w:sz w:val="24"/>
-          <w:szCs w:val="24"/>
-          <w:shd w:val="clear" w:color="auto" w:fill="FFFFFF"/>
-        </w:rPr>
-        <w:t>Google AdMob</w:t>
-      </w:r>
-    </w:p>
-    <w:p>
-      <w:pPr>
-        <w:rPr>
-          <w:rStyle w:val="Strong"/>
-          <w:rFonts w:ascii="Segoe UI" w:hAnsi="Segoe UI" w:cs="Segoe UI"/>
-          <w:color w:val="24292E"/>
-          <w:sz w:val="24"/>
-          <w:szCs w:val="24"/>
-          <w:shd w:val="clear" w:color="auto" w:fill="FFFFFF"/>
-        </w:rPr>
-      </w:pPr>
-      <w:r>
-        <w:rPr>
-          <w:rStyle w:val="Strong"/>
-          <w:rFonts w:ascii="Segoe UI" w:hAnsi="Segoe UI" w:cs="Segoe UI"/>
-          <w:b w:val="0"/>
-          <w:color w:val="24292E"/>
-          <w:sz w:val="24"/>
-          <w:szCs w:val="24"/>
-          <w:shd w:val="clear" w:color="auto" w:fill="FFFFFF"/>
-        </w:rPr>
-        <w:t>The user will not pay any subscription fee to use this that means they will be able to use it for free but I will integrate google AdMob in this app. AdMob helps translate one’s hard work into earnings, Google AdMob makes it easy for developers to earn money from their app. That’s how the cost for developing this application will reimburse.</w:t>
-      </w:r>
-    </w:p>
-    <w:p>
-      <w:pPr>
-        <w:rPr>
-          <w:rStyle w:val="Strong"/>
-          <w:rFonts w:ascii="Segoe UI" w:hAnsi="Segoe UI" w:cs="Segoe UI"/>
-          <w:color w:val="24292E"/>
-          <w:sz w:val="24"/>
-          <w:szCs w:val="24"/>
-          <w:shd w:val="clear" w:color="auto" w:fill="FFFFFF"/>
-        </w:rPr>
-      </w:pPr>
-      <w:r>
-        <w:rPr>
-          <w:rStyle w:val="Strong"/>
-          <w:rFonts w:ascii="Segoe UI" w:hAnsi="Segoe UI" w:cs="Segoe UI"/>
-          <w:color w:val="24292E"/>
-          <w:sz w:val="24"/>
-          <w:szCs w:val="24"/>
-          <w:shd w:val="clear" w:color="auto" w:fill="FFFFFF"/>
-        </w:rPr>
-        <w:t>Social aspect</w:t>
-      </w:r>
-    </w:p>
-    <w:p>
-      <w:pPr>
-        <w:rPr>
-          <w:rFonts w:ascii="Segoe UI" w:hAnsi="Segoe UI" w:cs="Segoe UI"/>
-          <w:b/>
-          <w:bCs/>
-          <w:color w:val="24292E"/>
-          <w:sz w:val="24"/>
-          <w:szCs w:val="24"/>
-          <w:shd w:val="clear" w:color="auto" w:fill="FFFFFF"/>
-        </w:rPr>
-      </w:pPr>
       <w:r>
         <w:rPr>
           <w:rStyle w:val="Strong"/>
@@ -2367,32 +2366,7 @@
     </w:p>
     <w:p>
       <w:pPr>
-        <w:rPr>
-          <w:rStyle w:val="Strong"/>
-          <w:rFonts w:ascii="Segoe UI" w:hAnsi="Segoe UI" w:cs="Segoe UI"/>
-          <w:b w:val="0"/>
-          <w:color w:val="24292E"/>
-          <w:sz w:val="24"/>
-          <w:szCs w:val="24"/>
-          <w:shd w:val="clear" w:color="auto" w:fill="FFFFFF"/>
-        </w:rPr>
-      </w:pPr>
-    </w:p>
-    <w:p>
-      <w:pPr>
-        <w:rPr>
-          <w:rStyle w:val="Strong"/>
-          <w:rFonts w:ascii="Segoe UI" w:hAnsi="Segoe UI" w:cs="Segoe UI"/>
-          <w:b w:val="0"/>
-          <w:color w:val="24292E"/>
-          <w:sz w:val="24"/>
-          <w:szCs w:val="24"/>
-          <w:shd w:val="clear" w:color="auto" w:fill="FFFFFF"/>
-        </w:rPr>
-      </w:pPr>
-    </w:p>
-    <w:p>
-      <w:pPr>
+        <w:jc w:val="both"/>
         <w:rPr>
           <w:rStyle w:val="Strong"/>
           <w:rFonts w:ascii="Segoe UI" w:hAnsi="Segoe UI" w:cs="Segoe UI"/>
@@ -2442,45 +2416,49 @@
     </w:p>
     <w:p>
       <w:pPr>
-        <w:rPr>
-          <w:rStyle w:val="Strong"/>
-          <w:rFonts w:ascii="Segoe UI" w:hAnsi="Segoe UI" w:cs="Segoe UI"/>
-          <w:b w:val="0"/>
-          <w:color w:val="24292E"/>
-          <w:sz w:val="24"/>
-          <w:szCs w:val="24"/>
-          <w:shd w:val="clear" w:color="auto" w:fill="FFFFFF"/>
-        </w:rPr>
-      </w:pPr>
-    </w:p>
-    <w:p>
-      <w:pPr>
-        <w:rPr>
-          <w:rStyle w:val="Strong"/>
-          <w:rFonts w:ascii="Segoe UI" w:hAnsi="Segoe UI" w:cs="Segoe UI"/>
-          <w:b w:val="0"/>
-          <w:color w:val="24292E"/>
-          <w:sz w:val="24"/>
-          <w:szCs w:val="24"/>
-          <w:shd w:val="clear" w:color="auto" w:fill="FFFFFF"/>
-        </w:rPr>
-      </w:pPr>
-    </w:p>
-    <w:p>
-      <w:pPr>
-        <w:rPr>
-          <w:rStyle w:val="Strong"/>
-          <w:rFonts w:ascii="Segoe UI" w:hAnsi="Segoe UI" w:cs="Segoe UI"/>
-          <w:b w:val="0"/>
-          <w:color w:val="24292E"/>
-          <w:sz w:val="24"/>
-          <w:szCs w:val="24"/>
-          <w:shd w:val="clear" w:color="auto" w:fill="FFFFFF"/>
-        </w:rPr>
-      </w:pPr>
-    </w:p>
-    <w:p>
-      <w:pPr>
+        <w:jc w:val="both"/>
+        <w:rPr>
+          <w:rStyle w:val="Strong"/>
+          <w:rFonts w:ascii="Segoe UI" w:hAnsi="Segoe UI" w:cs="Segoe UI"/>
+          <w:b w:val="0"/>
+          <w:color w:val="24292E"/>
+          <w:sz w:val="24"/>
+          <w:szCs w:val="24"/>
+          <w:shd w:val="clear" w:color="auto" w:fill="FFFFFF"/>
+        </w:rPr>
+      </w:pPr>
+    </w:p>
+    <w:p>
+      <w:pPr>
+        <w:jc w:val="both"/>
+        <w:rPr>
+          <w:rStyle w:val="Strong"/>
+          <w:rFonts w:ascii="Segoe UI" w:hAnsi="Segoe UI" w:cs="Segoe UI"/>
+          <w:b w:val="0"/>
+          <w:color w:val="24292E"/>
+          <w:sz w:val="24"/>
+          <w:szCs w:val="24"/>
+          <w:shd w:val="clear" w:color="auto" w:fill="FFFFFF"/>
+        </w:rPr>
+      </w:pPr>
+    </w:p>
+    <w:p>
+      <w:pPr>
+        <w:jc w:val="both"/>
+        <w:rPr>
+          <w:rStyle w:val="Strong"/>
+          <w:rFonts w:ascii="Segoe UI" w:hAnsi="Segoe UI" w:cs="Segoe UI"/>
+          <w:b w:val="0"/>
+          <w:color w:val="24292E"/>
+          <w:sz w:val="24"/>
+          <w:szCs w:val="24"/>
+          <w:shd w:val="clear" w:color="auto" w:fill="FFFFFF"/>
+        </w:rPr>
+      </w:pPr>
+    </w:p>
+    <w:p>
+      <w:pPr>
+        <w:jc w:val="both"/>
         <w:rPr>
           <w:rFonts w:ascii="Segoe UI" w:hAnsi="Segoe UI" w:cs="Segoe UI"/>
           <w:bCs/>

</xml_diff>

<commit_message>
Enhancement #3: Approved project proposal to README.MD format
Converting the approved project proposal to README.MD format.
and fixing some spacing issues in initial proposal
</commit_message>
<xml_diff>
--- a/Documantation/299proposal.docx
+++ b/Documantation/299proposal.docx
@@ -1271,6 +1271,7 @@
         <w:rPr>
           <w:rStyle w:val="Strong"/>
           <w:rFonts w:ascii="Segoe UI" w:hAnsi="Segoe UI" w:cs="Segoe UI"/>
+          <w:b w:val="0"/>
           <w:i/>
           <w:color w:val="24292E"/>
           <w:sz w:val="24"/>
@@ -1282,6 +1283,8 @@
         <w:rPr>
           <w:rStyle w:val="Strong"/>
           <w:rFonts w:ascii="Segoe UI" w:hAnsi="Segoe UI" w:cs="Segoe UI"/>
+          <w:b w:val="0"/>
+          <w:i/>
           <w:color w:val="24292E"/>
           <w:sz w:val="24"/>
           <w:szCs w:val="24"/>
@@ -1293,6 +1296,8 @@
         <w:rPr>
           <w:rStyle w:val="Strong"/>
           <w:rFonts w:ascii="Segoe UI" w:hAnsi="Segoe UI" w:cs="Segoe UI"/>
+          <w:b w:val="0"/>
+          <w:i/>
           <w:color w:val="24292E"/>
           <w:sz w:val="24"/>
           <w:szCs w:val="24"/>
@@ -1300,122 +1305,502 @@
         </w:rPr>
         <w:t>:</w:t>
       </w:r>
-      <w:r>
-        <w:rPr>
-          <w:rStyle w:val="Strong"/>
-          <w:rFonts w:ascii="Segoe UI" w:hAnsi="Segoe UI" w:cs="Segoe UI"/>
+    </w:p>
+    <w:p>
+      <w:pPr>
+        <w:jc w:val="both"/>
+        <w:rPr>
+          <w:rStyle w:val="Strong"/>
+          <w:rFonts w:ascii="Segoe UI" w:hAnsi="Segoe UI" w:cs="Segoe UI"/>
+          <w:b w:val="0"/>
           <w:i/>
           <w:color w:val="24292E"/>
           <w:sz w:val="24"/>
           <w:szCs w:val="24"/>
           <w:shd w:val="clear" w:color="auto" w:fill="FFFFFF"/>
         </w:rPr>
+      </w:pPr>
+      <w:r>
+        <w:rPr>
+          <w:rStyle w:val="Strong"/>
+          <w:rFonts w:ascii="Segoe UI" w:hAnsi="Segoe UI" w:cs="Segoe UI"/>
+          <w:b w:val="0"/>
+          <w:color w:val="24292E"/>
+          <w:sz w:val="24"/>
+          <w:szCs w:val="24"/>
+          <w:shd w:val="clear" w:color="auto" w:fill="FFFFFF"/>
+        </w:rPr>
+        <w:t xml:space="preserve">Android Studio is the official Integrated Development Environment (IDE) for Android app development. Android Studio offers features that enhance our productivity when building Android apps. </w:t>
+      </w:r>
+      <w:r>
+        <w:rPr>
+          <w:rStyle w:val="Strong"/>
+          <w:rFonts w:ascii="Segoe UI" w:hAnsi="Segoe UI" w:cs="Segoe UI"/>
+          <w:b w:val="0"/>
+          <w:color w:val="24292E"/>
+          <w:sz w:val="24"/>
+          <w:szCs w:val="24"/>
+          <w:shd w:val="clear" w:color="auto" w:fill="FFFFFF"/>
+        </w:rPr>
+        <w:t>I am goi</w:t>
+      </w:r>
+      <w:r>
+        <w:rPr>
+          <w:rStyle w:val="Strong"/>
+          <w:rFonts w:ascii="Segoe UI" w:hAnsi="Segoe UI" w:cs="Segoe UI"/>
+          <w:b w:val="0"/>
+          <w:color w:val="24292E"/>
+          <w:sz w:val="24"/>
+          <w:szCs w:val="24"/>
+          <w:shd w:val="clear" w:color="auto" w:fill="FFFFFF"/>
+        </w:rPr>
+        <w:t xml:space="preserve">ng to use android studio to design my app and will use java to </w:t>
+      </w:r>
+      <w:r>
+        <w:rPr>
+          <w:rStyle w:val="Strong"/>
+          <w:rFonts w:ascii="Segoe UI" w:hAnsi="Segoe UI" w:cs="Segoe UI"/>
+          <w:b w:val="0"/>
+          <w:color w:val="24292E"/>
+          <w:sz w:val="24"/>
+          <w:szCs w:val="24"/>
+          <w:shd w:val="clear" w:color="auto" w:fill="FFFFFF"/>
+        </w:rPr>
+        <w:lastRenderedPageBreak/>
+        <w:t>handle various operations</w:t>
+      </w:r>
+      <w:r>
+        <w:rPr>
+          <w:rStyle w:val="Strong"/>
+          <w:rFonts w:ascii="Segoe UI" w:hAnsi="Segoe UI" w:cs="Segoe UI"/>
+          <w:b w:val="0"/>
+          <w:color w:val="24292E"/>
+          <w:sz w:val="24"/>
+          <w:szCs w:val="24"/>
+          <w:shd w:val="clear" w:color="auto" w:fill="FFFFFF"/>
+        </w:rPr>
+        <w:t xml:space="preserve">. I will design </w:t>
+      </w:r>
+      <w:r>
+        <w:rPr>
+          <w:rFonts w:ascii="Segoe UI" w:hAnsi="Segoe UI" w:cs="Segoe UI"/>
+          <w:color w:val="282829"/>
+          <w:sz w:val="24"/>
+          <w:szCs w:val="24"/>
+          <w:shd w:val="clear" w:color="auto" w:fill="FFFFFF"/>
+        </w:rPr>
+        <w:t xml:space="preserve">buttons, images, layout, input field </w:t>
+      </w:r>
+      <w:proofErr w:type="spellStart"/>
+      <w:r>
+        <w:rPr>
+          <w:rFonts w:ascii="Segoe UI" w:hAnsi="Segoe UI" w:cs="Segoe UI"/>
+          <w:color w:val="282829"/>
+          <w:sz w:val="24"/>
+          <w:szCs w:val="24"/>
+          <w:shd w:val="clear" w:color="auto" w:fill="FFFFFF"/>
+        </w:rPr>
+        <w:t>etc</w:t>
+      </w:r>
+      <w:proofErr w:type="spellEnd"/>
+      <w:r>
+        <w:rPr>
+          <w:rFonts w:ascii="Segoe UI" w:hAnsi="Segoe UI" w:cs="Segoe UI"/>
+          <w:color w:val="282829"/>
+          <w:sz w:val="24"/>
+          <w:szCs w:val="24"/>
+          <w:shd w:val="clear" w:color="auto" w:fill="FFFFFF"/>
+        </w:rPr>
+        <w:t xml:space="preserve"> using Android Studio for this</w:t>
+      </w:r>
+      <w:r>
+        <w:rPr>
+          <w:rFonts w:ascii="Segoe UI" w:hAnsi="Segoe UI" w:cs="Segoe UI"/>
+          <w:color w:val="282829"/>
+          <w:sz w:val="24"/>
+          <w:szCs w:val="24"/>
+          <w:shd w:val="clear" w:color="auto" w:fill="FFFFFF"/>
+        </w:rPr>
+        <w:t xml:space="preserve"> I</w:t>
+      </w:r>
+      <w:r>
+        <w:rPr>
+          <w:rFonts w:ascii="Segoe UI" w:hAnsi="Segoe UI" w:cs="Segoe UI"/>
+          <w:color w:val="282829"/>
+          <w:sz w:val="24"/>
+          <w:szCs w:val="24"/>
+          <w:shd w:val="clear" w:color="auto" w:fill="FFFFFF"/>
+        </w:rPr>
+        <w:t xml:space="preserve"> will need XML</w:t>
+      </w:r>
+      <w:r>
+        <w:rPr>
+          <w:rFonts w:ascii="Segoe UI" w:hAnsi="Segoe UI" w:cs="Segoe UI"/>
+          <w:color w:val="282829"/>
+          <w:sz w:val="24"/>
+          <w:szCs w:val="24"/>
+          <w:shd w:val="clear" w:color="auto" w:fill="FFFFFF"/>
+        </w:rPr>
+        <w:t>.</w:t>
+      </w:r>
+    </w:p>
+    <w:p>
+      <w:pPr>
+        <w:jc w:val="both"/>
+        <w:rPr>
+          <w:rStyle w:val="Strong"/>
+          <w:rFonts w:ascii="Segoe UI" w:hAnsi="Segoe UI" w:cs="Segoe UI"/>
+          <w:b w:val="0"/>
+          <w:color w:val="24292E"/>
+          <w:sz w:val="24"/>
+          <w:szCs w:val="24"/>
+          <w:shd w:val="clear" w:color="auto" w:fill="FFFFFF"/>
+        </w:rPr>
+      </w:pPr>
+      <w:r>
+        <w:rPr>
+          <w:rStyle w:val="Strong"/>
+          <w:rFonts w:ascii="Segoe UI" w:hAnsi="Segoe UI" w:cs="Segoe UI"/>
+          <w:b w:val="0"/>
+          <w:i/>
+          <w:color w:val="24292E"/>
+          <w:sz w:val="24"/>
+          <w:szCs w:val="24"/>
+          <w:shd w:val="clear" w:color="auto" w:fill="FFFFFF"/>
+        </w:rPr>
+        <w:t>Backend</w:t>
+      </w:r>
+      <w:r>
+        <w:rPr>
+          <w:rStyle w:val="Strong"/>
+          <w:rFonts w:ascii="Segoe UI" w:hAnsi="Segoe UI" w:cs="Segoe UI"/>
+          <w:b w:val="0"/>
+          <w:i/>
+          <w:color w:val="24292E"/>
+          <w:sz w:val="24"/>
+          <w:szCs w:val="24"/>
+          <w:shd w:val="clear" w:color="auto" w:fill="FFFFFF"/>
+        </w:rPr>
+        <w:t>:</w:t>
+      </w:r>
+      <w:r>
+        <w:rPr>
+          <w:rStyle w:val="Strong"/>
+          <w:rFonts w:ascii="Segoe UI" w:hAnsi="Segoe UI" w:cs="Segoe UI"/>
+          <w:i/>
+          <w:color w:val="24292E"/>
+          <w:sz w:val="24"/>
+          <w:szCs w:val="24"/>
+          <w:shd w:val="clear" w:color="auto" w:fill="FFFFFF"/>
+        </w:rPr>
         <w:t xml:space="preserve"> </w:t>
       </w:r>
-      <w:r>
-        <w:rPr>
-          <w:rStyle w:val="Strong"/>
-          <w:rFonts w:ascii="Segoe UI" w:hAnsi="Segoe UI" w:cs="Segoe UI"/>
-          <w:b w:val="0"/>
-          <w:color w:val="24292E"/>
-          <w:sz w:val="24"/>
-          <w:szCs w:val="24"/>
-          <w:shd w:val="clear" w:color="auto" w:fill="FFFFFF"/>
-        </w:rPr>
-        <w:t xml:space="preserve">Android Studio is the official Integrated Development Environment (IDE) for Android app development. Android Studio offers features that enhance our productivity when building Android apps. </w:t>
-      </w:r>
-      <w:r>
-        <w:rPr>
-          <w:rStyle w:val="Strong"/>
-          <w:rFonts w:ascii="Segoe UI" w:hAnsi="Segoe UI" w:cs="Segoe UI"/>
-          <w:b w:val="0"/>
-          <w:color w:val="24292E"/>
-          <w:sz w:val="24"/>
-          <w:szCs w:val="24"/>
-          <w:shd w:val="clear" w:color="auto" w:fill="FFFFFF"/>
-        </w:rPr>
-        <w:t>I am goi</w:t>
-      </w:r>
-      <w:r>
-        <w:rPr>
-          <w:rStyle w:val="Strong"/>
-          <w:rFonts w:ascii="Segoe UI" w:hAnsi="Segoe UI" w:cs="Segoe UI"/>
-          <w:b w:val="0"/>
-          <w:color w:val="24292E"/>
-          <w:sz w:val="24"/>
-          <w:szCs w:val="24"/>
-          <w:shd w:val="clear" w:color="auto" w:fill="FFFFFF"/>
-        </w:rPr>
-        <w:t>ng to use android studio to design my app and will use java to handle various operations</w:t>
-      </w:r>
-      <w:r>
-        <w:rPr>
-          <w:rStyle w:val="Strong"/>
-          <w:rFonts w:ascii="Segoe UI" w:hAnsi="Segoe UI" w:cs="Segoe UI"/>
-          <w:b w:val="0"/>
-          <w:color w:val="24292E"/>
-          <w:sz w:val="24"/>
-          <w:szCs w:val="24"/>
-          <w:shd w:val="clear" w:color="auto" w:fill="FFFFFF"/>
-        </w:rPr>
-        <w:t xml:space="preserve">. I will design </w:t>
-      </w:r>
-      <w:r>
-        <w:rPr>
-          <w:rFonts w:ascii="Segoe UI" w:hAnsi="Segoe UI" w:cs="Segoe UI"/>
-          <w:color w:val="282829"/>
-          <w:sz w:val="24"/>
-          <w:szCs w:val="24"/>
-          <w:shd w:val="clear" w:color="auto" w:fill="FFFFFF"/>
-        </w:rPr>
-        <w:t xml:space="preserve">buttons, images, layout, input field </w:t>
+    </w:p>
+    <w:p>
+      <w:pPr>
+        <w:jc w:val="both"/>
+        <w:rPr>
+          <w:rStyle w:val="Strong"/>
+          <w:rFonts w:ascii="Segoe UI" w:hAnsi="Segoe UI" w:cs="Segoe UI"/>
+          <w:i/>
+          <w:color w:val="24292E"/>
+          <w:sz w:val="24"/>
+          <w:szCs w:val="24"/>
+          <w:shd w:val="clear" w:color="auto" w:fill="FFFFFF"/>
+        </w:rPr>
+      </w:pPr>
+      <w:r>
+        <w:rPr>
+          <w:rStyle w:val="Strong"/>
+          <w:rFonts w:ascii="Segoe UI" w:hAnsi="Segoe UI" w:cs="Segoe UI"/>
+          <w:b w:val="0"/>
+          <w:color w:val="24292E"/>
+          <w:sz w:val="24"/>
+          <w:szCs w:val="24"/>
+          <w:shd w:val="clear" w:color="auto" w:fill="FFFFFF"/>
+        </w:rPr>
+        <w:t xml:space="preserve">Firebase is Google’s mobile application development platform that helps </w:t>
+      </w:r>
+      <w:r>
+        <w:rPr>
+          <w:rStyle w:val="Strong"/>
+          <w:rFonts w:ascii="Segoe UI" w:hAnsi="Segoe UI" w:cs="Segoe UI"/>
+          <w:b w:val="0"/>
+          <w:color w:val="24292E"/>
+          <w:sz w:val="24"/>
+          <w:szCs w:val="24"/>
+          <w:shd w:val="clear" w:color="auto" w:fill="FFFFFF"/>
+        </w:rPr>
+        <w:t>us</w:t>
+      </w:r>
+      <w:r>
+        <w:rPr>
+          <w:rStyle w:val="Strong"/>
+          <w:rFonts w:ascii="Segoe UI" w:hAnsi="Segoe UI" w:cs="Segoe UI"/>
+          <w:b w:val="0"/>
+          <w:color w:val="24292E"/>
+          <w:sz w:val="24"/>
+          <w:szCs w:val="24"/>
+          <w:shd w:val="clear" w:color="auto" w:fill="FFFFFF"/>
+        </w:rPr>
+        <w:t xml:space="preserve"> build, improve, and grow </w:t>
+      </w:r>
+      <w:r>
+        <w:rPr>
+          <w:rStyle w:val="Strong"/>
+          <w:rFonts w:ascii="Segoe UI" w:hAnsi="Segoe UI" w:cs="Segoe UI"/>
+          <w:b w:val="0"/>
+          <w:color w:val="24292E"/>
+          <w:sz w:val="24"/>
+          <w:szCs w:val="24"/>
+          <w:shd w:val="clear" w:color="auto" w:fill="FFFFFF"/>
+        </w:rPr>
+        <w:t>our</w:t>
+      </w:r>
+      <w:r>
+        <w:rPr>
+          <w:rStyle w:val="Strong"/>
+          <w:rFonts w:ascii="Segoe UI" w:hAnsi="Segoe UI" w:cs="Segoe UI"/>
+          <w:b w:val="0"/>
+          <w:color w:val="24292E"/>
+          <w:sz w:val="24"/>
+          <w:szCs w:val="24"/>
+          <w:shd w:val="clear" w:color="auto" w:fill="FFFFFF"/>
+        </w:rPr>
+        <w:t xml:space="preserve"> app.</w:t>
+      </w:r>
+      <w:r>
+        <w:rPr>
+          <w:rStyle w:val="Strong"/>
+          <w:rFonts w:ascii="Segoe UI" w:hAnsi="Segoe UI" w:cs="Segoe UI"/>
+          <w:b w:val="0"/>
+          <w:color w:val="24292E"/>
+          <w:sz w:val="24"/>
+          <w:szCs w:val="24"/>
+          <w:shd w:val="clear" w:color="auto" w:fill="FFFFFF"/>
+        </w:rPr>
+        <w:t xml:space="preserve"> Firebase lets us handle Email &amp; password &amp; Real-time data, Gives us Built-in security, Allows us file storage backed by Google Cloud Storage.</w:t>
+      </w:r>
+      <w:r>
+        <w:rPr>
+          <w:rStyle w:val="Strong"/>
+          <w:rFonts w:ascii="Segoe UI" w:hAnsi="Segoe UI" w:cs="Segoe UI"/>
+          <w:b w:val="0"/>
+          <w:color w:val="24292E"/>
+          <w:sz w:val="24"/>
+          <w:szCs w:val="24"/>
+          <w:shd w:val="clear" w:color="auto" w:fill="FFFFFF"/>
+        </w:rPr>
+        <w:t xml:space="preserve"> </w:t>
+      </w:r>
+      <w:r>
+        <w:rPr>
+          <w:rStyle w:val="Strong"/>
+          <w:rFonts w:ascii="Segoe UI" w:hAnsi="Segoe UI" w:cs="Segoe UI"/>
+          <w:b w:val="0"/>
+          <w:color w:val="24292E"/>
+          <w:sz w:val="24"/>
+          <w:szCs w:val="24"/>
+          <w:shd w:val="clear" w:color="auto" w:fill="FFFFFF"/>
+        </w:rPr>
+        <w:t xml:space="preserve">I am going to use firebase as my database. And using firebase I’m going to handle </w:t>
+      </w:r>
+      <w:r>
+        <w:rPr>
+          <w:rStyle w:val="Strong"/>
+          <w:rFonts w:ascii="Segoe UI" w:hAnsi="Segoe UI" w:cs="Segoe UI"/>
+          <w:b w:val="0"/>
+          <w:color w:val="24292E"/>
+          <w:sz w:val="24"/>
+          <w:szCs w:val="24"/>
+          <w:shd w:val="clear" w:color="auto" w:fill="FFFFFF"/>
+        </w:rPr>
+        <w:t>backend</w:t>
+      </w:r>
+      <w:r>
+        <w:rPr>
+          <w:rStyle w:val="Strong"/>
+          <w:rFonts w:ascii="Segoe UI" w:hAnsi="Segoe UI" w:cs="Segoe UI"/>
+          <w:b w:val="0"/>
+          <w:color w:val="24292E"/>
+          <w:sz w:val="24"/>
+          <w:szCs w:val="24"/>
+          <w:shd w:val="clear" w:color="auto" w:fill="FFFFFF"/>
+        </w:rPr>
+        <w:t>.</w:t>
+      </w:r>
+    </w:p>
+    <w:p>
+      <w:pPr>
+        <w:jc w:val="both"/>
+        <w:rPr>
+          <w:rStyle w:val="Strong"/>
+          <w:rFonts w:ascii="Segoe UI" w:hAnsi="Segoe UI" w:cs="Segoe UI"/>
+          <w:b w:val="0"/>
+          <w:color w:val="24292E"/>
+          <w:sz w:val="24"/>
+          <w:szCs w:val="24"/>
+          <w:shd w:val="clear" w:color="auto" w:fill="FFFFFF"/>
+        </w:rPr>
+      </w:pPr>
+      <w:r>
+        <w:rPr>
+          <w:rStyle w:val="Strong"/>
+          <w:rFonts w:ascii="Segoe UI" w:hAnsi="Segoe UI" w:cs="Segoe UI"/>
+          <w:b w:val="0"/>
+          <w:i/>
+          <w:color w:val="24292E"/>
+          <w:sz w:val="24"/>
+          <w:szCs w:val="24"/>
+          <w:shd w:val="clear" w:color="auto" w:fill="FFFFFF"/>
+        </w:rPr>
+        <w:t>Payment method</w:t>
+      </w:r>
+      <w:r>
+        <w:rPr>
+          <w:rStyle w:val="Strong"/>
+          <w:rFonts w:ascii="Segoe UI" w:hAnsi="Segoe UI" w:cs="Segoe UI"/>
+          <w:b w:val="0"/>
+          <w:i/>
+          <w:color w:val="24292E"/>
+          <w:sz w:val="24"/>
+          <w:szCs w:val="24"/>
+          <w:shd w:val="clear" w:color="auto" w:fill="FFFFFF"/>
+        </w:rPr>
+        <w:t>:</w:t>
+      </w:r>
+      <w:r>
+        <w:rPr>
+          <w:rStyle w:val="Strong"/>
+          <w:rFonts w:ascii="Segoe UI" w:hAnsi="Segoe UI" w:cs="Segoe UI"/>
+          <w:b w:val="0"/>
+          <w:color w:val="24292E"/>
+          <w:sz w:val="24"/>
+          <w:szCs w:val="24"/>
+          <w:shd w:val="clear" w:color="auto" w:fill="FFFFFF"/>
+        </w:rPr>
+        <w:t xml:space="preserve"> </w:t>
+      </w:r>
+    </w:p>
+    <w:p>
+      <w:pPr>
+        <w:jc w:val="both"/>
+        <w:rPr>
+          <w:rStyle w:val="Strong"/>
+          <w:rFonts w:ascii="Segoe UI" w:hAnsi="Segoe UI" w:cs="Segoe UI"/>
+          <w:b w:val="0"/>
+          <w:color w:val="24292E"/>
+          <w:sz w:val="24"/>
+          <w:szCs w:val="24"/>
+          <w:shd w:val="clear" w:color="auto" w:fill="FFFFFF"/>
+        </w:rPr>
+      </w:pPr>
+      <w:r>
+        <w:rPr>
+          <w:rStyle w:val="Strong"/>
+          <w:rFonts w:ascii="Segoe UI" w:hAnsi="Segoe UI" w:cs="Segoe UI"/>
+          <w:b w:val="0"/>
+          <w:color w:val="24292E"/>
+          <w:sz w:val="24"/>
+          <w:szCs w:val="24"/>
+          <w:shd w:val="clear" w:color="auto" w:fill="FFFFFF"/>
+        </w:rPr>
+        <w:t xml:space="preserve">Cash on delivery or will use API of other platforms </w:t>
+      </w:r>
+      <w:r>
+        <w:rPr>
+          <w:rStyle w:val="Strong"/>
+          <w:rFonts w:ascii="Segoe UI" w:hAnsi="Segoe UI" w:cs="Segoe UI"/>
+          <w:b w:val="0"/>
+          <w:color w:val="24292E"/>
+          <w:sz w:val="24"/>
+          <w:szCs w:val="24"/>
+          <w:shd w:val="clear" w:color="auto" w:fill="FFFFFF"/>
+        </w:rPr>
+        <w:t xml:space="preserve">to confirm payment like </w:t>
       </w:r>
       <w:proofErr w:type="spellStart"/>
       <w:r>
         <w:rPr>
-          <w:rFonts w:ascii="Segoe UI" w:hAnsi="Segoe UI" w:cs="Segoe UI"/>
-          <w:color w:val="282829"/>
-          <w:sz w:val="24"/>
-          <w:szCs w:val="24"/>
-          <w:shd w:val="clear" w:color="auto" w:fill="FFFFFF"/>
-        </w:rPr>
-        <w:t>etc</w:t>
+          <w:rStyle w:val="Strong"/>
+          <w:rFonts w:ascii="Segoe UI" w:hAnsi="Segoe UI" w:cs="Segoe UI"/>
+          <w:b w:val="0"/>
+          <w:color w:val="24292E"/>
+          <w:sz w:val="24"/>
+          <w:szCs w:val="24"/>
+          <w:shd w:val="clear" w:color="auto" w:fill="FFFFFF"/>
+        </w:rPr>
+        <w:t>bkash</w:t>
       </w:r>
       <w:proofErr w:type="spellEnd"/>
       <w:r>
         <w:rPr>
-          <w:rFonts w:ascii="Segoe UI" w:hAnsi="Segoe UI" w:cs="Segoe UI"/>
-          <w:color w:val="282829"/>
-          <w:sz w:val="24"/>
-          <w:szCs w:val="24"/>
-          <w:shd w:val="clear" w:color="auto" w:fill="FFFFFF"/>
-        </w:rPr>
-        <w:t xml:space="preserve"> using Android Studio for this</w:t>
-      </w:r>
-      <w:r>
-        <w:rPr>
-          <w:rFonts w:ascii="Segoe UI" w:hAnsi="Segoe UI" w:cs="Segoe UI"/>
-          <w:color w:val="282829"/>
-          <w:sz w:val="24"/>
-          <w:szCs w:val="24"/>
-          <w:shd w:val="clear" w:color="auto" w:fill="FFFFFF"/>
-        </w:rPr>
-        <w:t xml:space="preserve"> I</w:t>
-      </w:r>
-      <w:r>
-        <w:rPr>
-          <w:rFonts w:ascii="Segoe UI" w:hAnsi="Segoe UI" w:cs="Segoe UI"/>
-          <w:color w:val="282829"/>
-          <w:sz w:val="24"/>
-          <w:szCs w:val="24"/>
-          <w:shd w:val="clear" w:color="auto" w:fill="FFFFFF"/>
-        </w:rPr>
-        <w:t xml:space="preserve"> will need XML</w:t>
-      </w:r>
-      <w:r>
-        <w:rPr>
-          <w:rFonts w:ascii="Segoe UI" w:hAnsi="Segoe UI" w:cs="Segoe UI"/>
-          <w:color w:val="282829"/>
+          <w:rStyle w:val="Strong"/>
+          <w:rFonts w:ascii="Segoe UI" w:hAnsi="Segoe UI" w:cs="Segoe UI"/>
+          <w:b w:val="0"/>
+          <w:color w:val="24292E"/>
+          <w:sz w:val="24"/>
+          <w:szCs w:val="24"/>
+          <w:shd w:val="clear" w:color="auto" w:fill="FFFFFF"/>
+        </w:rPr>
+        <w:t xml:space="preserve">, </w:t>
+      </w:r>
+      <w:proofErr w:type="spellStart"/>
+      <w:r>
+        <w:rPr>
+          <w:rStyle w:val="Strong"/>
+          <w:rFonts w:ascii="Segoe UI" w:hAnsi="Segoe UI" w:cs="Segoe UI"/>
+          <w:b w:val="0"/>
+          <w:color w:val="24292E"/>
+          <w:sz w:val="24"/>
+          <w:szCs w:val="24"/>
+          <w:shd w:val="clear" w:color="auto" w:fill="FFFFFF"/>
+        </w:rPr>
+        <w:t>P</w:t>
+      </w:r>
+      <w:r>
+        <w:rPr>
+          <w:rStyle w:val="Strong"/>
+          <w:rFonts w:ascii="Segoe UI" w:hAnsi="Segoe UI" w:cs="Segoe UI"/>
+          <w:b w:val="0"/>
+          <w:color w:val="24292E"/>
+          <w:sz w:val="24"/>
+          <w:szCs w:val="24"/>
+          <w:shd w:val="clear" w:color="auto" w:fill="FFFFFF"/>
+        </w:rPr>
+        <w:t>ay</w:t>
+      </w:r>
+      <w:r>
+        <w:rPr>
+          <w:rStyle w:val="Strong"/>
+          <w:rFonts w:ascii="Segoe UI" w:hAnsi="Segoe UI" w:cs="Segoe UI"/>
+          <w:b w:val="0"/>
+          <w:color w:val="24292E"/>
+          <w:sz w:val="24"/>
+          <w:szCs w:val="24"/>
+          <w:shd w:val="clear" w:color="auto" w:fill="FFFFFF"/>
+        </w:rPr>
+        <w:t>tm</w:t>
+      </w:r>
+      <w:proofErr w:type="spellEnd"/>
+      <w:r>
+        <w:rPr>
+          <w:rStyle w:val="Strong"/>
+          <w:rFonts w:ascii="Segoe UI" w:hAnsi="Segoe UI" w:cs="Segoe UI"/>
+          <w:b w:val="0"/>
+          <w:color w:val="24292E"/>
+          <w:sz w:val="24"/>
+          <w:szCs w:val="24"/>
+          <w:shd w:val="clear" w:color="auto" w:fill="FFFFFF"/>
+        </w:rPr>
+        <w:t>. Coupon system will also be available there</w:t>
+      </w:r>
+      <w:r>
+        <w:rPr>
+          <w:rStyle w:val="Strong"/>
+          <w:rFonts w:ascii="Segoe UI" w:hAnsi="Segoe UI" w:cs="Segoe UI"/>
+          <w:b w:val="0"/>
+          <w:color w:val="24292E"/>
           <w:sz w:val="24"/>
           <w:szCs w:val="24"/>
           <w:shd w:val="clear" w:color="auto" w:fill="FFFFFF"/>
@@ -1429,120 +1814,583 @@
         <w:rPr>
           <w:rStyle w:val="Strong"/>
           <w:rFonts w:ascii="Segoe UI" w:hAnsi="Segoe UI" w:cs="Segoe UI"/>
+          <w:color w:val="24292E"/>
+          <w:sz w:val="24"/>
+          <w:szCs w:val="24"/>
+          <w:shd w:val="clear" w:color="auto" w:fill="FFFFFF"/>
+        </w:rPr>
+      </w:pPr>
+      <w:r>
+        <w:rPr>
+          <w:rStyle w:val="Strong"/>
+          <w:rFonts w:ascii="Segoe UI" w:hAnsi="Segoe UI" w:cs="Segoe UI"/>
+          <w:b w:val="0"/>
           <w:i/>
           <w:color w:val="24292E"/>
           <w:sz w:val="24"/>
           <w:szCs w:val="24"/>
           <w:shd w:val="clear" w:color="auto" w:fill="FFFFFF"/>
         </w:rPr>
-      </w:pPr>
-      <w:r>
-        <w:rPr>
-          <w:rStyle w:val="Strong"/>
-          <w:rFonts w:ascii="Segoe UI" w:hAnsi="Segoe UI" w:cs="Segoe UI"/>
+        <w:t>User Profile:</w:t>
+      </w:r>
+      <w:r>
+        <w:rPr>
+          <w:rStyle w:val="Strong"/>
+          <w:rFonts w:ascii="Segoe UI" w:hAnsi="Segoe UI" w:cs="Segoe UI"/>
+          <w:color w:val="24292E"/>
+          <w:sz w:val="24"/>
+          <w:szCs w:val="24"/>
+          <w:shd w:val="clear" w:color="auto" w:fill="FFFFFF"/>
+        </w:rPr>
+        <w:t xml:space="preserve"> </w:t>
+      </w:r>
+    </w:p>
+    <w:p>
+      <w:pPr>
+        <w:jc w:val="both"/>
+        <w:rPr>
+          <w:rStyle w:val="Strong"/>
+          <w:rFonts w:ascii="Segoe UI" w:hAnsi="Segoe UI" w:cs="Segoe UI"/>
+          <w:b w:val="0"/>
+          <w:color w:val="24292E"/>
+          <w:sz w:val="24"/>
+          <w:szCs w:val="24"/>
+          <w:shd w:val="clear" w:color="auto" w:fill="FFFFFF"/>
+        </w:rPr>
+      </w:pPr>
+      <w:r>
+        <w:rPr>
+          <w:rStyle w:val="Strong"/>
+          <w:rFonts w:ascii="Segoe UI" w:hAnsi="Segoe UI" w:cs="Segoe UI"/>
+          <w:b w:val="0"/>
+          <w:color w:val="24292E"/>
+          <w:sz w:val="24"/>
+          <w:szCs w:val="24"/>
+          <w:shd w:val="clear" w:color="auto" w:fill="FFFFFF"/>
+        </w:rPr>
+        <w:t xml:space="preserve">Every user have will have their own profile. Where they will be able to add there information and later on if they want to update they will also be able to update those information.  They will also be able to add image to their profile.  </w:t>
+      </w:r>
+    </w:p>
+    <w:p>
+      <w:pPr>
+        <w:jc w:val="both"/>
+        <w:rPr>
+          <w:rStyle w:val="Strong"/>
+          <w:rFonts w:ascii="Segoe UI" w:hAnsi="Segoe UI" w:cs="Segoe UI"/>
+          <w:color w:val="24292E"/>
+          <w:sz w:val="24"/>
+          <w:szCs w:val="24"/>
+          <w:shd w:val="clear" w:color="auto" w:fill="FFFFFF"/>
+        </w:rPr>
+      </w:pPr>
+      <w:r>
+        <w:rPr>
+          <w:rStyle w:val="Strong"/>
+          <w:rFonts w:ascii="Segoe UI" w:hAnsi="Segoe UI" w:cs="Segoe UI"/>
+          <w:b w:val="0"/>
+          <w:i/>
+          <w:color w:val="24292E"/>
+          <w:sz w:val="24"/>
+          <w:szCs w:val="24"/>
+          <w:shd w:val="clear" w:color="auto" w:fill="FFFFFF"/>
+        </w:rPr>
+        <w:t>Search Option:</w:t>
+      </w:r>
+      <w:r>
+        <w:rPr>
+          <w:rStyle w:val="Strong"/>
+          <w:rFonts w:ascii="Segoe UI" w:hAnsi="Segoe UI" w:cs="Segoe UI"/>
+          <w:color w:val="24292E"/>
+          <w:sz w:val="24"/>
+          <w:szCs w:val="24"/>
+          <w:shd w:val="clear" w:color="auto" w:fill="FFFFFF"/>
+        </w:rPr>
+        <w:t xml:space="preserve"> </w:t>
+      </w:r>
+    </w:p>
+    <w:p>
+      <w:pPr>
+        <w:jc w:val="both"/>
+        <w:rPr>
+          <w:rStyle w:val="Strong"/>
+          <w:rFonts w:ascii="Segoe UI" w:hAnsi="Segoe UI" w:cs="Segoe UI"/>
+          <w:b w:val="0"/>
+          <w:color w:val="24292E"/>
+          <w:sz w:val="24"/>
+          <w:szCs w:val="24"/>
+          <w:shd w:val="clear" w:color="auto" w:fill="FFFFFF"/>
+        </w:rPr>
+      </w:pPr>
+      <w:r>
+        <w:rPr>
+          <w:rStyle w:val="Strong"/>
+          <w:rFonts w:ascii="Segoe UI" w:hAnsi="Segoe UI" w:cs="Segoe UI"/>
+          <w:b w:val="0"/>
+          <w:color w:val="24292E"/>
+          <w:sz w:val="24"/>
+          <w:szCs w:val="24"/>
+          <w:shd w:val="clear" w:color="auto" w:fill="FFFFFF"/>
+        </w:rPr>
+        <w:t xml:space="preserve">The app will have </w:t>
+      </w:r>
+      <w:r>
+        <w:rPr>
+          <w:rStyle w:val="Strong"/>
+          <w:rFonts w:ascii="Segoe UI" w:hAnsi="Segoe UI" w:cs="Segoe UI"/>
+          <w:b w:val="0"/>
+          <w:color w:val="24292E"/>
+          <w:sz w:val="24"/>
+          <w:szCs w:val="24"/>
+          <w:shd w:val="clear" w:color="auto" w:fill="FFFFFF"/>
+        </w:rPr>
+        <w:t>multiple search option. The user will be able to search from search bar or they will also be able to search by categories.</w:t>
+      </w:r>
+    </w:p>
+    <w:p>
+      <w:pPr>
+        <w:jc w:val="both"/>
+        <w:rPr>
+          <w:rStyle w:val="Strong"/>
+          <w:rFonts w:ascii="Segoe UI" w:hAnsi="Segoe UI" w:cs="Segoe UI"/>
+          <w:color w:val="24292E"/>
+          <w:sz w:val="24"/>
+          <w:szCs w:val="24"/>
+          <w:shd w:val="clear" w:color="auto" w:fill="FFFFFF"/>
+        </w:rPr>
+      </w:pPr>
+      <w:r>
+        <w:rPr>
+          <w:rStyle w:val="Strong"/>
+          <w:rFonts w:ascii="Segoe UI" w:hAnsi="Segoe UI" w:cs="Segoe UI"/>
+          <w:b w:val="0"/>
+          <w:i/>
+          <w:color w:val="24292E"/>
+          <w:sz w:val="24"/>
+          <w:szCs w:val="24"/>
+          <w:shd w:val="clear" w:color="auto" w:fill="FFFFFF"/>
+        </w:rPr>
+        <w:t>Review System:</w:t>
+      </w:r>
+      <w:r>
+        <w:rPr>
+          <w:rStyle w:val="Strong"/>
+          <w:rFonts w:ascii="Segoe UI" w:hAnsi="Segoe UI" w:cs="Segoe UI"/>
+          <w:color w:val="24292E"/>
+          <w:sz w:val="24"/>
+          <w:szCs w:val="24"/>
+          <w:shd w:val="clear" w:color="auto" w:fill="FFFFFF"/>
+        </w:rPr>
+        <w:t xml:space="preserve"> </w:t>
+      </w:r>
+    </w:p>
+    <w:p>
+      <w:pPr>
+        <w:jc w:val="both"/>
+        <w:rPr>
+          <w:rStyle w:val="Strong"/>
+          <w:rFonts w:ascii="Segoe UI" w:hAnsi="Segoe UI" w:cs="Segoe UI"/>
+          <w:b w:val="0"/>
+          <w:color w:val="24292E"/>
+          <w:sz w:val="24"/>
+          <w:szCs w:val="24"/>
+          <w:shd w:val="clear" w:color="auto" w:fill="FFFFFF"/>
+        </w:rPr>
+      </w:pPr>
+      <w:r>
+        <w:rPr>
+          <w:rStyle w:val="Strong"/>
+          <w:rFonts w:ascii="Segoe UI" w:hAnsi="Segoe UI" w:cs="Segoe UI"/>
+          <w:b w:val="0"/>
+          <w:color w:val="24292E"/>
+          <w:sz w:val="24"/>
+          <w:szCs w:val="24"/>
+          <w:shd w:val="clear" w:color="auto" w:fill="FFFFFF"/>
+        </w:rPr>
+        <w:t>The</w:t>
+      </w:r>
+      <w:r>
+        <w:rPr>
+          <w:rStyle w:val="Strong"/>
+          <w:rFonts w:ascii="Segoe UI" w:hAnsi="Segoe UI" w:cs="Segoe UI"/>
+          <w:color w:val="24292E"/>
+          <w:sz w:val="24"/>
+          <w:szCs w:val="24"/>
+          <w:shd w:val="clear" w:color="auto" w:fill="FFFFFF"/>
+        </w:rPr>
+        <w:t xml:space="preserve"> </w:t>
+      </w:r>
+      <w:r>
+        <w:rPr>
+          <w:rStyle w:val="Strong"/>
+          <w:rFonts w:ascii="Segoe UI" w:hAnsi="Segoe UI" w:cs="Segoe UI"/>
+          <w:b w:val="0"/>
+          <w:color w:val="24292E"/>
+          <w:sz w:val="24"/>
+          <w:szCs w:val="24"/>
+          <w:shd w:val="clear" w:color="auto" w:fill="FFFFFF"/>
+        </w:rPr>
+        <w:t>app</w:t>
+      </w:r>
+      <w:r>
+        <w:rPr>
+          <w:rStyle w:val="Strong"/>
+          <w:rFonts w:ascii="Segoe UI" w:hAnsi="Segoe UI" w:cs="Segoe UI"/>
+          <w:color w:val="24292E"/>
+          <w:sz w:val="24"/>
+          <w:szCs w:val="24"/>
+          <w:shd w:val="clear" w:color="auto" w:fill="FFFFFF"/>
+        </w:rPr>
+        <w:t xml:space="preserve"> </w:t>
+      </w:r>
+      <w:r>
+        <w:rPr>
+          <w:rStyle w:val="Strong"/>
+          <w:rFonts w:ascii="Segoe UI" w:hAnsi="Segoe UI" w:cs="Segoe UI"/>
+          <w:b w:val="0"/>
+          <w:color w:val="24292E"/>
+          <w:sz w:val="24"/>
+          <w:szCs w:val="24"/>
+          <w:shd w:val="clear" w:color="auto" w:fill="FFFFFF"/>
+        </w:rPr>
+        <w:t>will have review system. Every user will be able to rate product.</w:t>
+      </w:r>
+      <w:r>
+        <w:rPr>
+          <w:rStyle w:val="Strong"/>
+          <w:rFonts w:ascii="Segoe UI" w:hAnsi="Segoe UI" w:cs="Segoe UI"/>
+          <w:b w:val="0"/>
+          <w:color w:val="24292E"/>
+          <w:sz w:val="24"/>
+          <w:szCs w:val="24"/>
+          <w:shd w:val="clear" w:color="auto" w:fill="FFFFFF"/>
+        </w:rPr>
+        <w:t xml:space="preserve"> They will also be able to edit the rating the once gave.</w:t>
+      </w:r>
+    </w:p>
+    <w:p>
+      <w:pPr>
+        <w:jc w:val="both"/>
+        <w:rPr>
+          <w:rStyle w:val="Strong"/>
+          <w:rFonts w:ascii="Segoe UI" w:hAnsi="Segoe UI" w:cs="Segoe UI"/>
+          <w:b w:val="0"/>
+          <w:color w:val="24292E"/>
+          <w:sz w:val="24"/>
+          <w:szCs w:val="24"/>
+          <w:shd w:val="clear" w:color="auto" w:fill="FFFFFF"/>
+        </w:rPr>
+      </w:pPr>
+      <w:r>
+        <w:rPr>
+          <w:rStyle w:val="Strong"/>
+          <w:rFonts w:ascii="Segoe UI" w:hAnsi="Segoe UI" w:cs="Segoe UI"/>
+          <w:b w:val="0"/>
+          <w:i/>
+          <w:color w:val="24292E"/>
+          <w:sz w:val="24"/>
+          <w:szCs w:val="24"/>
+          <w:shd w:val="clear" w:color="auto" w:fill="FFFFFF"/>
+        </w:rPr>
+        <w:t>Reward System:</w:t>
+      </w:r>
+      <w:r>
+        <w:rPr>
+          <w:rStyle w:val="Strong"/>
+          <w:rFonts w:ascii="Segoe UI" w:hAnsi="Segoe UI" w:cs="Segoe UI"/>
+          <w:b w:val="0"/>
+          <w:color w:val="24292E"/>
+          <w:sz w:val="24"/>
+          <w:szCs w:val="24"/>
+          <w:shd w:val="clear" w:color="auto" w:fill="FFFFFF"/>
+        </w:rPr>
+        <w:t xml:space="preserve"> </w:t>
+      </w:r>
+    </w:p>
+    <w:p>
+      <w:pPr>
+        <w:jc w:val="both"/>
+        <w:rPr>
+          <w:rStyle w:val="Strong"/>
+          <w:rFonts w:ascii="Segoe UI" w:hAnsi="Segoe UI" w:cs="Segoe UI"/>
+          <w:b w:val="0"/>
+          <w:color w:val="24292E"/>
+          <w:sz w:val="24"/>
+          <w:szCs w:val="24"/>
+          <w:shd w:val="clear" w:color="auto" w:fill="FFFFFF"/>
+        </w:rPr>
+      </w:pPr>
+      <w:r>
+        <w:rPr>
+          <w:rStyle w:val="Strong"/>
+          <w:rFonts w:ascii="Segoe UI" w:hAnsi="Segoe UI" w:cs="Segoe UI"/>
+          <w:b w:val="0"/>
+          <w:color w:val="24292E"/>
+          <w:sz w:val="24"/>
+          <w:szCs w:val="24"/>
+          <w:shd w:val="clear" w:color="auto" w:fill="FFFFFF"/>
+        </w:rPr>
+        <w:t>The app will have a reward system users. Users will get coupon based on their amount of purchase. They will be able to use these coupons later on to buy different items. There will also be a coupon checking system. This way the app will be able to filter fake coupons.</w:t>
+      </w:r>
+    </w:p>
+    <w:p>
+      <w:pPr>
+        <w:jc w:val="both"/>
+        <w:rPr>
+          <w:rStyle w:val="Strong"/>
+          <w:rFonts w:ascii="Segoe UI" w:hAnsi="Segoe UI" w:cs="Segoe UI"/>
+          <w:b w:val="0"/>
+          <w:color w:val="24292E"/>
+          <w:sz w:val="24"/>
+          <w:szCs w:val="24"/>
+          <w:shd w:val="clear" w:color="auto" w:fill="FFFFFF"/>
+        </w:rPr>
+      </w:pPr>
+      <w:r>
+        <w:rPr>
+          <w:rStyle w:val="Strong"/>
+          <w:rFonts w:ascii="Segoe UI" w:hAnsi="Segoe UI" w:cs="Segoe UI"/>
+          <w:b w:val="0"/>
+          <w:i/>
+          <w:color w:val="24292E"/>
+          <w:sz w:val="24"/>
+          <w:szCs w:val="24"/>
+          <w:shd w:val="clear" w:color="auto" w:fill="FFFFFF"/>
+        </w:rPr>
+        <w:t>Stock update:</w:t>
+      </w:r>
+      <w:r>
+        <w:rPr>
+          <w:rStyle w:val="Strong"/>
+          <w:rFonts w:ascii="Segoe UI" w:hAnsi="Segoe UI" w:cs="Segoe UI"/>
+          <w:b w:val="0"/>
+          <w:color w:val="24292E"/>
+          <w:sz w:val="24"/>
+          <w:szCs w:val="24"/>
+          <w:shd w:val="clear" w:color="auto" w:fill="FFFFFF"/>
+        </w:rPr>
+        <w:t xml:space="preserve"> </w:t>
+      </w:r>
+    </w:p>
+    <w:p>
+      <w:pPr>
+        <w:jc w:val="both"/>
+        <w:rPr>
+          <w:rStyle w:val="Strong"/>
+          <w:rFonts w:ascii="Segoe UI" w:hAnsi="Segoe UI" w:cs="Segoe UI"/>
+          <w:b w:val="0"/>
+          <w:color w:val="24292E"/>
+          <w:sz w:val="24"/>
+          <w:szCs w:val="24"/>
+          <w:shd w:val="clear" w:color="auto" w:fill="FFFFFF"/>
+        </w:rPr>
+      </w:pPr>
+      <w:r>
+        <w:rPr>
+          <w:rStyle w:val="Strong"/>
+          <w:rFonts w:ascii="Segoe UI" w:hAnsi="Segoe UI" w:cs="Segoe UI"/>
+          <w:b w:val="0"/>
+          <w:color w:val="24292E"/>
+          <w:sz w:val="24"/>
+          <w:szCs w:val="24"/>
+          <w:shd w:val="clear" w:color="auto" w:fill="FFFFFF"/>
+        </w:rPr>
+        <w:t>Stock will update regularly if someone buy any product. This will also show out of stock if there is no product available.</w:t>
+      </w:r>
+    </w:p>
+    <w:p>
+      <w:pPr>
+        <w:jc w:val="both"/>
+        <w:rPr>
+          <w:rStyle w:val="Strong"/>
+          <w:rFonts w:ascii="Segoe UI" w:hAnsi="Segoe UI" w:cs="Segoe UI"/>
+          <w:b w:val="0"/>
+          <w:color w:val="24292E"/>
+          <w:sz w:val="24"/>
+          <w:szCs w:val="24"/>
+          <w:shd w:val="clear" w:color="auto" w:fill="FFFFFF"/>
+        </w:rPr>
+      </w:pPr>
+    </w:p>
+    <w:p>
+      <w:pPr>
+        <w:jc w:val="both"/>
+        <w:rPr>
+          <w:rStyle w:val="Strong"/>
+          <w:rFonts w:ascii="Segoe UI" w:hAnsi="Segoe UI" w:cs="Segoe UI"/>
+          <w:b w:val="0"/>
+          <w:color w:val="24292E"/>
+          <w:sz w:val="24"/>
+          <w:szCs w:val="24"/>
+          <w:shd w:val="clear" w:color="auto" w:fill="FFFFFF"/>
+        </w:rPr>
+      </w:pPr>
+    </w:p>
+    <w:p>
+      <w:pPr>
+        <w:jc w:val="both"/>
+        <w:rPr>
+          <w:rStyle w:val="Strong"/>
+          <w:rFonts w:ascii="Segoe UI" w:hAnsi="Segoe UI" w:cs="Segoe UI"/>
+          <w:b w:val="0"/>
+          <w:color w:val="24292E"/>
+          <w:sz w:val="24"/>
+          <w:szCs w:val="24"/>
+          <w:shd w:val="clear" w:color="auto" w:fill="FFFFFF"/>
+        </w:rPr>
+      </w:pPr>
+      <w:r>
+        <w:rPr>
+          <w:rStyle w:val="Strong"/>
+          <w:rFonts w:ascii="Segoe UI" w:hAnsi="Segoe UI" w:cs="Segoe UI"/>
+          <w:b w:val="0"/>
+          <w:i/>
           <w:color w:val="24292E"/>
           <w:sz w:val="24"/>
           <w:szCs w:val="24"/>
           <w:shd w:val="clear" w:color="auto" w:fill="FFFFFF"/>
         </w:rPr>
         <w:lastRenderedPageBreak/>
-        <w:t>Backend</w:t>
-      </w:r>
-      <w:r>
-        <w:rPr>
-          <w:rStyle w:val="Strong"/>
-          <w:rFonts w:ascii="Segoe UI" w:hAnsi="Segoe UI" w:cs="Segoe UI"/>
-          <w:color w:val="24292E"/>
-          <w:sz w:val="24"/>
-          <w:szCs w:val="24"/>
-          <w:shd w:val="clear" w:color="auto" w:fill="FFFFFF"/>
-        </w:rPr>
-        <w:t>:</w:t>
-      </w:r>
-      <w:r>
-        <w:rPr>
-          <w:rStyle w:val="Strong"/>
-          <w:rFonts w:ascii="Segoe UI" w:hAnsi="Segoe UI" w:cs="Segoe UI"/>
+        <w:t>Dialog option:</w:t>
+      </w:r>
+      <w:r>
+        <w:rPr>
+          <w:rStyle w:val="Strong"/>
+          <w:rFonts w:ascii="Segoe UI" w:hAnsi="Segoe UI" w:cs="Segoe UI"/>
+          <w:b w:val="0"/>
+          <w:color w:val="24292E"/>
+          <w:sz w:val="24"/>
+          <w:szCs w:val="24"/>
+          <w:shd w:val="clear" w:color="auto" w:fill="FFFFFF"/>
+        </w:rPr>
+        <w:t xml:space="preserve"> </w:t>
+      </w:r>
+    </w:p>
+    <w:p>
+      <w:pPr>
+        <w:jc w:val="both"/>
+        <w:rPr>
+          <w:rStyle w:val="Strong"/>
+          <w:rFonts w:ascii="Segoe UI" w:hAnsi="Segoe UI" w:cs="Segoe UI"/>
+          <w:b w:val="0"/>
+          <w:color w:val="24292E"/>
+          <w:sz w:val="24"/>
+          <w:szCs w:val="24"/>
+          <w:shd w:val="clear" w:color="auto" w:fill="FFFFFF"/>
+        </w:rPr>
+      </w:pPr>
+      <w:r>
+        <w:rPr>
+          <w:rStyle w:val="Strong"/>
+          <w:rFonts w:ascii="Segoe UI" w:hAnsi="Segoe UI" w:cs="Segoe UI"/>
+          <w:b w:val="0"/>
+          <w:color w:val="24292E"/>
+          <w:sz w:val="24"/>
+          <w:szCs w:val="24"/>
+          <w:shd w:val="clear" w:color="auto" w:fill="FFFFFF"/>
+        </w:rPr>
+        <w:t>There will be dialog system so if someone doesn’t have account he will still be able to add products in his cart. But later on the dialog box will ask him to create an account. This dialog box will also help to</w:t>
+      </w:r>
+      <w:r>
+        <w:rPr>
+          <w:rStyle w:val="Strong"/>
+          <w:rFonts w:ascii="Segoe UI" w:hAnsi="Segoe UI" w:cs="Segoe UI"/>
+          <w:b w:val="0"/>
+          <w:color w:val="24292E"/>
+          <w:sz w:val="24"/>
+          <w:szCs w:val="24"/>
+          <w:shd w:val="clear" w:color="auto" w:fill="FFFFFF"/>
+        </w:rPr>
+        <w:t xml:space="preserve"> edit his cart/ change quantity</w:t>
+      </w:r>
+    </w:p>
+    <w:p>
+      <w:pPr>
+        <w:jc w:val="both"/>
+        <w:rPr>
+          <w:rStyle w:val="Strong"/>
+          <w:rFonts w:ascii="Segoe UI" w:hAnsi="Segoe UI" w:cs="Segoe UI"/>
+          <w:color w:val="24292E"/>
+          <w:sz w:val="24"/>
+          <w:szCs w:val="24"/>
+          <w:shd w:val="clear" w:color="auto" w:fill="FFFFFF"/>
+        </w:rPr>
+      </w:pPr>
+      <w:r>
+        <w:rPr>
+          <w:rStyle w:val="Strong"/>
+          <w:rFonts w:ascii="Segoe UI" w:hAnsi="Segoe UI" w:cs="Segoe UI"/>
+          <w:b w:val="0"/>
           <w:i/>
           <w:color w:val="24292E"/>
           <w:sz w:val="24"/>
           <w:szCs w:val="24"/>
           <w:shd w:val="clear" w:color="auto" w:fill="FFFFFF"/>
         </w:rPr>
+        <w:t>Payment System:</w:t>
+      </w:r>
+      <w:r>
+        <w:rPr>
+          <w:rStyle w:val="Strong"/>
+          <w:rFonts w:ascii="Segoe UI" w:hAnsi="Segoe UI" w:cs="Segoe UI"/>
+          <w:color w:val="24292E"/>
+          <w:sz w:val="24"/>
+          <w:szCs w:val="24"/>
+          <w:shd w:val="clear" w:color="auto" w:fill="FFFFFF"/>
+        </w:rPr>
         <w:t xml:space="preserve"> </w:t>
       </w:r>
-      <w:r>
-        <w:rPr>
-          <w:rStyle w:val="Strong"/>
-          <w:rFonts w:ascii="Segoe UI" w:hAnsi="Segoe UI" w:cs="Segoe UI"/>
-          <w:b w:val="0"/>
-          <w:color w:val="24292E"/>
-          <w:sz w:val="24"/>
-          <w:szCs w:val="24"/>
-          <w:shd w:val="clear" w:color="auto" w:fill="FFFFFF"/>
-        </w:rPr>
-        <w:t xml:space="preserve">Firebase is Google’s mobile application development platform that helps </w:t>
-      </w:r>
-      <w:r>
-        <w:rPr>
-          <w:rStyle w:val="Strong"/>
-          <w:rFonts w:ascii="Segoe UI" w:hAnsi="Segoe UI" w:cs="Segoe UI"/>
-          <w:b w:val="0"/>
-          <w:color w:val="24292E"/>
-          <w:sz w:val="24"/>
-          <w:szCs w:val="24"/>
-          <w:shd w:val="clear" w:color="auto" w:fill="FFFFFF"/>
-        </w:rPr>
-        <w:t>us</w:t>
-      </w:r>
-      <w:r>
-        <w:rPr>
-          <w:rStyle w:val="Strong"/>
-          <w:rFonts w:ascii="Segoe UI" w:hAnsi="Segoe UI" w:cs="Segoe UI"/>
-          <w:b w:val="0"/>
-          <w:color w:val="24292E"/>
-          <w:sz w:val="24"/>
-          <w:szCs w:val="24"/>
-          <w:shd w:val="clear" w:color="auto" w:fill="FFFFFF"/>
-        </w:rPr>
-        <w:t xml:space="preserve"> build, improve, and grow </w:t>
-      </w:r>
-      <w:r>
-        <w:rPr>
-          <w:rStyle w:val="Strong"/>
-          <w:rFonts w:ascii="Segoe UI" w:hAnsi="Segoe UI" w:cs="Segoe UI"/>
-          <w:b w:val="0"/>
-          <w:color w:val="24292E"/>
-          <w:sz w:val="24"/>
-          <w:szCs w:val="24"/>
-          <w:shd w:val="clear" w:color="auto" w:fill="FFFFFF"/>
-        </w:rPr>
-        <w:t>our</w:t>
-      </w:r>
-      <w:r>
-        <w:rPr>
-          <w:rStyle w:val="Strong"/>
-          <w:rFonts w:ascii="Segoe UI" w:hAnsi="Segoe UI" w:cs="Segoe UI"/>
-          <w:b w:val="0"/>
-          <w:color w:val="24292E"/>
-          <w:sz w:val="24"/>
-          <w:szCs w:val="24"/>
-          <w:shd w:val="clear" w:color="auto" w:fill="FFFFFF"/>
-        </w:rPr>
-        <w:t xml:space="preserve"> app.</w:t>
-      </w:r>
-      <w:r>
-        <w:rPr>
-          <w:rStyle w:val="Strong"/>
-          <w:rFonts w:ascii="Segoe UI" w:hAnsi="Segoe UI" w:cs="Segoe UI"/>
-          <w:b w:val="0"/>
-          <w:color w:val="24292E"/>
-          <w:sz w:val="24"/>
-          <w:szCs w:val="24"/>
-          <w:shd w:val="clear" w:color="auto" w:fill="FFFFFF"/>
-        </w:rPr>
-        <w:t xml:space="preserve"> Firebase lets us handle Email &amp; password &amp; Real-time data, Gives us Built-in security, Allows us file storage backed by Google Cloud Storage.</w:t>
-      </w:r>
+    </w:p>
+    <w:p>
+      <w:pPr>
+        <w:jc w:val="both"/>
+        <w:rPr>
+          <w:rStyle w:val="Strong"/>
+          <w:rFonts w:ascii="Segoe UI" w:hAnsi="Segoe UI" w:cs="Segoe UI"/>
+          <w:b w:val="0"/>
+          <w:color w:val="24292E"/>
+          <w:sz w:val="24"/>
+          <w:szCs w:val="24"/>
+          <w:shd w:val="clear" w:color="auto" w:fill="FFFFFF"/>
+        </w:rPr>
+      </w:pPr>
+      <w:r>
+        <w:rPr>
+          <w:rStyle w:val="Strong"/>
+          <w:rFonts w:ascii="Segoe UI" w:hAnsi="Segoe UI" w:cs="Segoe UI"/>
+          <w:b w:val="0"/>
+          <w:color w:val="24292E"/>
+          <w:sz w:val="24"/>
+          <w:szCs w:val="24"/>
+          <w:shd w:val="clear" w:color="auto" w:fill="FFFFFF"/>
+        </w:rPr>
+        <w:t xml:space="preserve">This app will have multiple payment system. Cash on delivery and online payment. For cash on delivery there will be OTP confirmation system. They will receive massage on their phone about order confirmation. </w:t>
+      </w:r>
+      <w:r>
+        <w:rPr>
+          <w:rStyle w:val="Strong"/>
+          <w:rFonts w:ascii="Segoe UI" w:hAnsi="Segoe UI" w:cs="Segoe UI"/>
+          <w:b w:val="0"/>
+          <w:color w:val="24292E"/>
+          <w:sz w:val="24"/>
+          <w:szCs w:val="24"/>
+          <w:shd w:val="clear" w:color="auto" w:fill="FFFFFF"/>
+        </w:rPr>
+        <w:t xml:space="preserve">Will also integrate </w:t>
+      </w:r>
+      <w:proofErr w:type="spellStart"/>
+      <w:r>
+        <w:rPr>
+          <w:rStyle w:val="Strong"/>
+          <w:rFonts w:ascii="Segoe UI" w:hAnsi="Segoe UI" w:cs="Segoe UI"/>
+          <w:b w:val="0"/>
+          <w:color w:val="24292E"/>
+          <w:sz w:val="24"/>
+          <w:szCs w:val="24"/>
+          <w:shd w:val="clear" w:color="auto" w:fill="FFFFFF"/>
+        </w:rPr>
+        <w:t>bkash</w:t>
+      </w:r>
+      <w:proofErr w:type="spellEnd"/>
       <w:r>
         <w:rPr>
           <w:rStyle w:val="Strong"/>
@@ -1555,103 +2403,6 @@
         </w:rPr>
         <w:t xml:space="preserve"> </w:t>
       </w:r>
-      <w:r>
-        <w:rPr>
-          <w:rStyle w:val="Strong"/>
-          <w:rFonts w:ascii="Segoe UI" w:hAnsi="Segoe UI" w:cs="Segoe UI"/>
-          <w:b w:val="0"/>
-          <w:color w:val="24292E"/>
-          <w:sz w:val="24"/>
-          <w:szCs w:val="24"/>
-          <w:shd w:val="clear" w:color="auto" w:fill="FFFFFF"/>
-        </w:rPr>
-        <w:t xml:space="preserve">I am going to use firebase as my database. And using firebase I’m going to handle </w:t>
-      </w:r>
-      <w:r>
-        <w:rPr>
-          <w:rStyle w:val="Strong"/>
-          <w:rFonts w:ascii="Segoe UI" w:hAnsi="Segoe UI" w:cs="Segoe UI"/>
-          <w:b w:val="0"/>
-          <w:color w:val="24292E"/>
-          <w:sz w:val="24"/>
-          <w:szCs w:val="24"/>
-          <w:shd w:val="clear" w:color="auto" w:fill="FFFFFF"/>
-        </w:rPr>
-        <w:t>backend</w:t>
-      </w:r>
-      <w:r>
-        <w:rPr>
-          <w:rStyle w:val="Strong"/>
-          <w:rFonts w:ascii="Segoe UI" w:hAnsi="Segoe UI" w:cs="Segoe UI"/>
-          <w:b w:val="0"/>
-          <w:color w:val="24292E"/>
-          <w:sz w:val="24"/>
-          <w:szCs w:val="24"/>
-          <w:shd w:val="clear" w:color="auto" w:fill="FFFFFF"/>
-        </w:rPr>
-        <w:t>.</w:t>
-      </w:r>
-    </w:p>
-    <w:p>
-      <w:pPr>
-        <w:jc w:val="both"/>
-        <w:rPr>
-          <w:rStyle w:val="Strong"/>
-          <w:rFonts w:ascii="Segoe UI" w:hAnsi="Segoe UI" w:cs="Segoe UI"/>
-          <w:b w:val="0"/>
-          <w:color w:val="24292E"/>
-          <w:sz w:val="24"/>
-          <w:szCs w:val="24"/>
-          <w:shd w:val="clear" w:color="auto" w:fill="FFFFFF"/>
-        </w:rPr>
-      </w:pPr>
-      <w:r>
-        <w:rPr>
-          <w:rStyle w:val="Strong"/>
-          <w:rFonts w:ascii="Segoe UI" w:hAnsi="Segoe UI" w:cs="Segoe UI"/>
-          <w:color w:val="24292E"/>
-          <w:sz w:val="24"/>
-          <w:szCs w:val="24"/>
-          <w:shd w:val="clear" w:color="auto" w:fill="FFFFFF"/>
-        </w:rPr>
-        <w:t>Payment method</w:t>
-      </w:r>
-      <w:r>
-        <w:rPr>
-          <w:rStyle w:val="Strong"/>
-          <w:rFonts w:ascii="Segoe UI" w:hAnsi="Segoe UI" w:cs="Segoe UI"/>
-          <w:b w:val="0"/>
-          <w:color w:val="24292E"/>
-          <w:sz w:val="24"/>
-          <w:szCs w:val="24"/>
-          <w:shd w:val="clear" w:color="auto" w:fill="FFFFFF"/>
-        </w:rPr>
-        <w:t xml:space="preserve">: </w:t>
-      </w:r>
-      <w:r>
-        <w:rPr>
-          <w:rStyle w:val="Strong"/>
-          <w:rFonts w:ascii="Segoe UI" w:hAnsi="Segoe UI" w:cs="Segoe UI"/>
-          <w:b w:val="0"/>
-          <w:color w:val="24292E"/>
-          <w:sz w:val="24"/>
-          <w:szCs w:val="24"/>
-          <w:shd w:val="clear" w:color="auto" w:fill="FFFFFF"/>
-        </w:rPr>
-        <w:t xml:space="preserve">Cash on delivery or will use API of other platforms </w:t>
-      </w:r>
-      <w:r>
-        <w:rPr>
-          <w:rStyle w:val="Strong"/>
-          <w:rFonts w:ascii="Segoe UI" w:hAnsi="Segoe UI" w:cs="Segoe UI"/>
-          <w:b w:val="0"/>
-          <w:color w:val="24292E"/>
-          <w:sz w:val="24"/>
-          <w:szCs w:val="24"/>
-          <w:shd w:val="clear" w:color="auto" w:fill="FFFFFF"/>
-        </w:rPr>
-        <w:t xml:space="preserve">to confirm payment like </w:t>
-      </w:r>
       <w:proofErr w:type="spellStart"/>
       <w:r>
         <w:rPr>
@@ -1663,7 +2414,7 @@
           <w:szCs w:val="24"/>
           <w:shd w:val="clear" w:color="auto" w:fill="FFFFFF"/>
         </w:rPr>
-        <w:t>bkash</w:t>
+        <w:t>api</w:t>
       </w:r>
       <w:proofErr w:type="spellEnd"/>
       <w:r>
@@ -1676,7 +2427,7 @@
           <w:szCs w:val="24"/>
           <w:shd w:val="clear" w:color="auto" w:fill="FFFFFF"/>
         </w:rPr>
-        <w:t xml:space="preserve">, </w:t>
+        <w:t>/</w:t>
       </w:r>
       <w:proofErr w:type="spellStart"/>
       <w:r>
@@ -1689,31 +2440,7 @@
           <w:szCs w:val="24"/>
           <w:shd w:val="clear" w:color="auto" w:fill="FFFFFF"/>
         </w:rPr>
-        <w:t>P</w:t>
-      </w:r>
-      <w:r>
-        <w:rPr>
-          <w:rStyle w:val="Strong"/>
-          <w:rFonts w:ascii="Segoe UI" w:hAnsi="Segoe UI" w:cs="Segoe UI"/>
-          <w:b w:val="0"/>
-          <w:color w:val="24292E"/>
-          <w:sz w:val="24"/>
-          <w:szCs w:val="24"/>
-          <w:shd w:val="clear" w:color="auto" w:fill="FFFFFF"/>
-        </w:rPr>
-        <w:t>ay</w:t>
-      </w:r>
-      <w:r>
-        <w:rPr>
-          <w:rStyle w:val="Strong"/>
-          <w:rFonts w:ascii="Segoe UI" w:hAnsi="Segoe UI" w:cs="Segoe UI"/>
-          <w:b w:val="0"/>
-          <w:color w:val="24292E"/>
-          <w:sz w:val="24"/>
-          <w:szCs w:val="24"/>
-          <w:shd w:val="clear" w:color="auto" w:fill="FFFFFF"/>
-        </w:rPr>
-        <w:t>tm</w:t>
+        <w:t>paytm</w:t>
       </w:r>
       <w:proofErr w:type="spellEnd"/>
       <w:r>
@@ -1726,449 +2453,6 @@
           <w:szCs w:val="24"/>
           <w:shd w:val="clear" w:color="auto" w:fill="FFFFFF"/>
         </w:rPr>
-        <w:t>. Coupon system will also be available there</w:t>
-      </w:r>
-      <w:r>
-        <w:rPr>
-          <w:rStyle w:val="Strong"/>
-          <w:rFonts w:ascii="Segoe UI" w:hAnsi="Segoe UI" w:cs="Segoe UI"/>
-          <w:b w:val="0"/>
-          <w:color w:val="24292E"/>
-          <w:sz w:val="24"/>
-          <w:szCs w:val="24"/>
-          <w:shd w:val="clear" w:color="auto" w:fill="FFFFFF"/>
-        </w:rPr>
-        <w:t>.</w:t>
-      </w:r>
-    </w:p>
-    <w:p>
-      <w:pPr>
-        <w:jc w:val="both"/>
-        <w:rPr>
-          <w:rStyle w:val="Strong"/>
-          <w:rFonts w:ascii="Segoe UI" w:hAnsi="Segoe UI" w:cs="Segoe UI"/>
-          <w:b w:val="0"/>
-          <w:color w:val="24292E"/>
-          <w:sz w:val="24"/>
-          <w:szCs w:val="24"/>
-          <w:shd w:val="clear" w:color="auto" w:fill="FFFFFF"/>
-        </w:rPr>
-      </w:pPr>
-      <w:r>
-        <w:rPr>
-          <w:rStyle w:val="Strong"/>
-          <w:rFonts w:ascii="Segoe UI" w:hAnsi="Segoe UI" w:cs="Segoe UI"/>
-          <w:color w:val="24292E"/>
-          <w:sz w:val="24"/>
-          <w:szCs w:val="24"/>
-          <w:shd w:val="clear" w:color="auto" w:fill="FFFFFF"/>
-        </w:rPr>
-        <w:t xml:space="preserve">User Profile: </w:t>
-      </w:r>
-      <w:r>
-        <w:rPr>
-          <w:rStyle w:val="Strong"/>
-          <w:rFonts w:ascii="Segoe UI" w:hAnsi="Segoe UI" w:cs="Segoe UI"/>
-          <w:b w:val="0"/>
-          <w:color w:val="24292E"/>
-          <w:sz w:val="24"/>
-          <w:szCs w:val="24"/>
-          <w:shd w:val="clear" w:color="auto" w:fill="FFFFFF"/>
-        </w:rPr>
-        <w:t xml:space="preserve">Every user have will have their own profile. Where they will be able to add there information and later on if they want to update they will also be able to update those information.  They will also be able to add image to their profile.  </w:t>
-      </w:r>
-    </w:p>
-    <w:p>
-      <w:pPr>
-        <w:jc w:val="both"/>
-        <w:rPr>
-          <w:rStyle w:val="Strong"/>
-          <w:rFonts w:ascii="Segoe UI" w:hAnsi="Segoe UI" w:cs="Segoe UI"/>
-          <w:b w:val="0"/>
-          <w:color w:val="24292E"/>
-          <w:sz w:val="24"/>
-          <w:szCs w:val="24"/>
-          <w:shd w:val="clear" w:color="auto" w:fill="FFFFFF"/>
-        </w:rPr>
-      </w:pPr>
-      <w:r>
-        <w:rPr>
-          <w:rStyle w:val="Strong"/>
-          <w:rFonts w:ascii="Segoe UI" w:hAnsi="Segoe UI" w:cs="Segoe UI"/>
-          <w:color w:val="24292E"/>
-          <w:sz w:val="24"/>
-          <w:szCs w:val="24"/>
-          <w:shd w:val="clear" w:color="auto" w:fill="FFFFFF"/>
-        </w:rPr>
-        <w:t xml:space="preserve">Search Option: </w:t>
-      </w:r>
-      <w:r>
-        <w:rPr>
-          <w:rStyle w:val="Strong"/>
-          <w:rFonts w:ascii="Segoe UI" w:hAnsi="Segoe UI" w:cs="Segoe UI"/>
-          <w:b w:val="0"/>
-          <w:color w:val="24292E"/>
-          <w:sz w:val="24"/>
-          <w:szCs w:val="24"/>
-          <w:shd w:val="clear" w:color="auto" w:fill="FFFFFF"/>
-        </w:rPr>
-        <w:t xml:space="preserve">The app will have </w:t>
-      </w:r>
-      <w:r>
-        <w:rPr>
-          <w:rStyle w:val="Strong"/>
-          <w:rFonts w:ascii="Segoe UI" w:hAnsi="Segoe UI" w:cs="Segoe UI"/>
-          <w:b w:val="0"/>
-          <w:color w:val="24292E"/>
-          <w:sz w:val="24"/>
-          <w:szCs w:val="24"/>
-          <w:shd w:val="clear" w:color="auto" w:fill="FFFFFF"/>
-        </w:rPr>
-        <w:t>multiple search option. The user will be able to search from search bar or they will also be able to search by categories.</w:t>
-      </w:r>
-    </w:p>
-    <w:p>
-      <w:pPr>
-        <w:jc w:val="both"/>
-        <w:rPr>
-          <w:rStyle w:val="Strong"/>
-          <w:rFonts w:ascii="Segoe UI" w:hAnsi="Segoe UI" w:cs="Segoe UI"/>
-          <w:b w:val="0"/>
-          <w:color w:val="24292E"/>
-          <w:sz w:val="24"/>
-          <w:szCs w:val="24"/>
-          <w:shd w:val="clear" w:color="auto" w:fill="FFFFFF"/>
-        </w:rPr>
-      </w:pPr>
-      <w:r>
-        <w:rPr>
-          <w:rStyle w:val="Strong"/>
-          <w:rFonts w:ascii="Segoe UI" w:hAnsi="Segoe UI" w:cs="Segoe UI"/>
-          <w:color w:val="24292E"/>
-          <w:sz w:val="24"/>
-          <w:szCs w:val="24"/>
-          <w:shd w:val="clear" w:color="auto" w:fill="FFFFFF"/>
-        </w:rPr>
-        <w:t xml:space="preserve">Review System: </w:t>
-      </w:r>
-      <w:r>
-        <w:rPr>
-          <w:rStyle w:val="Strong"/>
-          <w:rFonts w:ascii="Segoe UI" w:hAnsi="Segoe UI" w:cs="Segoe UI"/>
-          <w:b w:val="0"/>
-          <w:color w:val="24292E"/>
-          <w:sz w:val="24"/>
-          <w:szCs w:val="24"/>
-          <w:shd w:val="clear" w:color="auto" w:fill="FFFFFF"/>
-        </w:rPr>
-        <w:t>The</w:t>
-      </w:r>
-      <w:r>
-        <w:rPr>
-          <w:rStyle w:val="Strong"/>
-          <w:rFonts w:ascii="Segoe UI" w:hAnsi="Segoe UI" w:cs="Segoe UI"/>
-          <w:color w:val="24292E"/>
-          <w:sz w:val="24"/>
-          <w:szCs w:val="24"/>
-          <w:shd w:val="clear" w:color="auto" w:fill="FFFFFF"/>
-        </w:rPr>
-        <w:t xml:space="preserve"> </w:t>
-      </w:r>
-      <w:r>
-        <w:rPr>
-          <w:rStyle w:val="Strong"/>
-          <w:rFonts w:ascii="Segoe UI" w:hAnsi="Segoe UI" w:cs="Segoe UI"/>
-          <w:b w:val="0"/>
-          <w:color w:val="24292E"/>
-          <w:sz w:val="24"/>
-          <w:szCs w:val="24"/>
-          <w:shd w:val="clear" w:color="auto" w:fill="FFFFFF"/>
-        </w:rPr>
-        <w:t>app</w:t>
-      </w:r>
-      <w:r>
-        <w:rPr>
-          <w:rStyle w:val="Strong"/>
-          <w:rFonts w:ascii="Segoe UI" w:hAnsi="Segoe UI" w:cs="Segoe UI"/>
-          <w:color w:val="24292E"/>
-          <w:sz w:val="24"/>
-          <w:szCs w:val="24"/>
-          <w:shd w:val="clear" w:color="auto" w:fill="FFFFFF"/>
-        </w:rPr>
-        <w:t xml:space="preserve"> </w:t>
-      </w:r>
-      <w:r>
-        <w:rPr>
-          <w:rStyle w:val="Strong"/>
-          <w:rFonts w:ascii="Segoe UI" w:hAnsi="Segoe UI" w:cs="Segoe UI"/>
-          <w:b w:val="0"/>
-          <w:color w:val="24292E"/>
-          <w:sz w:val="24"/>
-          <w:szCs w:val="24"/>
-          <w:shd w:val="clear" w:color="auto" w:fill="FFFFFF"/>
-        </w:rPr>
-        <w:t>will have review system. Every user will be able to rate product.</w:t>
-      </w:r>
-      <w:r>
-        <w:rPr>
-          <w:rStyle w:val="Strong"/>
-          <w:rFonts w:ascii="Segoe UI" w:hAnsi="Segoe UI" w:cs="Segoe UI"/>
-          <w:b w:val="0"/>
-          <w:color w:val="24292E"/>
-          <w:sz w:val="24"/>
-          <w:szCs w:val="24"/>
-          <w:shd w:val="clear" w:color="auto" w:fill="FFFFFF"/>
-        </w:rPr>
-        <w:t xml:space="preserve"> They will also be able to edit the rating the once gave.</w:t>
-      </w:r>
-    </w:p>
-    <w:p>
-      <w:pPr>
-        <w:jc w:val="both"/>
-        <w:rPr>
-          <w:rStyle w:val="Strong"/>
-          <w:rFonts w:ascii="Segoe UI" w:hAnsi="Segoe UI" w:cs="Segoe UI"/>
-          <w:b w:val="0"/>
-          <w:color w:val="24292E"/>
-          <w:sz w:val="24"/>
-          <w:szCs w:val="24"/>
-          <w:shd w:val="clear" w:color="auto" w:fill="FFFFFF"/>
-        </w:rPr>
-      </w:pPr>
-      <w:r>
-        <w:rPr>
-          <w:rStyle w:val="Strong"/>
-          <w:rFonts w:ascii="Segoe UI" w:hAnsi="Segoe UI" w:cs="Segoe UI"/>
-          <w:color w:val="24292E"/>
-          <w:sz w:val="24"/>
-          <w:szCs w:val="24"/>
-          <w:shd w:val="clear" w:color="auto" w:fill="FFFFFF"/>
-        </w:rPr>
-        <w:t>Reward System</w:t>
-      </w:r>
-      <w:r>
-        <w:rPr>
-          <w:rStyle w:val="Strong"/>
-          <w:rFonts w:ascii="Segoe UI" w:hAnsi="Segoe UI" w:cs="Segoe UI"/>
-          <w:b w:val="0"/>
-          <w:color w:val="24292E"/>
-          <w:sz w:val="24"/>
-          <w:szCs w:val="24"/>
-          <w:shd w:val="clear" w:color="auto" w:fill="FFFFFF"/>
-        </w:rPr>
-        <w:t>: The app will have a reward system users. Users will get coupon based on their amount of purchase. They will be able to use these coupons later on to buy different items. There will also be a coupon checking system. This way the app will be able to filter fake coupons.</w:t>
-      </w:r>
-    </w:p>
-    <w:p>
-      <w:pPr>
-        <w:jc w:val="both"/>
-        <w:rPr>
-          <w:rStyle w:val="Strong"/>
-          <w:rFonts w:ascii="Segoe UI" w:hAnsi="Segoe UI" w:cs="Segoe UI"/>
-          <w:b w:val="0"/>
-          <w:color w:val="24292E"/>
-          <w:sz w:val="24"/>
-          <w:szCs w:val="24"/>
-          <w:shd w:val="clear" w:color="auto" w:fill="FFFFFF"/>
-        </w:rPr>
-      </w:pPr>
-      <w:r>
-        <w:rPr>
-          <w:rStyle w:val="Strong"/>
-          <w:rFonts w:ascii="Segoe UI" w:hAnsi="Segoe UI" w:cs="Segoe UI"/>
-          <w:color w:val="24292E"/>
-          <w:sz w:val="24"/>
-          <w:szCs w:val="24"/>
-          <w:shd w:val="clear" w:color="auto" w:fill="FFFFFF"/>
-        </w:rPr>
-        <w:t>Stock update</w:t>
-      </w:r>
-      <w:r>
-        <w:rPr>
-          <w:rStyle w:val="Strong"/>
-          <w:rFonts w:ascii="Segoe UI" w:hAnsi="Segoe UI" w:cs="Segoe UI"/>
-          <w:b w:val="0"/>
-          <w:color w:val="24292E"/>
-          <w:sz w:val="24"/>
-          <w:szCs w:val="24"/>
-          <w:shd w:val="clear" w:color="auto" w:fill="FFFFFF"/>
-        </w:rPr>
-        <w:t>: Stock will update regularly if someone buy any product. This will also show out of stock if there is no product available.</w:t>
-      </w:r>
-    </w:p>
-    <w:p>
-      <w:pPr>
-        <w:jc w:val="both"/>
-        <w:rPr>
-          <w:rStyle w:val="Strong"/>
-          <w:rFonts w:ascii="Segoe UI" w:hAnsi="Segoe UI" w:cs="Segoe UI"/>
-          <w:b w:val="0"/>
-          <w:color w:val="24292E"/>
-          <w:sz w:val="24"/>
-          <w:szCs w:val="24"/>
-          <w:shd w:val="clear" w:color="auto" w:fill="FFFFFF"/>
-        </w:rPr>
-      </w:pPr>
-      <w:r>
-        <w:rPr>
-          <w:rStyle w:val="Strong"/>
-          <w:rFonts w:ascii="Segoe UI" w:hAnsi="Segoe UI" w:cs="Segoe UI"/>
-          <w:color w:val="24292E"/>
-          <w:sz w:val="24"/>
-          <w:szCs w:val="24"/>
-          <w:shd w:val="clear" w:color="auto" w:fill="FFFFFF"/>
-        </w:rPr>
-        <w:t>Dialog option</w:t>
-      </w:r>
-      <w:r>
-        <w:rPr>
-          <w:rStyle w:val="Strong"/>
-          <w:rFonts w:ascii="Segoe UI" w:hAnsi="Segoe UI" w:cs="Segoe UI"/>
-          <w:b w:val="0"/>
-          <w:color w:val="24292E"/>
-          <w:sz w:val="24"/>
-          <w:szCs w:val="24"/>
-          <w:shd w:val="clear" w:color="auto" w:fill="FFFFFF"/>
-        </w:rPr>
-        <w:t>: There will be dialog system so if someone doesn’t have account he will still be able to add products in his cart. But later on the dialog box will ask him to create an account. This dialog box will also help to</w:t>
-      </w:r>
-      <w:r>
-        <w:rPr>
-          <w:rStyle w:val="Strong"/>
-          <w:rFonts w:ascii="Segoe UI" w:hAnsi="Segoe UI" w:cs="Segoe UI"/>
-          <w:b w:val="0"/>
-          <w:color w:val="24292E"/>
-          <w:sz w:val="24"/>
-          <w:szCs w:val="24"/>
-          <w:shd w:val="clear" w:color="auto" w:fill="FFFFFF"/>
-        </w:rPr>
-        <w:t xml:space="preserve"> edit his cart/ change quantity</w:t>
-      </w:r>
-    </w:p>
-    <w:p>
-      <w:pPr>
-        <w:jc w:val="both"/>
-        <w:rPr>
-          <w:rStyle w:val="Strong"/>
-          <w:rFonts w:ascii="Segoe UI" w:hAnsi="Segoe UI" w:cs="Segoe UI"/>
-          <w:b w:val="0"/>
-          <w:color w:val="24292E"/>
-          <w:sz w:val="24"/>
-          <w:szCs w:val="24"/>
-          <w:shd w:val="clear" w:color="auto" w:fill="FFFFFF"/>
-        </w:rPr>
-      </w:pPr>
-      <w:r>
-        <w:rPr>
-          <w:rStyle w:val="Strong"/>
-          <w:rFonts w:ascii="Segoe UI" w:hAnsi="Segoe UI" w:cs="Segoe UI"/>
-          <w:color w:val="24292E"/>
-          <w:sz w:val="24"/>
-          <w:szCs w:val="24"/>
-          <w:shd w:val="clear" w:color="auto" w:fill="FFFFFF"/>
-        </w:rPr>
-        <w:t xml:space="preserve">Payment System: </w:t>
-      </w:r>
-      <w:r>
-        <w:rPr>
-          <w:rStyle w:val="Strong"/>
-          <w:rFonts w:ascii="Segoe UI" w:hAnsi="Segoe UI" w:cs="Segoe UI"/>
-          <w:b w:val="0"/>
-          <w:color w:val="24292E"/>
-          <w:sz w:val="24"/>
-          <w:szCs w:val="24"/>
-          <w:shd w:val="clear" w:color="auto" w:fill="FFFFFF"/>
-        </w:rPr>
-        <w:t xml:space="preserve">This app will have multiple payment system. Cash on delivery and online payment. For cash on delivery there will be OTP confirmation system. They will receive massage on their phone about order confirmation. </w:t>
-      </w:r>
-      <w:r>
-        <w:rPr>
-          <w:rStyle w:val="Strong"/>
-          <w:rFonts w:ascii="Segoe UI" w:hAnsi="Segoe UI" w:cs="Segoe UI"/>
-          <w:b w:val="0"/>
-          <w:color w:val="24292E"/>
-          <w:sz w:val="24"/>
-          <w:szCs w:val="24"/>
-          <w:shd w:val="clear" w:color="auto" w:fill="FFFFFF"/>
-        </w:rPr>
-        <w:t xml:space="preserve">Will also integrate </w:t>
-      </w:r>
-      <w:proofErr w:type="spellStart"/>
-      <w:r>
-        <w:rPr>
-          <w:rStyle w:val="Strong"/>
-          <w:rFonts w:ascii="Segoe UI" w:hAnsi="Segoe UI" w:cs="Segoe UI"/>
-          <w:b w:val="0"/>
-          <w:color w:val="24292E"/>
-          <w:sz w:val="24"/>
-          <w:szCs w:val="24"/>
-          <w:shd w:val="clear" w:color="auto" w:fill="FFFFFF"/>
-        </w:rPr>
-        <w:t>bkash</w:t>
-      </w:r>
-      <w:proofErr w:type="spellEnd"/>
-      <w:r>
-        <w:rPr>
-          <w:rStyle w:val="Strong"/>
-          <w:rFonts w:ascii="Segoe UI" w:hAnsi="Segoe UI" w:cs="Segoe UI"/>
-          <w:b w:val="0"/>
-          <w:color w:val="24292E"/>
-          <w:sz w:val="24"/>
-          <w:szCs w:val="24"/>
-          <w:shd w:val="clear" w:color="auto" w:fill="FFFFFF"/>
-        </w:rPr>
-        <w:t xml:space="preserve"> </w:t>
-      </w:r>
-      <w:proofErr w:type="spellStart"/>
-      <w:r>
-        <w:rPr>
-          <w:rStyle w:val="Strong"/>
-          <w:rFonts w:ascii="Segoe UI" w:hAnsi="Segoe UI" w:cs="Segoe UI"/>
-          <w:b w:val="0"/>
-          <w:color w:val="24292E"/>
-          <w:sz w:val="24"/>
-          <w:szCs w:val="24"/>
-          <w:shd w:val="clear" w:color="auto" w:fill="FFFFFF"/>
-        </w:rPr>
-        <w:t>api</w:t>
-      </w:r>
-      <w:proofErr w:type="spellEnd"/>
-      <w:r>
-        <w:rPr>
-          <w:rStyle w:val="Strong"/>
-          <w:rFonts w:ascii="Segoe UI" w:hAnsi="Segoe UI" w:cs="Segoe UI"/>
-          <w:b w:val="0"/>
-          <w:color w:val="24292E"/>
-          <w:sz w:val="24"/>
-          <w:szCs w:val="24"/>
-          <w:shd w:val="clear" w:color="auto" w:fill="FFFFFF"/>
-        </w:rPr>
-        <w:t>/</w:t>
-      </w:r>
-      <w:proofErr w:type="spellStart"/>
-      <w:r>
-        <w:rPr>
-          <w:rStyle w:val="Strong"/>
-          <w:rFonts w:ascii="Segoe UI" w:hAnsi="Segoe UI" w:cs="Segoe UI"/>
-          <w:b w:val="0"/>
-          <w:color w:val="24292E"/>
-          <w:sz w:val="24"/>
-          <w:szCs w:val="24"/>
-          <w:shd w:val="clear" w:color="auto" w:fill="FFFFFF"/>
-        </w:rPr>
-        <w:t>paytm</w:t>
-      </w:r>
-      <w:proofErr w:type="spellEnd"/>
-      <w:r>
-        <w:rPr>
-          <w:rStyle w:val="Strong"/>
-          <w:rFonts w:ascii="Segoe UI" w:hAnsi="Segoe UI" w:cs="Segoe UI"/>
-          <w:b w:val="0"/>
-          <w:color w:val="24292E"/>
-          <w:sz w:val="24"/>
-          <w:szCs w:val="24"/>
-          <w:shd w:val="clear" w:color="auto" w:fill="FFFFFF"/>
-        </w:rPr>
         <w:t xml:space="preserve"> for online payment.</w:t>
       </w:r>
     </w:p>
@@ -2248,33 +2532,17 @@
           <w:shd w:val="clear" w:color="auto" w:fill="FFFFFF"/>
         </w:rPr>
       </w:pPr>
-    </w:p>
-    <w:p>
-      <w:pPr>
-        <w:jc w:val="both"/>
-        <w:rPr>
-          <w:rStyle w:val="Strong"/>
-          <w:rFonts w:ascii="Segoe UI" w:hAnsi="Segoe UI" w:cs="Segoe UI"/>
-          <w:color w:val="24292E"/>
-          <w:sz w:val="24"/>
-          <w:szCs w:val="24"/>
-          <w:shd w:val="clear" w:color="auto" w:fill="FFFFFF"/>
-        </w:rPr>
-      </w:pPr>
-      <w:r>
-        <w:rPr>
-          <w:rStyle w:val="Strong"/>
-          <w:rFonts w:ascii="Segoe UI" w:hAnsi="Segoe UI" w:cs="Segoe UI"/>
-          <w:color w:val="24292E"/>
-          <w:sz w:val="24"/>
-          <w:szCs w:val="24"/>
-          <w:shd w:val="clear" w:color="auto" w:fill="FFFFFF"/>
-        </w:rPr>
-        <w:lastRenderedPageBreak/>
+      <w:r>
+        <w:rPr>
+          <w:rStyle w:val="Strong"/>
+          <w:rFonts w:ascii="Segoe UI" w:hAnsi="Segoe UI" w:cs="Segoe UI"/>
+          <w:color w:val="24292E"/>
+          <w:sz w:val="24"/>
+          <w:szCs w:val="24"/>
+          <w:shd w:val="clear" w:color="auto" w:fill="FFFFFF"/>
+        </w:rPr>
         <w:t xml:space="preserve">Monetization </w:t>
       </w:r>
-      <w:bookmarkStart w:id="0" w:name="_GoBack"/>
-      <w:bookmarkEnd w:id="0"/>
     </w:p>
     <w:p>
       <w:pPr>
@@ -2300,19 +2568,6 @@
         </w:rPr>
         <w:t>The user will not pay any subscription fee to use this that means they will be able to use it for free but I will integrate google AdMob in this app. AdMob helps translate one’s hard work into earnings, Google AdMob makes it easy for developers to earn money from their app. That’s how the cost for developing this application will reimburse.</w:t>
       </w:r>
-    </w:p>
-    <w:p>
-      <w:pPr>
-        <w:jc w:val="both"/>
-        <w:rPr>
-          <w:rStyle w:val="Strong"/>
-          <w:rFonts w:ascii="Segoe UI" w:hAnsi="Segoe UI" w:cs="Segoe UI"/>
-          <w:color w:val="24292E"/>
-          <w:sz w:val="24"/>
-          <w:szCs w:val="24"/>
-          <w:shd w:val="clear" w:color="auto" w:fill="FFFFFF"/>
-        </w:rPr>
-      </w:pPr>
     </w:p>
     <w:p>
       <w:pPr>
@@ -2387,7 +2642,7 @@
           <w:szCs w:val="24"/>
           <w:shd w:val="clear" w:color="auto" w:fill="FFFFFF"/>
         </w:rPr>
-        <w:t>Credit: YouTube (</w:t>
+        <w:t xml:space="preserve">Credit: </w:t>
       </w:r>
       <w:hyperlink r:id="rId7" w:history="1">
         <w:r>
@@ -2398,20 +2653,22 @@
             <w:szCs w:val="24"/>
             <w:shd w:val="clear" w:color="auto" w:fill="FFFFFF"/>
           </w:rPr>
-          <w:t>TCODE STUDIO</w:t>
+          <w:t>YouTube</w:t>
         </w:r>
       </w:hyperlink>
-      <w:r>
-        <w:rPr>
-          <w:rStyle w:val="Strong"/>
-          <w:rFonts w:ascii="Segoe UI" w:hAnsi="Segoe UI" w:cs="Segoe UI"/>
-          <w:b w:val="0"/>
-          <w:color w:val="24292E"/>
-          <w:sz w:val="24"/>
-          <w:szCs w:val="24"/>
-          <w:shd w:val="clear" w:color="auto" w:fill="FFFFFF"/>
-        </w:rPr>
-        <w:t>), Google</w:t>
+      <w:bookmarkStart w:id="0" w:name="_GoBack"/>
+      <w:bookmarkEnd w:id="0"/>
+      <w:r>
+        <w:rPr>
+          <w:rStyle w:val="Strong"/>
+          <w:rFonts w:ascii="Segoe UI" w:hAnsi="Segoe UI" w:cs="Segoe UI"/>
+          <w:b w:val="0"/>
+          <w:color w:val="24292E"/>
+          <w:sz w:val="24"/>
+          <w:szCs w:val="24"/>
+          <w:shd w:val="clear" w:color="auto" w:fill="FFFFFF"/>
+        </w:rPr>
+        <w:t xml:space="preserve"> </w:t>
       </w:r>
     </w:p>
     <w:p>

</xml_diff>